<commit_message>
masses bilantaires et exercices
</commit_message>
<xml_diff>
--- a/comptabilite/tutorial.docx
+++ b/comptabilite/tutorial.docx
@@ -18,7 +18,15 @@
         <w:t xml:space="preserve">Actif </w:t>
       </w:r>
       <w:r>
-        <w:t>: ensemble des employés qu'est ce qu'on a fait avec les passifs</w:t>
+        <w:t>: ensemble des employés qu'</w:t>
+      </w:r>
+      <w:proofErr w:type="spellStart"/>
+      <w:r>
+        <w:t>est ce</w:t>
+      </w:r>
+      <w:proofErr w:type="spellEnd"/>
+      <w:r>
+        <w:t xml:space="preserve"> qu'on a fait avec les passifs</w:t>
       </w:r>
     </w:p>
     <w:p>
@@ -64,11 +72,16 @@
       <w:r>
         <w:t xml:space="preserve"> roulant</w:t>
       </w:r>
+      <w:proofErr w:type="gramStart"/>
       <w:r>
         <w:t xml:space="preserve"> …</w:t>
       </w:r>
       <w:r>
-        <w:t xml:space="preserve">.les machines les outils de travail, bref tous ce que reste plusieurs </w:t>
+        <w:t>.</w:t>
+      </w:r>
+      <w:proofErr w:type="gramEnd"/>
+      <w:r>
+        <w:t xml:space="preserve">les machines les outils de travail, bref tous ce que reste plusieurs </w:t>
       </w:r>
       <w:r>
         <w:t>années</w:t>
@@ -463,8 +476,13 @@
           <w:numId w:val="2"/>
         </w:numPr>
       </w:pPr>
-      <w:r>
-        <w:t>si produits &gt; charges alors on parle d'un bénéfice</w:t>
+      <w:proofErr w:type="gramStart"/>
+      <w:r>
+        <w:t>si</w:t>
+      </w:r>
+      <w:proofErr w:type="gramEnd"/>
+      <w:r>
+        <w:t xml:space="preserve"> produits &gt; charges alors on parle d'un bénéfice</w:t>
       </w:r>
     </w:p>
     <w:p>
@@ -475,8 +493,13 @@
           <w:numId w:val="2"/>
         </w:numPr>
       </w:pPr>
-      <w:r>
-        <w:t>si produits &lt; charges alors on parle de perte</w:t>
+      <w:proofErr w:type="gramStart"/>
+      <w:r>
+        <w:t>si</w:t>
+      </w:r>
+      <w:proofErr w:type="gramEnd"/>
+      <w:r>
+        <w:t xml:space="preserve"> produits &lt; charges alors on parle de perte</w:t>
       </w:r>
     </w:p>
     <w:p>
@@ -586,7 +609,15 @@
         <w:t>dépenses</w:t>
       </w:r>
       <w:r>
-        <w:t xml:space="preserve"> : achat des marchandises, fraix d'</w:t>
+        <w:t xml:space="preserve"> : achat des marchandises, </w:t>
+      </w:r>
+      <w:proofErr w:type="spellStart"/>
+      <w:r>
+        <w:t>fraix</w:t>
+      </w:r>
+      <w:proofErr w:type="spellEnd"/>
+      <w:r>
+        <w:t xml:space="preserve"> d'</w:t>
       </w:r>
       <w:r>
         <w:t>électricité</w:t>
@@ -1197,11 +1228,16 @@
       </w:r>
       <w:r>
         <w:tab/>
-        <w:t xml:space="preserve">                                                                                         </w:t>
+        <w:t xml:space="preserve">                                                                                        </w:t>
+      </w:r>
+      <w:proofErr w:type="gramStart"/>
+      <w:r>
+        <w:t xml:space="preserve"> </w:t>
       </w:r>
       <w:r>
         <w:t xml:space="preserve">  (</w:t>
       </w:r>
+      <w:proofErr w:type="gramEnd"/>
       <w:r>
         <w:t xml:space="preserve"> Augmenter les résultats)</w:t>
       </w:r>
@@ -1582,7 +1618,15 @@
         <w:t>opération</w:t>
       </w:r>
       <w:r>
-        <w:t xml:space="preserve"> doit générer deux mouvements au minimum et ces mvts font </w:t>
+        <w:t xml:space="preserve"> doit générer deux mouvements au minimum et ces </w:t>
+      </w:r>
+      <w:proofErr w:type="spellStart"/>
+      <w:r>
+        <w:t>mvts</w:t>
+      </w:r>
+      <w:proofErr w:type="spellEnd"/>
+      <w:r>
+        <w:t xml:space="preserve"> font </w:t>
       </w:r>
       <w:r>
         <w:t>en sorte</w:t>
@@ -1894,45 +1938,9 @@
           <w:sz w:val="24"/>
           <w:szCs w:val="24"/>
         </w:rPr>
-        <w:t>Payement à 60 jours fin de mois</w:t>
-      </w:r>
-      <w:r>
-        <w:rPr>
-          <w:sz w:val="24"/>
-          <w:szCs w:val="24"/>
-        </w:rPr>
-        <w:t xml:space="preserve"> : </w:t>
-      </w:r>
-      <w:r>
-        <w:rPr>
-          <w:sz w:val="24"/>
-          <w:szCs w:val="24"/>
-        </w:rPr>
-        <w:t xml:space="preserve"> à partir de la date de la facture on va attendre jusqu’à la fin du mois de la date de la facture </w:t>
-      </w:r>
-      <w:r>
-        <w:rPr>
-          <w:sz w:val="24"/>
-          <w:szCs w:val="24"/>
-        </w:rPr>
-        <w:t>puis on va compter de plus 60 jours, donc 60 jours après la fin du mois de la facture</w:t>
-      </w:r>
-      <w:r>
-        <w:rPr>
-          <w:sz w:val="24"/>
-          <w:szCs w:val="24"/>
-        </w:rPr>
-        <w:t>.</w:t>
-      </w:r>
-    </w:p>
-    <w:p>
-      <w:pPr>
-        <w:pStyle w:val="Paragraphedeliste"/>
-        <w:numPr>
-          <w:ilvl w:val="0"/>
-          <w:numId w:val="13"/>
-        </w:numPr>
-      </w:pPr>
+        <w:t xml:space="preserve">Payement </w:t>
+      </w:r>
+      <w:proofErr w:type="gramStart"/>
       <w:r>
         <w:rPr>
           <w:b/>
@@ -1940,80 +1948,9 @@
           <w:sz w:val="24"/>
           <w:szCs w:val="24"/>
         </w:rPr>
-        <w:t xml:space="preserve">Bilan : </w:t>
-      </w:r>
-      <w:r>
-        <w:rPr>
-          <w:sz w:val="24"/>
-          <w:szCs w:val="24"/>
-        </w:rPr>
-        <w:t>C’est une image du patrimoine de l’entreprise</w:t>
-      </w:r>
-      <w:r>
-        <w:rPr>
-          <w:sz w:val="24"/>
-          <w:szCs w:val="24"/>
-        </w:rPr>
-        <w:t>.</w:t>
-      </w:r>
-      <w:r>
-        <w:rPr>
-          <w:sz w:val="24"/>
-          <w:szCs w:val="24"/>
-        </w:rPr>
-        <w:t xml:space="preserve"> Dans le bilan initial et le bilan finale on </w:t>
-      </w:r>
-      <w:r>
-        <w:rPr>
-          <w:sz w:val="24"/>
-          <w:szCs w:val="24"/>
-        </w:rPr>
-        <w:t>évalue</w:t>
-      </w:r>
-      <w:r>
-        <w:rPr>
-          <w:sz w:val="24"/>
-          <w:szCs w:val="24"/>
-        </w:rPr>
-        <w:t xml:space="preserve"> tout ce que </w:t>
-      </w:r>
-      <w:r>
-        <w:rPr>
-          <w:sz w:val="24"/>
-          <w:szCs w:val="24"/>
-        </w:rPr>
-        <w:t>possède</w:t>
-      </w:r>
-      <w:r>
-        <w:rPr>
-          <w:sz w:val="24"/>
-          <w:szCs w:val="24"/>
-        </w:rPr>
-        <w:t xml:space="preserve"> </w:t>
-      </w:r>
-      <w:r>
-        <w:rPr>
-          <w:sz w:val="24"/>
-          <w:szCs w:val="24"/>
-        </w:rPr>
-        <w:t>une entreprise</w:t>
-      </w:r>
-      <w:r>
-        <w:rPr>
-          <w:sz w:val="24"/>
-          <w:szCs w:val="24"/>
-        </w:rPr>
-        <w:t xml:space="preserve"> ce qu’on appelle inventaire.</w:t>
-      </w:r>
-    </w:p>
-    <w:p>
-      <w:pPr>
-        <w:pStyle w:val="Paragraphedeliste"/>
-        <w:numPr>
-          <w:ilvl w:val="0"/>
-          <w:numId w:val="13"/>
-        </w:numPr>
-      </w:pPr>
+        <w:t>à 60 jours fin</w:t>
+      </w:r>
+      <w:proofErr w:type="gramEnd"/>
       <w:r>
         <w:rPr>
           <w:b/>
@@ -2021,8 +1958,45 @@
           <w:sz w:val="24"/>
           <w:szCs w:val="24"/>
         </w:rPr>
-        <w:t>Exercice</w:t>
-      </w:r>
+        <w:t xml:space="preserve"> de mois</w:t>
+      </w:r>
+      <w:r>
+        <w:rPr>
+          <w:sz w:val="24"/>
+          <w:szCs w:val="24"/>
+        </w:rPr>
+        <w:t xml:space="preserve"> : </w:t>
+      </w:r>
+      <w:r>
+        <w:rPr>
+          <w:sz w:val="24"/>
+          <w:szCs w:val="24"/>
+        </w:rPr>
+        <w:t xml:space="preserve"> à partir de la date de la facture on va attendre jusqu’à la fin du mois de la date de la facture </w:t>
+      </w:r>
+      <w:r>
+        <w:rPr>
+          <w:sz w:val="24"/>
+          <w:szCs w:val="24"/>
+        </w:rPr>
+        <w:t>puis on va compter de plus 60 jours, donc 60 jours après la fin du mois de la facture</w:t>
+      </w:r>
+      <w:r>
+        <w:rPr>
+          <w:sz w:val="24"/>
+          <w:szCs w:val="24"/>
+        </w:rPr>
+        <w:t>.</w:t>
+      </w:r>
+    </w:p>
+    <w:p>
+      <w:pPr>
+        <w:pStyle w:val="Paragraphedeliste"/>
+        <w:numPr>
+          <w:ilvl w:val="0"/>
+          <w:numId w:val="13"/>
+        </w:numPr>
+      </w:pPr>
       <w:r>
         <w:rPr>
           <w:b/>
@@ -2030,84 +2004,70 @@
           <w:sz w:val="24"/>
           <w:szCs w:val="24"/>
         </w:rPr>
-        <w:t xml:space="preserve"> Comptable :</w:t>
+        <w:t xml:space="preserve">Bilan : </w:t>
       </w:r>
       <w:r>
         <w:rPr>
           <w:sz w:val="24"/>
           <w:szCs w:val="24"/>
         </w:rPr>
-        <w:t xml:space="preserve"> On commence un </w:t>
+        <w:t>C’est une image du patrimoine de l’entreprise</w:t>
       </w:r>
       <w:r>
         <w:rPr>
           <w:sz w:val="24"/>
           <w:szCs w:val="24"/>
         </w:rPr>
-        <w:t>exercice</w:t>
+        <w:t>.</w:t>
       </w:r>
       <w:r>
         <w:rPr>
           <w:sz w:val="24"/>
           <w:szCs w:val="24"/>
         </w:rPr>
-        <w:t xml:space="preserve"> comptable par un bilan initiale</w:t>
+        <w:t xml:space="preserve"> Dans le bilan initial et le bilan finale on </w:t>
       </w:r>
       <w:r>
         <w:rPr>
           <w:sz w:val="24"/>
           <w:szCs w:val="24"/>
         </w:rPr>
-        <w:t>, à la fin de l‘</w:t>
+        <w:t>évalue</w:t>
       </w:r>
       <w:r>
         <w:rPr>
           <w:sz w:val="24"/>
           <w:szCs w:val="24"/>
         </w:rPr>
-        <w:t>exercice</w:t>
+        <w:t xml:space="preserve"> tout ce que </w:t>
       </w:r>
       <w:r>
         <w:rPr>
           <w:sz w:val="24"/>
           <w:szCs w:val="24"/>
         </w:rPr>
-        <w:t xml:space="preserve"> comptable on </w:t>
+        <w:t>possède</w:t>
       </w:r>
       <w:r>
         <w:rPr>
           <w:sz w:val="24"/>
           <w:szCs w:val="24"/>
         </w:rPr>
-        <w:t>établit</w:t>
+        <w:t xml:space="preserve"> </w:t>
       </w:r>
       <w:r>
         <w:rPr>
           <w:sz w:val="24"/>
           <w:szCs w:val="24"/>
         </w:rPr>
-        <w:t xml:space="preserve"> </w:t>
+        <w:t>une entreprise</w:t>
       </w:r>
       <w:r>
         <w:rPr>
           <w:sz w:val="24"/>
           <w:szCs w:val="24"/>
         </w:rPr>
-        <w:t>le bilan final</w:t>
-      </w:r>
-      <w:r>
-        <w:rPr>
-          <w:sz w:val="24"/>
-          <w:szCs w:val="24"/>
-        </w:rPr>
-        <w:t>.</w:t>
-      </w:r>
-      <w:r>
-        <w:rPr>
-          <w:sz w:val="24"/>
-          <w:szCs w:val="24"/>
-        </w:rPr>
-        <w:t xml:space="preserve"> </w:t>
+        <w:t xml:space="preserve"> ce qu’on appelle inventaire.</w:t>
       </w:r>
     </w:p>
     <w:p>
@@ -2125,23 +2085,8 @@
           <w:sz w:val="24"/>
           <w:szCs w:val="24"/>
         </w:rPr>
-        <w:t>Achat de marchandise :</w:t>
-      </w:r>
-      <w:r>
-        <w:t xml:space="preserve"> c’est un charge les marchandises sont destinés aux ventes</w:t>
-      </w:r>
-      <w:r>
-        <w:t>, et qui entre dans le calcul de résultat.</w:t>
-      </w:r>
-    </w:p>
-    <w:p>
-      <w:pPr>
-        <w:pStyle w:val="Paragraphedeliste"/>
-        <w:numPr>
-          <w:ilvl w:val="0"/>
-          <w:numId w:val="13"/>
-        </w:numPr>
-      </w:pPr>
+        <w:t>Exercice</w:t>
+      </w:r>
       <w:r>
         <w:rPr>
           <w:b/>
@@ -2149,13 +2094,84 @@
           <w:sz w:val="24"/>
           <w:szCs w:val="24"/>
         </w:rPr>
-        <w:t>Marchandises :</w:t>
-      </w:r>
-      <w:r>
-        <w:t xml:space="preserve"> désigne </w:t>
-      </w:r>
-      <w:r>
-        <w:t>les marchandises qui existent dans l’entreprise qui ne sont pas vendues et qui se trouve dans l’actif.</w:t>
+        <w:t xml:space="preserve"> Comptable :</w:t>
+      </w:r>
+      <w:r>
+        <w:rPr>
+          <w:sz w:val="24"/>
+          <w:szCs w:val="24"/>
+        </w:rPr>
+        <w:t xml:space="preserve"> On commence un </w:t>
+      </w:r>
+      <w:r>
+        <w:rPr>
+          <w:sz w:val="24"/>
+          <w:szCs w:val="24"/>
+        </w:rPr>
+        <w:t>exercice</w:t>
+      </w:r>
+      <w:r>
+        <w:rPr>
+          <w:sz w:val="24"/>
+          <w:szCs w:val="24"/>
+        </w:rPr>
+        <w:t xml:space="preserve"> comptable par un bilan initiale</w:t>
+      </w:r>
+      <w:r>
+        <w:rPr>
+          <w:sz w:val="24"/>
+          <w:szCs w:val="24"/>
+        </w:rPr>
+        <w:t>, à la fin de l‘</w:t>
+      </w:r>
+      <w:r>
+        <w:rPr>
+          <w:sz w:val="24"/>
+          <w:szCs w:val="24"/>
+        </w:rPr>
+        <w:t>exercice</w:t>
+      </w:r>
+      <w:r>
+        <w:rPr>
+          <w:sz w:val="24"/>
+          <w:szCs w:val="24"/>
+        </w:rPr>
+        <w:t xml:space="preserve"> comptable on </w:t>
+      </w:r>
+      <w:r>
+        <w:rPr>
+          <w:sz w:val="24"/>
+          <w:szCs w:val="24"/>
+        </w:rPr>
+        <w:t>établit</w:t>
+      </w:r>
+      <w:r>
+        <w:rPr>
+          <w:sz w:val="24"/>
+          <w:szCs w:val="24"/>
+        </w:rPr>
+        <w:t xml:space="preserve"> </w:t>
+      </w:r>
+      <w:r>
+        <w:rPr>
+          <w:sz w:val="24"/>
+          <w:szCs w:val="24"/>
+        </w:rPr>
+        <w:t>le bilan final</w:t>
+      </w:r>
+      <w:r>
+        <w:rPr>
+          <w:sz w:val="24"/>
+          <w:szCs w:val="24"/>
+        </w:rPr>
+        <w:t>.</w:t>
+      </w:r>
+      <w:r>
+        <w:rPr>
+          <w:sz w:val="24"/>
+          <w:szCs w:val="24"/>
+        </w:rPr>
+        <w:t xml:space="preserve"> </w:t>
       </w:r>
     </w:p>
     <w:p>
@@ -2173,66 +2189,255 @@
           <w:sz w:val="24"/>
           <w:szCs w:val="24"/>
         </w:rPr>
-        <w:t>Provision :</w:t>
-      </w:r>
-      <w:r>
-        <w:t xml:space="preserve"> c’est mettre de l’argent de coté pour faire face </w:t>
-      </w:r>
-      <w:r>
-        <w:t>à un besoin dans le futur</w:t>
-      </w:r>
-      <w:r>
-        <w:t>. L’entreprise peut prévoir des problèmes dans le futur</w:t>
-      </w:r>
-      <w:r>
-        <w:t xml:space="preserve"> par exemple : des clients qui ne peuvent pas payer leurs factures, un somme de réparation des batiments</w:t>
-      </w:r>
-      <w:r>
-        <w:t>, prévoir des fraix des avocats</w:t>
-      </w:r>
-      <w:r>
-        <w:t>, toutes ces risques peuvent etre prevus à l’avance évalués à l’avance</w:t>
-      </w:r>
-      <w:r>
-        <w:t>. La notion de provision c’est de mettre un certain somme d’argent</w:t>
-      </w:r>
-      <w:r>
-        <w:t xml:space="preserve"> qui sera pris de Bénéfice pour faire face à ces risques</w:t>
-      </w:r>
-      <w:r>
-        <w:t xml:space="preserve"> </w:t>
-      </w:r>
-      <w:r>
-        <w:t xml:space="preserve">. La loi permet à l’entreprise de retirer un certain somme d’argent </w:t>
-      </w:r>
-      <w:r>
-        <w:t>pour le garder de cote pour faire face à ces risques</w:t>
-      </w:r>
-      <w:r>
-        <w:t xml:space="preserve"> comme ca l’entreprise se bénfécier d’une reduction d’impots car le montant bénéfice est diminué</w:t>
-      </w:r>
-      <w:r>
-        <w:t xml:space="preserve"> pour ca il faut que ces provisions soit bien justifiés envers l’état.</w:t>
-      </w:r>
-      <w:r>
-        <w:t xml:space="preserve"> Provision sera une resource donc elle sera en Passif mais en méme temps sera une charge eventuel. Provision n’est pas réellement une charge tand que le risque ne s’éffectue pas</w:t>
-      </w:r>
-      <w:r>
-        <w:t>.</w:t>
-      </w:r>
-    </w:p>
-    <w:p>
-      <w:pPr>
-        <w:pStyle w:val="Paragraphedeliste"/>
-        <w:numPr>
-          <w:ilvl w:val="0"/>
-          <w:numId w:val="1"/>
+        <w:t>Achat de marchandise :</w:t>
+      </w:r>
+      <w:r>
+        <w:t xml:space="preserve"> c’est un charge les marchandises sont destinés aux ventes</w:t>
+      </w:r>
+      <w:r>
+        <w:t>, et qui entre dans le calcul de résultat.</w:t>
+      </w:r>
+    </w:p>
+    <w:p>
+      <w:pPr>
+        <w:pStyle w:val="Paragraphedeliste"/>
+        <w:numPr>
+          <w:ilvl w:val="0"/>
+          <w:numId w:val="13"/>
         </w:numPr>
       </w:pPr>
       <w:r>
         <w:rPr>
           <w:b/>
           <w:bCs/>
+          <w:sz w:val="24"/>
+          <w:szCs w:val="24"/>
+        </w:rPr>
+        <w:t>Marchandises :</w:t>
+      </w:r>
+      <w:r>
+        <w:t xml:space="preserve"> désigne </w:t>
+      </w:r>
+      <w:r>
+        <w:t>les marchandises qui existent dans l’entreprise qui ne sont pas vendues et qui se trouve dans l’actif.</w:t>
+      </w:r>
+    </w:p>
+    <w:p>
+      <w:pPr>
+        <w:pStyle w:val="Paragraphedeliste"/>
+        <w:numPr>
+          <w:ilvl w:val="0"/>
+          <w:numId w:val="13"/>
+        </w:numPr>
+      </w:pPr>
+      <w:r>
+        <w:rPr>
+          <w:b/>
+          <w:bCs/>
+          <w:sz w:val="24"/>
+          <w:szCs w:val="24"/>
+        </w:rPr>
+        <w:t>Provision :</w:t>
+      </w:r>
+      <w:r>
+        <w:t xml:space="preserve"> c’est mettre de l’argent de </w:t>
+      </w:r>
+      <w:proofErr w:type="spellStart"/>
+      <w:r>
+        <w:t>coté</w:t>
+      </w:r>
+      <w:proofErr w:type="spellEnd"/>
+      <w:r>
+        <w:t xml:space="preserve"> pour faire face </w:t>
+      </w:r>
+      <w:r>
+        <w:t>à un besoin dans le futur</w:t>
+      </w:r>
+      <w:r>
+        <w:t>. L’entreprise peut prévoir des problèmes dans le futur</w:t>
+      </w:r>
+      <w:r>
+        <w:t xml:space="preserve"> par exemple : des clients qui ne peuvent pas payer leurs factures, </w:t>
+      </w:r>
+      <w:proofErr w:type="gramStart"/>
+      <w:r>
+        <w:t>un somme</w:t>
+      </w:r>
+      <w:proofErr w:type="gramEnd"/>
+      <w:r>
+        <w:t xml:space="preserve"> de réparation des </w:t>
+      </w:r>
+      <w:proofErr w:type="spellStart"/>
+      <w:r>
+        <w:t>batiments</w:t>
+      </w:r>
+      <w:proofErr w:type="spellEnd"/>
+      <w:r>
+        <w:t xml:space="preserve">, prévoir des </w:t>
+      </w:r>
+      <w:proofErr w:type="spellStart"/>
+      <w:r>
+        <w:t>fraix</w:t>
+      </w:r>
+      <w:proofErr w:type="spellEnd"/>
+      <w:r>
+        <w:t xml:space="preserve"> des avocats</w:t>
+      </w:r>
+      <w:r>
+        <w:t xml:space="preserve">, toutes ces risques peuvent </w:t>
+      </w:r>
+      <w:proofErr w:type="spellStart"/>
+      <w:r>
+        <w:t>etre</w:t>
+      </w:r>
+      <w:proofErr w:type="spellEnd"/>
+      <w:r>
+        <w:t xml:space="preserve"> </w:t>
+      </w:r>
+      <w:proofErr w:type="spellStart"/>
+      <w:r>
+        <w:t>prevus</w:t>
+      </w:r>
+      <w:proofErr w:type="spellEnd"/>
+      <w:r>
+        <w:t xml:space="preserve"> à l’avance évalués à l’avance</w:t>
+      </w:r>
+      <w:r>
+        <w:t>. La notion de provision c’est de mettre un certain somme d’argent</w:t>
+      </w:r>
+      <w:r>
+        <w:t xml:space="preserve"> qui sera pris de Bénéfice pour faire face à ces </w:t>
+      </w:r>
+      <w:proofErr w:type="gramStart"/>
+      <w:r>
+        <w:t>risques</w:t>
+      </w:r>
+      <w:r>
+        <w:t xml:space="preserve"> </w:t>
+      </w:r>
+      <w:r>
+        <w:t>.</w:t>
+      </w:r>
+      <w:proofErr w:type="gramEnd"/>
+      <w:r>
+        <w:t xml:space="preserve"> La loi permet à l’entreprise de retirer </w:t>
+      </w:r>
+      <w:proofErr w:type="gramStart"/>
+      <w:r>
+        <w:t>un certain somme</w:t>
+      </w:r>
+      <w:proofErr w:type="gramEnd"/>
+      <w:r>
+        <w:t xml:space="preserve"> d’argent </w:t>
+      </w:r>
+      <w:r>
+        <w:t>pour le garder de cote pour faire face à ces risques</w:t>
+      </w:r>
+      <w:r>
+        <w:t xml:space="preserve"> comme </w:t>
+      </w:r>
+      <w:proofErr w:type="spellStart"/>
+      <w:r>
+        <w:t>ca</w:t>
+      </w:r>
+      <w:proofErr w:type="spellEnd"/>
+      <w:r>
+        <w:t xml:space="preserve"> l’entreprise se </w:t>
+      </w:r>
+      <w:proofErr w:type="spellStart"/>
+      <w:r>
+        <w:t>bénfécier</w:t>
+      </w:r>
+      <w:proofErr w:type="spellEnd"/>
+      <w:r>
+        <w:t xml:space="preserve"> d’une </w:t>
+      </w:r>
+      <w:proofErr w:type="spellStart"/>
+      <w:r>
+        <w:t>reduction</w:t>
+      </w:r>
+      <w:proofErr w:type="spellEnd"/>
+      <w:r>
+        <w:t xml:space="preserve"> d’</w:t>
+      </w:r>
+      <w:proofErr w:type="spellStart"/>
+      <w:r>
+        <w:t>impots</w:t>
+      </w:r>
+      <w:proofErr w:type="spellEnd"/>
+      <w:r>
+        <w:t xml:space="preserve"> car le montant bénéfice est diminué</w:t>
+      </w:r>
+      <w:r>
+        <w:t xml:space="preserve"> pour </w:t>
+      </w:r>
+      <w:proofErr w:type="spellStart"/>
+      <w:r>
+        <w:t>ca</w:t>
+      </w:r>
+      <w:proofErr w:type="spellEnd"/>
+      <w:r>
+        <w:t xml:space="preserve"> il faut que ces provisions soit bien justifiés envers l’état.</w:t>
+      </w:r>
+      <w:r>
+        <w:t xml:space="preserve"> Provision sera une </w:t>
+      </w:r>
+      <w:proofErr w:type="spellStart"/>
+      <w:r>
+        <w:t>resource</w:t>
+      </w:r>
+      <w:proofErr w:type="spellEnd"/>
+      <w:r>
+        <w:t xml:space="preserve"> donc elle sera en Passif mais en </w:t>
+      </w:r>
+      <w:proofErr w:type="spellStart"/>
+      <w:r>
+        <w:t>méme</w:t>
+      </w:r>
+      <w:proofErr w:type="spellEnd"/>
+      <w:r>
+        <w:t xml:space="preserve"> temps sera une charge </w:t>
+      </w:r>
+      <w:proofErr w:type="spellStart"/>
+      <w:r>
+        <w:t>eventuel</w:t>
+      </w:r>
+      <w:proofErr w:type="spellEnd"/>
+      <w:r>
+        <w:t xml:space="preserve">. Provision n’est pas réellement une charge </w:t>
+      </w:r>
+      <w:proofErr w:type="spellStart"/>
+      <w:r>
+        <w:t>tand</w:t>
+      </w:r>
+      <w:proofErr w:type="spellEnd"/>
+      <w:r>
+        <w:t xml:space="preserve"> que le risque ne s’</w:t>
+      </w:r>
+      <w:proofErr w:type="spellStart"/>
+      <w:r>
+        <w:t>éffectue</w:t>
+      </w:r>
+      <w:proofErr w:type="spellEnd"/>
+      <w:r>
+        <w:t xml:space="preserve"> pas</w:t>
+      </w:r>
+      <w:r>
+        <w:t>.</w:t>
+      </w:r>
+    </w:p>
+    <w:p>
+      <w:pPr>
+        <w:pStyle w:val="Paragraphedeliste"/>
+        <w:numPr>
+          <w:ilvl w:val="0"/>
+          <w:numId w:val="1"/>
+        </w:numPr>
+      </w:pPr>
+      <w:r>
+        <w:rPr>
+          <w:b/>
+          <w:bCs/>
         </w:rPr>
         <w:lastRenderedPageBreak/>
         <w:t>Amortissement </w:t>
@@ -2301,7 +2506,13 @@
         </w:numPr>
       </w:pPr>
       <w:r>
-        <w:t xml:space="preserve">A la fin d’année on va prendre de bénéfice la dotation aux amortissements ce seront comme ci des charges parce qu’on a utilisé par exemple une </w:t>
+        <w:t xml:space="preserve">A la fin d’année on va prendre de bénéfice la dotation aux amortissements ce seront comme </w:t>
+      </w:r>
+      <w:r>
+        <w:t>si</w:t>
+      </w:r>
+      <w:r>
+        <w:t xml:space="preserve"> des charges parce qu’on a utilisé par exemple une </w:t>
       </w:r>
       <w:r>
         <w:t>camionnette</w:t>
@@ -2407,11 +2618,23 @@
         </w:numPr>
       </w:pPr>
       <w:r>
-        <w:t>Stock Finale : sera calculé selon la méthode utilisé (LIFO,FIFO,CMUP(cout moyen unitaire ponderé)</w:t>
+        <w:t>Stock Finale : sera calculé selon la méthode utilisé (</w:t>
+      </w:r>
+      <w:r>
+        <w:t>LIFO, FIFO, CMUP (</w:t>
+      </w:r>
+      <w:r>
+        <w:t xml:space="preserve">cout moyen unitaire </w:t>
+      </w:r>
+      <w:r>
+        <w:t>pondéré</w:t>
       </w:r>
       <w:r>
         <w:t>)</w:t>
       </w:r>
+      <w:r>
+        <w:t>)</w:t>
+      </w:r>
     </w:p>
     <w:p>
       <w:pPr>
@@ -2425,7 +2648,824 @@
         <w:t>CMUP = valeur SI + Entrée / quantité SI + entrée</w:t>
       </w:r>
     </w:p>
-    <w:p/>
+    <w:p>
+      <w:pPr>
+        <w:pStyle w:val="Paragraphedeliste"/>
+        <w:numPr>
+          <w:ilvl w:val="0"/>
+          <w:numId w:val="1"/>
+        </w:numPr>
+      </w:pPr>
+      <w:r>
+        <w:rPr>
+          <w:b/>
+          <w:bCs/>
+        </w:rPr>
+        <w:t>Masses Bilantaires</w:t>
+      </w:r>
+      <w:r>
+        <w:t xml:space="preserve"> : Le bilan comptable </w:t>
+      </w:r>
+      <w:r>
+        <w:t>reflète</w:t>
+      </w:r>
+      <w:r>
+        <w:t xml:space="preserve"> plusieurs informations sur l’entreprise</w:t>
+      </w:r>
+      <w:r>
+        <w:t>, regrouper les comptes du bilan dans des masses bilantaires</w:t>
+      </w:r>
+      <w:r>
+        <w:t> :</w:t>
+      </w:r>
+    </w:p>
+    <w:p>
+      <w:pPr>
+        <w:pStyle w:val="Paragraphedeliste"/>
+        <w:numPr>
+          <w:ilvl w:val="0"/>
+          <w:numId w:val="19"/>
+        </w:numPr>
+      </w:pPr>
+      <w:r>
+        <w:t xml:space="preserve">Passif : </w:t>
+      </w:r>
+      <w:r>
+        <w:t xml:space="preserve"> </w:t>
+      </w:r>
+      <w:r>
+        <w:t xml:space="preserve"> </w:t>
+      </w:r>
+    </w:p>
+    <w:p>
+      <w:pPr>
+        <w:pStyle w:val="Paragraphedeliste"/>
+        <w:numPr>
+          <w:ilvl w:val="0"/>
+          <w:numId w:val="4"/>
+        </w:numPr>
+      </w:pPr>
+      <w:r>
+        <w:rPr>
+          <w:i/>
+          <w:iCs/>
+          <w:u w:val="single"/>
+        </w:rPr>
+        <w:t>Capitaux propres</w:t>
+      </w:r>
+      <w:r>
+        <w:t> : qui vient des propriétaires de l’entreprise et des actionnaires</w:t>
+      </w:r>
+    </w:p>
+    <w:p>
+      <w:pPr>
+        <w:pStyle w:val="Paragraphedeliste"/>
+        <w:numPr>
+          <w:ilvl w:val="0"/>
+          <w:numId w:val="4"/>
+        </w:numPr>
+      </w:pPr>
+      <w:r>
+        <w:rPr>
+          <w:i/>
+          <w:iCs/>
+          <w:u w:val="single"/>
+        </w:rPr>
+        <w:t xml:space="preserve">Dettes à plus d’un </w:t>
+      </w:r>
+      <w:r>
+        <w:rPr>
+          <w:i/>
+          <w:iCs/>
+          <w:u w:val="single"/>
+        </w:rPr>
+        <w:t>an</w:t>
+      </w:r>
+      <w:r>
+        <w:t xml:space="preserve"> :</w:t>
+      </w:r>
+      <w:r>
+        <w:t xml:space="preserve"> qui vient des </w:t>
+      </w:r>
+      <w:r>
+        <w:t>étrangers</w:t>
+      </w:r>
+      <w:r>
+        <w:t xml:space="preserve"> à la </w:t>
+      </w:r>
+      <w:r>
+        <w:t>société</w:t>
+      </w:r>
+      <w:r>
+        <w:t xml:space="preserve"> </w:t>
+      </w:r>
+    </w:p>
+    <w:p>
+      <w:pPr>
+        <w:pStyle w:val="Paragraphedeliste"/>
+        <w:numPr>
+          <w:ilvl w:val="0"/>
+          <w:numId w:val="4"/>
+        </w:numPr>
+      </w:pPr>
+      <w:r>
+        <w:rPr>
+          <w:i/>
+          <w:iCs/>
+          <w:u w:val="single"/>
+        </w:rPr>
+        <w:t>Dettes à un an ou plus</w:t>
+      </w:r>
+      <w:r>
+        <w:t> : //                     //                          //</w:t>
+      </w:r>
+    </w:p>
+    <w:p>
+      <w:pPr>
+        <w:pStyle w:val="Paragraphedeliste"/>
+        <w:numPr>
+          <w:ilvl w:val="0"/>
+          <w:numId w:val="4"/>
+        </w:numPr>
+      </w:pPr>
+      <w:r>
+        <w:rPr>
+          <w:i/>
+          <w:iCs/>
+          <w:u w:val="single"/>
+        </w:rPr>
+        <w:t>Capitaux propres + Dettes à plus d’un an</w:t>
+      </w:r>
+      <w:r>
+        <w:t> : forme les capitaux permanents</w:t>
+      </w:r>
+      <w:r>
+        <w:t xml:space="preserve">, ce </w:t>
+      </w:r>
+      <w:r>
+        <w:t xml:space="preserve">sont </w:t>
+      </w:r>
+      <w:r>
+        <w:t xml:space="preserve">des ressources financières qui restent dans l’entreprise pour </w:t>
+      </w:r>
+      <w:r>
+        <w:t>longtemps.</w:t>
+      </w:r>
+    </w:p>
+    <w:p>
+      <w:pPr>
+        <w:pStyle w:val="Paragraphedeliste"/>
+        <w:numPr>
+          <w:ilvl w:val="0"/>
+          <w:numId w:val="19"/>
+        </w:numPr>
+      </w:pPr>
+      <w:r>
+        <w:t>Actif :</w:t>
+      </w:r>
+    </w:p>
+    <w:p>
+      <w:pPr>
+        <w:pStyle w:val="Paragraphedeliste"/>
+        <w:numPr>
+          <w:ilvl w:val="0"/>
+          <w:numId w:val="20"/>
+        </w:numPr>
+      </w:pPr>
+      <w:r>
+        <w:rPr>
+          <w:i/>
+          <w:iCs/>
+          <w:u w:val="single"/>
+        </w:rPr>
+        <w:t>Actifs immobilisés</w:t>
+      </w:r>
+      <w:r>
+        <w:t xml:space="preserve"> : on peut trouver : </w:t>
+      </w:r>
+    </w:p>
+    <w:p>
+      <w:pPr>
+        <w:pStyle w:val="Paragraphedeliste"/>
+        <w:numPr>
+          <w:ilvl w:val="0"/>
+          <w:numId w:val="21"/>
+        </w:numPr>
+      </w:pPr>
+      <w:r>
+        <w:rPr>
+          <w:u w:val="single"/>
+        </w:rPr>
+        <w:t>Frais d’établissement</w:t>
+      </w:r>
+      <w:r>
+        <w:t xml:space="preserve"> : il s’agit des frais qui se rattache </w:t>
+      </w:r>
+      <w:r>
+        <w:t>à la constitution</w:t>
+      </w:r>
+      <w:r>
+        <w:t xml:space="preserve"> ou bien le développement de </w:t>
+      </w:r>
+      <w:r>
+        <w:t>l’entreprise. Ex</w:t>
+      </w:r>
+      <w:r>
+        <w:t xml:space="preserve"> : frais d’enregistrement au registre de commerce, l’acte de constitution (c’est comme l’acte de constitution de l’individu </w:t>
+      </w:r>
+      <w:r>
+        <w:t>dans lequel</w:t>
+      </w:r>
+      <w:r>
+        <w:t xml:space="preserve"> on trouve toutes les informations sur l’entreprise</w:t>
+      </w:r>
+      <w:r>
+        <w:t xml:space="preserve"> : le nom, l’adresse, l’objet de l’entreprise, l’activité, le capital, le </w:t>
+      </w:r>
+      <w:r>
+        <w:t>règle</w:t>
+      </w:r>
+      <w:r>
+        <w:t xml:space="preserve"> de </w:t>
+      </w:r>
+      <w:r>
+        <w:t>fonctionnement…</w:t>
+      </w:r>
+      <w:r>
+        <w:t>)</w:t>
+      </w:r>
+    </w:p>
+    <w:p>
+      <w:pPr>
+        <w:pStyle w:val="Paragraphedeliste"/>
+        <w:numPr>
+          <w:ilvl w:val="0"/>
+          <w:numId w:val="21"/>
+        </w:numPr>
+      </w:pPr>
+      <w:r>
+        <w:rPr>
+          <w:u w:val="single"/>
+        </w:rPr>
+        <w:t>Immobilisations incorporelles</w:t>
+      </w:r>
+      <w:r>
+        <w:t xml:space="preserve"> : </w:t>
+      </w:r>
+      <w:r>
+        <w:t>on trouve tout ce qui est immatérielle qui représente une valeur</w:t>
+      </w:r>
+      <w:r>
+        <w:t xml:space="preserve"> durable</w:t>
+      </w:r>
+      <w:r>
+        <w:t xml:space="preserve"> pour l’entreprise</w:t>
+      </w:r>
+      <w:r>
+        <w:t>. Ex : tout ce qui constitue l’image de l’entreprise, la marque</w:t>
+      </w:r>
+      <w:r>
+        <w:t>, la clientèle…</w:t>
+      </w:r>
+    </w:p>
+    <w:p>
+      <w:pPr>
+        <w:pStyle w:val="Paragraphedeliste"/>
+        <w:numPr>
+          <w:ilvl w:val="0"/>
+          <w:numId w:val="21"/>
+        </w:numPr>
+      </w:pPr>
+      <w:r>
+        <w:rPr>
+          <w:u w:val="single"/>
+        </w:rPr>
+        <w:t>Immobilisations corporelles </w:t>
+      </w:r>
+      <w:r>
+        <w:t>:</w:t>
+      </w:r>
+      <w:r>
+        <w:t xml:space="preserve"> </w:t>
+      </w:r>
+      <w:r>
+        <w:t>constitué des biens durables et des biens physiques</w:t>
+      </w:r>
+      <w:r>
+        <w:t xml:space="preserve"> durables dans l’entreprise</w:t>
+      </w:r>
+      <w:r>
+        <w:t xml:space="preserve"> Ex : les </w:t>
+      </w:r>
+      <w:r>
+        <w:t>bâtiments, les</w:t>
+      </w:r>
+      <w:r>
+        <w:t xml:space="preserve"> terrains, les machines, </w:t>
+      </w:r>
+      <w:r>
+        <w:t>matériel</w:t>
+      </w:r>
+      <w:r>
+        <w:t xml:space="preserve"> </w:t>
+      </w:r>
+      <w:r>
+        <w:t>informatique…</w:t>
+      </w:r>
+      <w:r>
+        <w:t>.</w:t>
+      </w:r>
+    </w:p>
+    <w:p>
+      <w:pPr>
+        <w:pStyle w:val="Paragraphedeliste"/>
+        <w:numPr>
+          <w:ilvl w:val="0"/>
+          <w:numId w:val="21"/>
+        </w:numPr>
+      </w:pPr>
+      <w:r>
+        <w:rPr>
+          <w:u w:val="single"/>
+        </w:rPr>
+        <w:t>Immobilisations financières</w:t>
+      </w:r>
+      <w:r>
+        <w:t xml:space="preserve"> : </w:t>
+      </w:r>
+      <w:r>
+        <w:t xml:space="preserve">comme la participation de l’entreprise dans d’autres </w:t>
+      </w:r>
+      <w:r>
+        <w:t>sociétés</w:t>
+      </w:r>
+      <w:r>
+        <w:t>.</w:t>
+      </w:r>
+    </w:p>
+    <w:p>
+      <w:pPr>
+        <w:pStyle w:val="Paragraphedeliste"/>
+        <w:numPr>
+          <w:ilvl w:val="0"/>
+          <w:numId w:val="20"/>
+        </w:numPr>
+      </w:pPr>
+      <w:r>
+        <w:rPr>
+          <w:i/>
+          <w:iCs/>
+          <w:u w:val="single"/>
+        </w:rPr>
+        <w:t>Actif</w:t>
+      </w:r>
+      <w:r>
+        <w:rPr>
+          <w:i/>
+          <w:iCs/>
+          <w:u w:val="single"/>
+        </w:rPr>
+        <w:t>s</w:t>
+      </w:r>
+      <w:r>
+        <w:rPr>
+          <w:i/>
+          <w:iCs/>
+          <w:u w:val="single"/>
+        </w:rPr>
+        <w:t xml:space="preserve"> circulant</w:t>
+      </w:r>
+      <w:r>
+        <w:rPr>
+          <w:i/>
+          <w:iCs/>
+          <w:u w:val="single"/>
+        </w:rPr>
+        <w:t>s</w:t>
+      </w:r>
+      <w:r>
+        <w:t> : c’est des actifs qui circule</w:t>
+      </w:r>
+      <w:r>
+        <w:t xml:space="preserve"> </w:t>
+      </w:r>
+      <w:r>
+        <w:t>tout ce qui circule pour générer des bénéfices,</w:t>
+      </w:r>
+    </w:p>
+    <w:p>
+      <w:pPr>
+        <w:pStyle w:val="Paragraphedeliste"/>
+        <w:numPr>
+          <w:ilvl w:val="0"/>
+          <w:numId w:val="22"/>
+        </w:numPr>
+      </w:pPr>
+      <w:r>
+        <w:t xml:space="preserve">Ex : acheter des </w:t>
+      </w:r>
+      <w:r>
+        <w:t>matières</w:t>
+      </w:r>
+      <w:r>
+        <w:t xml:space="preserve"> </w:t>
+      </w:r>
+      <w:r>
+        <w:t>premières</w:t>
+      </w:r>
+      <w:r>
+        <w:t xml:space="preserve">, </w:t>
+      </w:r>
+    </w:p>
+    <w:p>
+      <w:pPr>
+        <w:pStyle w:val="Paragraphedeliste"/>
+        <w:numPr>
+          <w:ilvl w:val="0"/>
+          <w:numId w:val="22"/>
+        </w:numPr>
+      </w:pPr>
+      <w:r>
+        <w:lastRenderedPageBreak/>
+        <w:t>L</w:t>
+      </w:r>
+      <w:r>
+        <w:t xml:space="preserve">e stock de </w:t>
+      </w:r>
+      <w:r>
+        <w:t>matières</w:t>
+      </w:r>
+      <w:r>
+        <w:t xml:space="preserve"> </w:t>
+      </w:r>
+      <w:r>
+        <w:t>premières</w:t>
+      </w:r>
+      <w:r>
+        <w:t xml:space="preserve"> et </w:t>
+      </w:r>
+      <w:r>
+        <w:t>des marchandises</w:t>
+      </w:r>
+      <w:r>
+        <w:t xml:space="preserve"> qui restent dans l’entreprise</w:t>
+      </w:r>
+      <w:r>
+        <w:t>.</w:t>
+      </w:r>
+    </w:p>
+    <w:p>
+      <w:pPr>
+        <w:pStyle w:val="Paragraphedeliste"/>
+        <w:numPr>
+          <w:ilvl w:val="0"/>
+          <w:numId w:val="22"/>
+        </w:numPr>
+      </w:pPr>
+      <w:r>
+        <w:t>L</w:t>
+      </w:r>
+      <w:r>
+        <w:t xml:space="preserve">es créances (les factures client non payées ou bien </w:t>
+      </w:r>
+      <w:r>
+        <w:t>une taxe</w:t>
+      </w:r>
+      <w:r>
+        <w:t xml:space="preserve"> qui n’ai pas encore récupérer de l’état)</w:t>
+      </w:r>
+      <w:r>
+        <w:t>.</w:t>
+      </w:r>
+    </w:p>
+    <w:p>
+      <w:pPr>
+        <w:pStyle w:val="Paragraphedeliste"/>
+        <w:numPr>
+          <w:ilvl w:val="0"/>
+          <w:numId w:val="22"/>
+        </w:numPr>
+      </w:pPr>
+      <w:r>
+        <w:t xml:space="preserve">Les valeurs disponibles : l’argent que l’entreprise </w:t>
+      </w:r>
+      <w:r>
+        <w:t>possède</w:t>
+      </w:r>
+      <w:r>
+        <w:t xml:space="preserve"> dans</w:t>
+      </w:r>
+      <w:r>
+        <w:t xml:space="preserve"> des</w:t>
+      </w:r>
+      <w:r>
+        <w:t xml:space="preserve"> comptes bancaires ou dans la caisse.</w:t>
+      </w:r>
+      <w:r>
+        <w:t xml:space="preserve">  </w:t>
+      </w:r>
+    </w:p>
+    <w:p>
+      <w:pPr>
+        <w:pStyle w:val="Paragraphedeliste"/>
+        <w:numPr>
+          <w:ilvl w:val="0"/>
+          <w:numId w:val="22"/>
+        </w:numPr>
+      </w:pPr>
+      <w:r>
+        <w:t xml:space="preserve">La </w:t>
+      </w:r>
+      <w:r>
+        <w:t>trésorerie</w:t>
+      </w:r>
+      <w:r>
+        <w:t> : c’est l’argent qui dispose l’entreprise</w:t>
+      </w:r>
+    </w:p>
+    <w:p>
+      <w:pPr>
+        <w:pStyle w:val="Paragraphedeliste"/>
+        <w:numPr>
+          <w:ilvl w:val="0"/>
+          <w:numId w:val="1"/>
+        </w:numPr>
+        <w:rPr>
+          <w:rStyle w:val="yt-core-attributed-string--link-inherit-color"/>
+        </w:rPr>
+      </w:pPr>
+      <w:r>
+        <w:rPr>
+          <w:rStyle w:val="yt-core-attributed-string--link-inherit-color"/>
+          <w:b/>
+          <w:bCs/>
+          <w:color w:val="131313"/>
+        </w:rPr>
+        <w:t>Comment on peut visualiser la santé financière de l’entreprise au travers de ses données bilantaires</w:t>
+      </w:r>
+      <w:r>
+        <w:rPr>
+          <w:rStyle w:val="yt-core-attributed-string--link-inherit-color"/>
+          <w:color w:val="131313"/>
+        </w:rPr>
+        <w:t xml:space="preserve"> ? :</w:t>
+      </w:r>
+    </w:p>
+    <w:p>
+      <w:pPr>
+        <w:pStyle w:val="Paragraphedeliste"/>
+        <w:rPr>
+          <w:rStyle w:val="yt-core-attributed-string--link-inherit-color"/>
+          <w:color w:val="131313"/>
+        </w:rPr>
+      </w:pPr>
+      <w:r>
+        <w:rPr>
+          <w:rStyle w:val="yt-core-attributed-string--link-inherit-color"/>
+          <w:color w:val="131313"/>
+        </w:rPr>
+        <w:t xml:space="preserve">    Le bilan dit beaucoup de chose sur la santé de la société, et l’une des façons de tirer des conclusions sur la situation de l’entreprise est de visualiser le bilan sous forme de masses. Les masses bilantaires permettent de voir rapidement si l’entreprise présente un problème ou pas. C’est intéressant par exemple pour les investisseurs qui cherchent des sociétés solides financièrement mais qui présente aussi un grand potentiel de croissance</w:t>
+      </w:r>
+      <w:r>
+        <w:rPr>
+          <w:rStyle w:val="yt-core-attributed-string--link-inherit-color"/>
+          <w:color w:val="131313"/>
+        </w:rPr>
+        <w:t>.</w:t>
+      </w:r>
+    </w:p>
+    <w:p>
+      <w:pPr>
+        <w:pStyle w:val="Paragraphedeliste"/>
+        <w:rPr>
+          <w:rStyle w:val="yt-core-attributed-string--link-inherit-color"/>
+          <w:color w:val="131313"/>
+        </w:rPr>
+      </w:pPr>
+    </w:p>
+    <w:p>
+      <w:pPr>
+        <w:pStyle w:val="Paragraphedeliste"/>
+        <w:rPr>
+          <w:rStyle w:val="yt-core-attributed-string--link-inherit-color"/>
+          <w:color w:val="131313"/>
+        </w:rPr>
+      </w:pPr>
+      <w:r>
+        <w:rPr>
+          <w:rStyle w:val="yt-core-attributed-string--link-inherit-color"/>
+          <w:color w:val="131313"/>
+        </w:rPr>
+        <w:t xml:space="preserve">Ex : </w:t>
+      </w:r>
+    </w:p>
+    <w:p>
+      <w:pPr>
+        <w:pStyle w:val="Paragraphedeliste"/>
+        <w:numPr>
+          <w:ilvl w:val="0"/>
+          <w:numId w:val="23"/>
+        </w:numPr>
+        <w:rPr>
+          <w:rStyle w:val="yt-core-attributed-string--link-inherit-color"/>
+        </w:rPr>
+      </w:pPr>
+      <w:r>
+        <w:rPr>
+          <w:rStyle w:val="yt-core-attributed-string--link-inherit-color"/>
+          <w:color w:val="131313"/>
+        </w:rPr>
+        <w:t>Entreprise</w:t>
+      </w:r>
+      <w:r>
+        <w:rPr>
+          <w:rStyle w:val="yt-core-attributed-string--link-inherit-color"/>
+          <w:color w:val="131313"/>
+        </w:rPr>
+        <w:t xml:space="preserve"> qui </w:t>
+      </w:r>
+      <w:r>
+        <w:rPr>
+          <w:rStyle w:val="yt-core-attributed-string--link-inherit-color"/>
+          <w:color w:val="131313"/>
+        </w:rPr>
+        <w:t>possède</w:t>
+      </w:r>
+      <w:r>
+        <w:rPr>
+          <w:rStyle w:val="yt-core-attributed-string--link-inherit-color"/>
+          <w:color w:val="131313"/>
+        </w:rPr>
+        <w:t xml:space="preserve"> autant des dettes que sa capitale alors cette entreprise n’est pas saine, parce que ses dettes </w:t>
+      </w:r>
+      <w:r>
+        <w:rPr>
+          <w:rStyle w:val="yt-core-attributed-string--link-inherit-color"/>
+          <w:color w:val="131313"/>
+        </w:rPr>
+        <w:t>doivent</w:t>
+      </w:r>
+      <w:r>
+        <w:rPr>
+          <w:rStyle w:val="yt-core-attributed-string--link-inherit-color"/>
+          <w:color w:val="131313"/>
+        </w:rPr>
+        <w:t xml:space="preserve"> </w:t>
+      </w:r>
+      <w:r>
+        <w:rPr>
+          <w:rStyle w:val="yt-core-attributed-string--link-inherit-color"/>
+          <w:color w:val="131313"/>
+        </w:rPr>
+        <w:t>être</w:t>
+      </w:r>
+      <w:r>
+        <w:rPr>
+          <w:rStyle w:val="yt-core-attributed-string--link-inherit-color"/>
+          <w:color w:val="131313"/>
+        </w:rPr>
+        <w:t xml:space="preserve"> remboursés</w:t>
+      </w:r>
+      <w:r>
+        <w:rPr>
+          <w:rStyle w:val="yt-core-attributed-string--link-inherit-color"/>
+          <w:color w:val="131313"/>
+        </w:rPr>
+        <w:t>.</w:t>
+      </w:r>
+    </w:p>
+    <w:p>
+      <w:pPr>
+        <w:pStyle w:val="Paragraphedeliste"/>
+        <w:numPr>
+          <w:ilvl w:val="0"/>
+          <w:numId w:val="23"/>
+        </w:numPr>
+        <w:rPr>
+          <w:rStyle w:val="yt-core-attributed-string--link-inherit-color"/>
+        </w:rPr>
+      </w:pPr>
+      <w:r>
+        <w:rPr>
+          <w:rStyle w:val="yt-core-attributed-string--link-inherit-color"/>
+          <w:color w:val="131313"/>
+        </w:rPr>
+        <w:t xml:space="preserve">Si on a très peu de dettes </w:t>
+      </w:r>
+      <w:r>
+        <w:rPr>
+          <w:rStyle w:val="yt-core-attributed-string--link-inherit-color"/>
+          <w:color w:val="131313"/>
+        </w:rPr>
+        <w:t>ce n’est pas</w:t>
+      </w:r>
+      <w:r>
+        <w:rPr>
+          <w:rStyle w:val="yt-core-attributed-string--link-inherit-color"/>
+          <w:color w:val="131313"/>
+        </w:rPr>
+        <w:t xml:space="preserve"> bon </w:t>
+      </w:r>
+      <w:r>
+        <w:rPr>
+          <w:rStyle w:val="yt-core-attributed-string--link-inherit-color"/>
+          <w:color w:val="131313"/>
+        </w:rPr>
+        <w:t>pour le fiscal.</w:t>
+      </w:r>
+    </w:p>
+    <w:p>
+      <w:pPr>
+        <w:pStyle w:val="Paragraphedeliste"/>
+        <w:numPr>
+          <w:ilvl w:val="0"/>
+          <w:numId w:val="23"/>
+        </w:numPr>
+        <w:rPr>
+          <w:rStyle w:val="yt-core-attributed-string--link-inherit-color"/>
+        </w:rPr>
+      </w:pPr>
+      <w:r>
+        <w:rPr>
+          <w:rStyle w:val="yt-core-attributed-string--link-inherit-color"/>
+          <w:color w:val="131313"/>
+        </w:rPr>
+        <w:t xml:space="preserve">Les capitaux permanents sont les plus adaptés pour financer les actifs immobiliers et c’est bien d’avoir </w:t>
+      </w:r>
+      <w:r>
+        <w:rPr>
+          <w:rStyle w:val="yt-core-attributed-string--link-inherit-color"/>
+          <w:b/>
+          <w:bCs/>
+          <w:color w:val="131313"/>
+        </w:rPr>
+        <w:t>les capitaux permanents &gt; Actifs immobilisés</w:t>
+      </w:r>
+    </w:p>
+    <w:p>
+      <w:pPr>
+        <w:pStyle w:val="Paragraphedeliste"/>
+        <w:numPr>
+          <w:ilvl w:val="0"/>
+          <w:numId w:val="23"/>
+        </w:numPr>
+        <w:rPr>
+          <w:rStyle w:val="yt-core-attributed-string--link-inherit-color"/>
+        </w:rPr>
+      </w:pPr>
+      <w:r>
+        <w:rPr>
+          <w:rStyle w:val="yt-core-attributed-string--link-inherit-color"/>
+          <w:color w:val="131313"/>
+        </w:rPr>
+        <w:t xml:space="preserve">Si on a </w:t>
+      </w:r>
+      <w:r>
+        <w:rPr>
+          <w:rStyle w:val="yt-core-attributed-string--link-inherit-color"/>
+          <w:b/>
+          <w:bCs/>
+          <w:color w:val="131313"/>
+        </w:rPr>
+        <w:t xml:space="preserve">les capitaux permanents </w:t>
+      </w:r>
+      <w:r>
+        <w:rPr>
+          <w:rStyle w:val="yt-core-attributed-string--link-inherit-color"/>
+          <w:b/>
+          <w:bCs/>
+          <w:color w:val="131313"/>
+        </w:rPr>
+        <w:t>&lt;</w:t>
+      </w:r>
+      <w:r>
+        <w:rPr>
+          <w:rStyle w:val="yt-core-attributed-string--link-inherit-color"/>
+          <w:b/>
+          <w:bCs/>
+          <w:color w:val="131313"/>
+        </w:rPr>
+        <w:t xml:space="preserve"> Actifs immobilisés</w:t>
+      </w:r>
+      <w:r>
+        <w:rPr>
+          <w:rStyle w:val="yt-core-attributed-string--link-inherit-color"/>
+          <w:b/>
+          <w:bCs/>
+          <w:color w:val="131313"/>
+        </w:rPr>
+        <w:t xml:space="preserve"> =&gt; un bilan n’est pas sain</w:t>
+      </w:r>
+    </w:p>
+    <w:p>
+      <w:r>
+        <w:rPr>
+          <w:rStyle w:val="yt-core-attributed-string--link-inherit-color"/>
+          <w:color w:val="131313"/>
+        </w:rPr>
+        <w:t xml:space="preserve">  </w:t>
+      </w:r>
+    </w:p>
     <w:sectPr>
       <w:pgSz w:w="11906" w:h="16838"/>
       <w:pgMar w:top="1417" w:right="1417" w:bottom="1417" w:left="1417" w:header="708" w:footer="708" w:gutter="0"/>
@@ -2439,9 +3479,121 @@
 <file path=word/numbering.xml><?xml version="1.0" encoding="utf-8"?>
 <w:numbering xmlns:wpc="http://schemas.microsoft.com/office/word/2010/wordprocessingCanvas" xmlns:cx="http://schemas.microsoft.com/office/drawing/2014/chartex" xmlns:cx1="http://schemas.microsoft.com/office/drawing/2015/9/8/chartex" xmlns:cx2="http://schemas.microsoft.com/office/drawing/2015/10/21/chartex" xmlns:cx3="http://schemas.microsoft.com/office/drawing/2016/5/9/chartex" xmlns:cx4="http://schemas.microsoft.com/office/drawing/2016/5/10/chartex" xmlns:cx5="http://schemas.microsoft.com/office/drawing/2016/5/11/chartex" xmlns:cx6="http://schemas.microsoft.com/office/drawing/2016/5/12/chartex" xmlns:cx7="http://schemas.microsoft.com/office/drawing/2016/5/13/chartex" xmlns:cx8="http://schemas.microsoft.com/office/drawing/2016/5/14/chartex" xmlns:mc="http://schemas.openxmlformats.org/markup-compatibility/2006" xmlns:aink="http://schemas.microsoft.com/office/drawing/2016/ink" xmlns:am3d="http://schemas.microsoft.com/office/drawing/2017/model3d" xmlns:o="urn:schemas-microsoft-com:office:office" xmlns:oel="http://schemas.microsoft.com/office/2019/extlst" xmlns:r="http://schemas.openxmlformats.org/officeDocument/2006/relationships" xmlns:m="http://schemas.openxmlformats.org/officeDocument/2006/math" xmlns:v="urn:schemas-microsoft-com:vml" xmlns:wp14="http://schemas.microsoft.com/office/word/2010/wordprocessingDrawing" xmlns:wp="http://schemas.openxmlformats.org/drawingml/2006/wordprocessingDrawing" xmlns:w10="urn:schemas-microsoft-com:office:word" xmlns:w="http://schemas.openxmlformats.org/wordprocessingml/2006/main" xmlns:w14="http://schemas.microsoft.com/office/word/2010/wordml" xmlns:w15="http://schemas.microsoft.com/office/word/2012/wordml" xmlns:w16cex="http://schemas.microsoft.com/office/word/2018/wordml/cex" xmlns:w16cid="http://schemas.microsoft.com/office/word/2016/wordml/cid" xmlns:w16="http://schemas.microsoft.com/office/word/2018/wordml" xmlns:w16sdtdh="http://schemas.microsoft.com/office/word/2020/wordml/sdtdatahash" xmlns:w16se="http://schemas.microsoft.com/office/word/2015/wordml/symex" xmlns:wpg="http://schemas.microsoft.com/office/word/2010/wordprocessingGroup" xmlns:wpi="http://schemas.microsoft.com/office/word/2010/wordprocessingInk" xmlns:wne="http://schemas.microsoft.com/office/word/2006/wordml" xmlns:wps="http://schemas.microsoft.com/office/word/2010/wordprocessingShape" mc:Ignorable="w14 w15 w16se w16cid w16 w16cex w16sdtdh wp14">
   <w:abstractNum w:abstractNumId="0" w15:restartNumberingAfterBreak="0">
+    <w:nsid w:val="013508A5"/>
+    <w:multiLevelType w:val="hybridMultilevel"/>
+    <w:tmpl w:val="162C0B78"/>
+    <w:lvl w:ilvl="0" w:tplc="2696C0D4">
+      <w:numFmt w:val="bullet"/>
+      <w:lvlText w:val="-"/>
+      <w:lvlJc w:val="left"/>
+      <w:pPr>
+        <w:ind w:left="2955" w:hanging="360"/>
+      </w:pPr>
+      <w:rPr>
+        <w:rFonts w:ascii="Calibri" w:eastAsiaTheme="minorHAnsi" w:hAnsi="Calibri" w:cs="Calibri" w:hint="default"/>
+      </w:rPr>
+    </w:lvl>
+    <w:lvl w:ilvl="1" w:tplc="040C0003" w:tentative="1">
+      <w:start w:val="1"/>
+      <w:numFmt w:val="bullet"/>
+      <w:lvlText w:val="o"/>
+      <w:lvlJc w:val="left"/>
+      <w:pPr>
+        <w:ind w:left="3675" w:hanging="360"/>
+      </w:pPr>
+      <w:rPr>
+        <w:rFonts w:ascii="Courier New" w:hAnsi="Courier New" w:cs="Courier New" w:hint="default"/>
+      </w:rPr>
+    </w:lvl>
+    <w:lvl w:ilvl="2" w:tplc="040C0005" w:tentative="1">
+      <w:start w:val="1"/>
+      <w:numFmt w:val="bullet"/>
+      <w:lvlText w:val=""/>
+      <w:lvlJc w:val="left"/>
+      <w:pPr>
+        <w:ind w:left="4395" w:hanging="360"/>
+      </w:pPr>
+      <w:rPr>
+        <w:rFonts w:ascii="Wingdings" w:hAnsi="Wingdings" w:hint="default"/>
+      </w:rPr>
+    </w:lvl>
+    <w:lvl w:ilvl="3" w:tplc="040C0001" w:tentative="1">
+      <w:start w:val="1"/>
+      <w:numFmt w:val="bullet"/>
+      <w:lvlText w:val=""/>
+      <w:lvlJc w:val="left"/>
+      <w:pPr>
+        <w:ind w:left="5115" w:hanging="360"/>
+      </w:pPr>
+      <w:rPr>
+        <w:rFonts w:ascii="Symbol" w:hAnsi="Symbol" w:hint="default"/>
+      </w:rPr>
+    </w:lvl>
+    <w:lvl w:ilvl="4" w:tplc="040C0003" w:tentative="1">
+      <w:start w:val="1"/>
+      <w:numFmt w:val="bullet"/>
+      <w:lvlText w:val="o"/>
+      <w:lvlJc w:val="left"/>
+      <w:pPr>
+        <w:ind w:left="5835" w:hanging="360"/>
+      </w:pPr>
+      <w:rPr>
+        <w:rFonts w:ascii="Courier New" w:hAnsi="Courier New" w:cs="Courier New" w:hint="default"/>
+      </w:rPr>
+    </w:lvl>
+    <w:lvl w:ilvl="5" w:tplc="040C0005" w:tentative="1">
+      <w:start w:val="1"/>
+      <w:numFmt w:val="bullet"/>
+      <w:lvlText w:val=""/>
+      <w:lvlJc w:val="left"/>
+      <w:pPr>
+        <w:ind w:left="6555" w:hanging="360"/>
+      </w:pPr>
+      <w:rPr>
+        <w:rFonts w:ascii="Wingdings" w:hAnsi="Wingdings" w:hint="default"/>
+      </w:rPr>
+    </w:lvl>
+    <w:lvl w:ilvl="6" w:tplc="040C0001" w:tentative="1">
+      <w:start w:val="1"/>
+      <w:numFmt w:val="bullet"/>
+      <w:lvlText w:val=""/>
+      <w:lvlJc w:val="left"/>
+      <w:pPr>
+        <w:ind w:left="7275" w:hanging="360"/>
+      </w:pPr>
+      <w:rPr>
+        <w:rFonts w:ascii="Symbol" w:hAnsi="Symbol" w:hint="default"/>
+      </w:rPr>
+    </w:lvl>
+    <w:lvl w:ilvl="7" w:tplc="040C0003" w:tentative="1">
+      <w:start w:val="1"/>
+      <w:numFmt w:val="bullet"/>
+      <w:lvlText w:val="o"/>
+      <w:lvlJc w:val="left"/>
+      <w:pPr>
+        <w:ind w:left="7995" w:hanging="360"/>
+      </w:pPr>
+      <w:rPr>
+        <w:rFonts w:ascii="Courier New" w:hAnsi="Courier New" w:cs="Courier New" w:hint="default"/>
+      </w:rPr>
+    </w:lvl>
+    <w:lvl w:ilvl="8" w:tplc="040C0005" w:tentative="1">
+      <w:start w:val="1"/>
+      <w:numFmt w:val="bullet"/>
+      <w:lvlText w:val=""/>
+      <w:lvlJc w:val="left"/>
+      <w:pPr>
+        <w:ind w:left="8715" w:hanging="360"/>
+      </w:pPr>
+      <w:rPr>
+        <w:rFonts w:ascii="Wingdings" w:hAnsi="Wingdings" w:hint="default"/>
+      </w:rPr>
+    </w:lvl>
+  </w:abstractNum>
+  <w:abstractNum w:abstractNumId="1" w15:restartNumberingAfterBreak="0">
     <w:nsid w:val="07807B89"/>
     <w:multiLevelType w:val="hybridMultilevel"/>
-    <w:tmpl w:val="488EF2CA"/>
+    <w:tmpl w:val="5004FB6C"/>
     <w:lvl w:ilvl="0" w:tplc="040C000D">
       <w:start w:val="1"/>
       <w:numFmt w:val="bullet"/>
@@ -2551,7 +3703,119 @@
       </w:rPr>
     </w:lvl>
   </w:abstractNum>
-  <w:abstractNum w:abstractNumId="1" w15:restartNumberingAfterBreak="0">
+  <w:abstractNum w:abstractNumId="2" w15:restartNumberingAfterBreak="0">
+    <w:nsid w:val="0DF931F7"/>
+    <w:multiLevelType w:val="hybridMultilevel"/>
+    <w:tmpl w:val="36723A08"/>
+    <w:lvl w:ilvl="0" w:tplc="2EEA2FEC">
+      <w:numFmt w:val="bullet"/>
+      <w:lvlText w:val="-"/>
+      <w:lvlJc w:val="left"/>
+      <w:pPr>
+        <w:ind w:left="1934" w:hanging="360"/>
+      </w:pPr>
+      <w:rPr>
+        <w:rFonts w:ascii="Calibri" w:eastAsiaTheme="minorHAnsi" w:hAnsi="Calibri" w:cs="Calibri" w:hint="default"/>
+      </w:rPr>
+    </w:lvl>
+    <w:lvl w:ilvl="1" w:tplc="040C0003" w:tentative="1">
+      <w:start w:val="1"/>
+      <w:numFmt w:val="bullet"/>
+      <w:lvlText w:val="o"/>
+      <w:lvlJc w:val="left"/>
+      <w:pPr>
+        <w:ind w:left="2654" w:hanging="360"/>
+      </w:pPr>
+      <w:rPr>
+        <w:rFonts w:ascii="Courier New" w:hAnsi="Courier New" w:cs="Courier New" w:hint="default"/>
+      </w:rPr>
+    </w:lvl>
+    <w:lvl w:ilvl="2" w:tplc="040C0005" w:tentative="1">
+      <w:start w:val="1"/>
+      <w:numFmt w:val="bullet"/>
+      <w:lvlText w:val=""/>
+      <w:lvlJc w:val="left"/>
+      <w:pPr>
+        <w:ind w:left="3374" w:hanging="360"/>
+      </w:pPr>
+      <w:rPr>
+        <w:rFonts w:ascii="Wingdings" w:hAnsi="Wingdings" w:hint="default"/>
+      </w:rPr>
+    </w:lvl>
+    <w:lvl w:ilvl="3" w:tplc="040C0001" w:tentative="1">
+      <w:start w:val="1"/>
+      <w:numFmt w:val="bullet"/>
+      <w:lvlText w:val=""/>
+      <w:lvlJc w:val="left"/>
+      <w:pPr>
+        <w:ind w:left="4094" w:hanging="360"/>
+      </w:pPr>
+      <w:rPr>
+        <w:rFonts w:ascii="Symbol" w:hAnsi="Symbol" w:hint="default"/>
+      </w:rPr>
+    </w:lvl>
+    <w:lvl w:ilvl="4" w:tplc="040C0003" w:tentative="1">
+      <w:start w:val="1"/>
+      <w:numFmt w:val="bullet"/>
+      <w:lvlText w:val="o"/>
+      <w:lvlJc w:val="left"/>
+      <w:pPr>
+        <w:ind w:left="4814" w:hanging="360"/>
+      </w:pPr>
+      <w:rPr>
+        <w:rFonts w:ascii="Courier New" w:hAnsi="Courier New" w:cs="Courier New" w:hint="default"/>
+      </w:rPr>
+    </w:lvl>
+    <w:lvl w:ilvl="5" w:tplc="040C0005" w:tentative="1">
+      <w:start w:val="1"/>
+      <w:numFmt w:val="bullet"/>
+      <w:lvlText w:val=""/>
+      <w:lvlJc w:val="left"/>
+      <w:pPr>
+        <w:ind w:left="5534" w:hanging="360"/>
+      </w:pPr>
+      <w:rPr>
+        <w:rFonts w:ascii="Wingdings" w:hAnsi="Wingdings" w:hint="default"/>
+      </w:rPr>
+    </w:lvl>
+    <w:lvl w:ilvl="6" w:tplc="040C0001" w:tentative="1">
+      <w:start w:val="1"/>
+      <w:numFmt w:val="bullet"/>
+      <w:lvlText w:val=""/>
+      <w:lvlJc w:val="left"/>
+      <w:pPr>
+        <w:ind w:left="6254" w:hanging="360"/>
+      </w:pPr>
+      <w:rPr>
+        <w:rFonts w:ascii="Symbol" w:hAnsi="Symbol" w:hint="default"/>
+      </w:rPr>
+    </w:lvl>
+    <w:lvl w:ilvl="7" w:tplc="040C0003" w:tentative="1">
+      <w:start w:val="1"/>
+      <w:numFmt w:val="bullet"/>
+      <w:lvlText w:val="o"/>
+      <w:lvlJc w:val="left"/>
+      <w:pPr>
+        <w:ind w:left="6974" w:hanging="360"/>
+      </w:pPr>
+      <w:rPr>
+        <w:rFonts w:ascii="Courier New" w:hAnsi="Courier New" w:cs="Courier New" w:hint="default"/>
+      </w:rPr>
+    </w:lvl>
+    <w:lvl w:ilvl="8" w:tplc="040C0005" w:tentative="1">
+      <w:start w:val="1"/>
+      <w:numFmt w:val="bullet"/>
+      <w:lvlText w:val=""/>
+      <w:lvlJc w:val="left"/>
+      <w:pPr>
+        <w:ind w:left="7694" w:hanging="360"/>
+      </w:pPr>
+      <w:rPr>
+        <w:rFonts w:ascii="Wingdings" w:hAnsi="Wingdings" w:hint="default"/>
+      </w:rPr>
+    </w:lvl>
+  </w:abstractNum>
+  <w:abstractNum w:abstractNumId="3" w15:restartNumberingAfterBreak="0">
     <w:nsid w:val="0EB557F4"/>
     <w:multiLevelType w:val="hybridMultilevel"/>
     <w:tmpl w:val="F5C07EC6"/>
@@ -2664,7 +3928,7 @@
       </w:rPr>
     </w:lvl>
   </w:abstractNum>
-  <w:abstractNum w:abstractNumId="2" w15:restartNumberingAfterBreak="0">
+  <w:abstractNum w:abstractNumId="4" w15:restartNumberingAfterBreak="0">
     <w:nsid w:val="1115181D"/>
     <w:multiLevelType w:val="hybridMultilevel"/>
     <w:tmpl w:val="78B89A2C"/>
@@ -2777,7 +4041,7 @@
       </w:rPr>
     </w:lvl>
   </w:abstractNum>
-  <w:abstractNum w:abstractNumId="3" w15:restartNumberingAfterBreak="0">
+  <w:abstractNum w:abstractNumId="5" w15:restartNumberingAfterBreak="0">
     <w:nsid w:val="154A793F"/>
     <w:multiLevelType w:val="hybridMultilevel"/>
     <w:tmpl w:val="F1DC49AA"/>
@@ -2890,7 +4154,232 @@
       </w:rPr>
     </w:lvl>
   </w:abstractNum>
-  <w:abstractNum w:abstractNumId="4" w15:restartNumberingAfterBreak="0">
+  <w:abstractNum w:abstractNumId="6" w15:restartNumberingAfterBreak="0">
+    <w:nsid w:val="2625033A"/>
+    <w:multiLevelType w:val="hybridMultilevel"/>
+    <w:tmpl w:val="F1A0516E"/>
+    <w:lvl w:ilvl="0" w:tplc="2EEA2FEC">
+      <w:numFmt w:val="bullet"/>
+      <w:lvlText w:val="-"/>
+      <w:lvlJc w:val="left"/>
+      <w:pPr>
+        <w:ind w:left="2877" w:hanging="360"/>
+      </w:pPr>
+      <w:rPr>
+        <w:rFonts w:ascii="Calibri" w:eastAsiaTheme="minorHAnsi" w:hAnsi="Calibri" w:cs="Calibri" w:hint="default"/>
+      </w:rPr>
+    </w:lvl>
+    <w:lvl w:ilvl="1" w:tplc="040C0003" w:tentative="1">
+      <w:start w:val="1"/>
+      <w:numFmt w:val="bullet"/>
+      <w:lvlText w:val="o"/>
+      <w:lvlJc w:val="left"/>
+      <w:pPr>
+        <w:ind w:left="3597" w:hanging="360"/>
+      </w:pPr>
+      <w:rPr>
+        <w:rFonts w:ascii="Courier New" w:hAnsi="Courier New" w:cs="Courier New" w:hint="default"/>
+      </w:rPr>
+    </w:lvl>
+    <w:lvl w:ilvl="2" w:tplc="040C0005" w:tentative="1">
+      <w:start w:val="1"/>
+      <w:numFmt w:val="bullet"/>
+      <w:lvlText w:val=""/>
+      <w:lvlJc w:val="left"/>
+      <w:pPr>
+        <w:ind w:left="4317" w:hanging="360"/>
+      </w:pPr>
+      <w:rPr>
+        <w:rFonts w:ascii="Wingdings" w:hAnsi="Wingdings" w:hint="default"/>
+      </w:rPr>
+    </w:lvl>
+    <w:lvl w:ilvl="3" w:tplc="040C0001" w:tentative="1">
+      <w:start w:val="1"/>
+      <w:numFmt w:val="bullet"/>
+      <w:lvlText w:val=""/>
+      <w:lvlJc w:val="left"/>
+      <w:pPr>
+        <w:ind w:left="5037" w:hanging="360"/>
+      </w:pPr>
+      <w:rPr>
+        <w:rFonts w:ascii="Symbol" w:hAnsi="Symbol" w:hint="default"/>
+      </w:rPr>
+    </w:lvl>
+    <w:lvl w:ilvl="4" w:tplc="040C0003" w:tentative="1">
+      <w:start w:val="1"/>
+      <w:numFmt w:val="bullet"/>
+      <w:lvlText w:val="o"/>
+      <w:lvlJc w:val="left"/>
+      <w:pPr>
+        <w:ind w:left="5757" w:hanging="360"/>
+      </w:pPr>
+      <w:rPr>
+        <w:rFonts w:ascii="Courier New" w:hAnsi="Courier New" w:cs="Courier New" w:hint="default"/>
+      </w:rPr>
+    </w:lvl>
+    <w:lvl w:ilvl="5" w:tplc="040C0005" w:tentative="1">
+      <w:start w:val="1"/>
+      <w:numFmt w:val="bullet"/>
+      <w:lvlText w:val=""/>
+      <w:lvlJc w:val="left"/>
+      <w:pPr>
+        <w:ind w:left="6477" w:hanging="360"/>
+      </w:pPr>
+      <w:rPr>
+        <w:rFonts w:ascii="Wingdings" w:hAnsi="Wingdings" w:hint="default"/>
+      </w:rPr>
+    </w:lvl>
+    <w:lvl w:ilvl="6" w:tplc="040C0001" w:tentative="1">
+      <w:start w:val="1"/>
+      <w:numFmt w:val="bullet"/>
+      <w:lvlText w:val=""/>
+      <w:lvlJc w:val="left"/>
+      <w:pPr>
+        <w:ind w:left="7197" w:hanging="360"/>
+      </w:pPr>
+      <w:rPr>
+        <w:rFonts w:ascii="Symbol" w:hAnsi="Symbol" w:hint="default"/>
+      </w:rPr>
+    </w:lvl>
+    <w:lvl w:ilvl="7" w:tplc="040C0003" w:tentative="1">
+      <w:start w:val="1"/>
+      <w:numFmt w:val="bullet"/>
+      <w:lvlText w:val="o"/>
+      <w:lvlJc w:val="left"/>
+      <w:pPr>
+        <w:ind w:left="7917" w:hanging="360"/>
+      </w:pPr>
+      <w:rPr>
+        <w:rFonts w:ascii="Courier New" w:hAnsi="Courier New" w:cs="Courier New" w:hint="default"/>
+      </w:rPr>
+    </w:lvl>
+    <w:lvl w:ilvl="8" w:tplc="040C0005" w:tentative="1">
+      <w:start w:val="1"/>
+      <w:numFmt w:val="bullet"/>
+      <w:lvlText w:val=""/>
+      <w:lvlJc w:val="left"/>
+      <w:pPr>
+        <w:ind w:left="8637" w:hanging="360"/>
+      </w:pPr>
+      <w:rPr>
+        <w:rFonts w:ascii="Wingdings" w:hAnsi="Wingdings" w:hint="default"/>
+      </w:rPr>
+    </w:lvl>
+  </w:abstractNum>
+  <w:abstractNum w:abstractNumId="7" w15:restartNumberingAfterBreak="0">
+    <w:nsid w:val="263A3D20"/>
+    <w:multiLevelType w:val="hybridMultilevel"/>
+    <w:tmpl w:val="78E0CF16"/>
+    <w:lvl w:ilvl="0" w:tplc="040C0001">
+      <w:start w:val="1"/>
+      <w:numFmt w:val="bullet"/>
+      <w:lvlText w:val=""/>
+      <w:lvlJc w:val="left"/>
+      <w:pPr>
+        <w:ind w:left="720" w:hanging="360"/>
+      </w:pPr>
+      <w:rPr>
+        <w:rFonts w:ascii="Symbol" w:hAnsi="Symbol" w:hint="default"/>
+      </w:rPr>
+    </w:lvl>
+    <w:lvl w:ilvl="1" w:tplc="040C0003" w:tentative="1">
+      <w:start w:val="1"/>
+      <w:numFmt w:val="bullet"/>
+      <w:lvlText w:val="o"/>
+      <w:lvlJc w:val="left"/>
+      <w:pPr>
+        <w:ind w:left="1440" w:hanging="360"/>
+      </w:pPr>
+      <w:rPr>
+        <w:rFonts w:ascii="Courier New" w:hAnsi="Courier New" w:cs="Courier New" w:hint="default"/>
+      </w:rPr>
+    </w:lvl>
+    <w:lvl w:ilvl="2" w:tplc="040C0005" w:tentative="1">
+      <w:start w:val="1"/>
+      <w:numFmt w:val="bullet"/>
+      <w:lvlText w:val=""/>
+      <w:lvlJc w:val="left"/>
+      <w:pPr>
+        <w:ind w:left="2160" w:hanging="360"/>
+      </w:pPr>
+      <w:rPr>
+        <w:rFonts w:ascii="Wingdings" w:hAnsi="Wingdings" w:hint="default"/>
+      </w:rPr>
+    </w:lvl>
+    <w:lvl w:ilvl="3" w:tplc="040C0001" w:tentative="1">
+      <w:start w:val="1"/>
+      <w:numFmt w:val="bullet"/>
+      <w:lvlText w:val=""/>
+      <w:lvlJc w:val="left"/>
+      <w:pPr>
+        <w:ind w:left="2880" w:hanging="360"/>
+      </w:pPr>
+      <w:rPr>
+        <w:rFonts w:ascii="Symbol" w:hAnsi="Symbol" w:hint="default"/>
+      </w:rPr>
+    </w:lvl>
+    <w:lvl w:ilvl="4" w:tplc="040C0003" w:tentative="1">
+      <w:start w:val="1"/>
+      <w:numFmt w:val="bullet"/>
+      <w:lvlText w:val="o"/>
+      <w:lvlJc w:val="left"/>
+      <w:pPr>
+        <w:ind w:left="3600" w:hanging="360"/>
+      </w:pPr>
+      <w:rPr>
+        <w:rFonts w:ascii="Courier New" w:hAnsi="Courier New" w:cs="Courier New" w:hint="default"/>
+      </w:rPr>
+    </w:lvl>
+    <w:lvl w:ilvl="5" w:tplc="040C0005" w:tentative="1">
+      <w:start w:val="1"/>
+      <w:numFmt w:val="bullet"/>
+      <w:lvlText w:val=""/>
+      <w:lvlJc w:val="left"/>
+      <w:pPr>
+        <w:ind w:left="4320" w:hanging="360"/>
+      </w:pPr>
+      <w:rPr>
+        <w:rFonts w:ascii="Wingdings" w:hAnsi="Wingdings" w:hint="default"/>
+      </w:rPr>
+    </w:lvl>
+    <w:lvl w:ilvl="6" w:tplc="040C0001" w:tentative="1">
+      <w:start w:val="1"/>
+      <w:numFmt w:val="bullet"/>
+      <w:lvlText w:val=""/>
+      <w:lvlJc w:val="left"/>
+      <w:pPr>
+        <w:ind w:left="5040" w:hanging="360"/>
+      </w:pPr>
+      <w:rPr>
+        <w:rFonts w:ascii="Symbol" w:hAnsi="Symbol" w:hint="default"/>
+      </w:rPr>
+    </w:lvl>
+    <w:lvl w:ilvl="7" w:tplc="040C0003" w:tentative="1">
+      <w:start w:val="1"/>
+      <w:numFmt w:val="bullet"/>
+      <w:lvlText w:val="o"/>
+      <w:lvlJc w:val="left"/>
+      <w:pPr>
+        <w:ind w:left="5760" w:hanging="360"/>
+      </w:pPr>
+      <w:rPr>
+        <w:rFonts w:ascii="Courier New" w:hAnsi="Courier New" w:cs="Courier New" w:hint="default"/>
+      </w:rPr>
+    </w:lvl>
+    <w:lvl w:ilvl="8" w:tplc="040C0005" w:tentative="1">
+      <w:start w:val="1"/>
+      <w:numFmt w:val="bullet"/>
+      <w:lvlText w:val=""/>
+      <w:lvlJc w:val="left"/>
+      <w:pPr>
+        <w:ind w:left="6480" w:hanging="360"/>
+      </w:pPr>
+      <w:rPr>
+        <w:rFonts w:ascii="Wingdings" w:hAnsi="Wingdings" w:hint="default"/>
+      </w:rPr>
+    </w:lvl>
+  </w:abstractNum>
+  <w:abstractNum w:abstractNumId="8" w15:restartNumberingAfterBreak="0">
     <w:nsid w:val="27FB0B79"/>
     <w:multiLevelType w:val="hybridMultilevel"/>
     <w:tmpl w:val="A6302046"/>
@@ -3003,7 +4492,7 @@
       </w:rPr>
     </w:lvl>
   </w:abstractNum>
-  <w:abstractNum w:abstractNumId="5" w15:restartNumberingAfterBreak="0">
+  <w:abstractNum w:abstractNumId="9" w15:restartNumberingAfterBreak="0">
     <w:nsid w:val="312F09A6"/>
     <w:multiLevelType w:val="hybridMultilevel"/>
     <w:tmpl w:val="B9D0E28E"/>
@@ -3116,10 +4605,10 @@
       </w:rPr>
     </w:lvl>
   </w:abstractNum>
-  <w:abstractNum w:abstractNumId="6" w15:restartNumberingAfterBreak="0">
+  <w:abstractNum w:abstractNumId="10" w15:restartNumberingAfterBreak="0">
     <w:nsid w:val="33A1553B"/>
     <w:multiLevelType w:val="hybridMultilevel"/>
-    <w:tmpl w:val="97ECDD58"/>
+    <w:tmpl w:val="98988BE4"/>
     <w:lvl w:ilvl="0" w:tplc="040C000B">
       <w:start w:val="1"/>
       <w:numFmt w:val="bullet"/>
@@ -3229,7 +4718,7 @@
       </w:rPr>
     </w:lvl>
   </w:abstractNum>
-  <w:abstractNum w:abstractNumId="7" w15:restartNumberingAfterBreak="0">
+  <w:abstractNum w:abstractNumId="11" w15:restartNumberingAfterBreak="0">
     <w:nsid w:val="3FBA0B12"/>
     <w:multiLevelType w:val="hybridMultilevel"/>
     <w:tmpl w:val="AE66F136"/>
@@ -3342,7 +4831,7 @@
       </w:rPr>
     </w:lvl>
   </w:abstractNum>
-  <w:abstractNum w:abstractNumId="8" w15:restartNumberingAfterBreak="0">
+  <w:abstractNum w:abstractNumId="12" w15:restartNumberingAfterBreak="0">
     <w:nsid w:val="42742452"/>
     <w:multiLevelType w:val="hybridMultilevel"/>
     <w:tmpl w:val="05EA203C"/>
@@ -3455,7 +4944,7 @@
       </w:rPr>
     </w:lvl>
   </w:abstractNum>
-  <w:abstractNum w:abstractNumId="9" w15:restartNumberingAfterBreak="0">
+  <w:abstractNum w:abstractNumId="13" w15:restartNumberingAfterBreak="0">
     <w:nsid w:val="517D5F63"/>
     <w:multiLevelType w:val="hybridMultilevel"/>
     <w:tmpl w:val="670E22E4"/>
@@ -3568,7 +5057,345 @@
       </w:rPr>
     </w:lvl>
   </w:abstractNum>
-  <w:abstractNum w:abstractNumId="10" w15:restartNumberingAfterBreak="0">
+  <w:abstractNum w:abstractNumId="14" w15:restartNumberingAfterBreak="0">
+    <w:nsid w:val="61622B99"/>
+    <w:multiLevelType w:val="hybridMultilevel"/>
+    <w:tmpl w:val="A1024608"/>
+    <w:lvl w:ilvl="0" w:tplc="2EEA2FEC">
+      <w:numFmt w:val="bullet"/>
+      <w:lvlText w:val="-"/>
+      <w:lvlJc w:val="left"/>
+      <w:pPr>
+        <w:ind w:left="1644" w:hanging="360"/>
+      </w:pPr>
+      <w:rPr>
+        <w:rFonts w:ascii="Calibri" w:eastAsiaTheme="minorHAnsi" w:hAnsi="Calibri" w:cs="Calibri" w:hint="default"/>
+      </w:rPr>
+    </w:lvl>
+    <w:lvl w:ilvl="1" w:tplc="040C0003" w:tentative="1">
+      <w:start w:val="1"/>
+      <w:numFmt w:val="bullet"/>
+      <w:lvlText w:val="o"/>
+      <w:lvlJc w:val="left"/>
+      <w:pPr>
+        <w:ind w:left="2364" w:hanging="360"/>
+      </w:pPr>
+      <w:rPr>
+        <w:rFonts w:ascii="Courier New" w:hAnsi="Courier New" w:cs="Courier New" w:hint="default"/>
+      </w:rPr>
+    </w:lvl>
+    <w:lvl w:ilvl="2" w:tplc="040C0005" w:tentative="1">
+      <w:start w:val="1"/>
+      <w:numFmt w:val="bullet"/>
+      <w:lvlText w:val=""/>
+      <w:lvlJc w:val="left"/>
+      <w:pPr>
+        <w:ind w:left="3084" w:hanging="360"/>
+      </w:pPr>
+      <w:rPr>
+        <w:rFonts w:ascii="Wingdings" w:hAnsi="Wingdings" w:hint="default"/>
+      </w:rPr>
+    </w:lvl>
+    <w:lvl w:ilvl="3" w:tplc="040C0001" w:tentative="1">
+      <w:start w:val="1"/>
+      <w:numFmt w:val="bullet"/>
+      <w:lvlText w:val=""/>
+      <w:lvlJc w:val="left"/>
+      <w:pPr>
+        <w:ind w:left="3804" w:hanging="360"/>
+      </w:pPr>
+      <w:rPr>
+        <w:rFonts w:ascii="Symbol" w:hAnsi="Symbol" w:hint="default"/>
+      </w:rPr>
+    </w:lvl>
+    <w:lvl w:ilvl="4" w:tplc="040C0003" w:tentative="1">
+      <w:start w:val="1"/>
+      <w:numFmt w:val="bullet"/>
+      <w:lvlText w:val="o"/>
+      <w:lvlJc w:val="left"/>
+      <w:pPr>
+        <w:ind w:left="4524" w:hanging="360"/>
+      </w:pPr>
+      <w:rPr>
+        <w:rFonts w:ascii="Courier New" w:hAnsi="Courier New" w:cs="Courier New" w:hint="default"/>
+      </w:rPr>
+    </w:lvl>
+    <w:lvl w:ilvl="5" w:tplc="040C0005" w:tentative="1">
+      <w:start w:val="1"/>
+      <w:numFmt w:val="bullet"/>
+      <w:lvlText w:val=""/>
+      <w:lvlJc w:val="left"/>
+      <w:pPr>
+        <w:ind w:left="5244" w:hanging="360"/>
+      </w:pPr>
+      <w:rPr>
+        <w:rFonts w:ascii="Wingdings" w:hAnsi="Wingdings" w:hint="default"/>
+      </w:rPr>
+    </w:lvl>
+    <w:lvl w:ilvl="6" w:tplc="040C0001" w:tentative="1">
+      <w:start w:val="1"/>
+      <w:numFmt w:val="bullet"/>
+      <w:lvlText w:val=""/>
+      <w:lvlJc w:val="left"/>
+      <w:pPr>
+        <w:ind w:left="5964" w:hanging="360"/>
+      </w:pPr>
+      <w:rPr>
+        <w:rFonts w:ascii="Symbol" w:hAnsi="Symbol" w:hint="default"/>
+      </w:rPr>
+    </w:lvl>
+    <w:lvl w:ilvl="7" w:tplc="040C0003" w:tentative="1">
+      <w:start w:val="1"/>
+      <w:numFmt w:val="bullet"/>
+      <w:lvlText w:val="o"/>
+      <w:lvlJc w:val="left"/>
+      <w:pPr>
+        <w:ind w:left="6684" w:hanging="360"/>
+      </w:pPr>
+      <w:rPr>
+        <w:rFonts w:ascii="Courier New" w:hAnsi="Courier New" w:cs="Courier New" w:hint="default"/>
+      </w:rPr>
+    </w:lvl>
+    <w:lvl w:ilvl="8" w:tplc="040C0005" w:tentative="1">
+      <w:start w:val="1"/>
+      <w:numFmt w:val="bullet"/>
+      <w:lvlText w:val=""/>
+      <w:lvlJc w:val="left"/>
+      <w:pPr>
+        <w:ind w:left="7404" w:hanging="360"/>
+      </w:pPr>
+      <w:rPr>
+        <w:rFonts w:ascii="Wingdings" w:hAnsi="Wingdings" w:hint="default"/>
+      </w:rPr>
+    </w:lvl>
+  </w:abstractNum>
+  <w:abstractNum w:abstractNumId="15" w15:restartNumberingAfterBreak="0">
+    <w:nsid w:val="618743D6"/>
+    <w:multiLevelType w:val="hybridMultilevel"/>
+    <w:tmpl w:val="66BEE36A"/>
+    <w:lvl w:ilvl="0" w:tplc="040C0001">
+      <w:start w:val="1"/>
+      <w:numFmt w:val="bullet"/>
+      <w:lvlText w:val=""/>
+      <w:lvlJc w:val="left"/>
+      <w:pPr>
+        <w:ind w:left="1827" w:hanging="360"/>
+      </w:pPr>
+      <w:rPr>
+        <w:rFonts w:ascii="Symbol" w:hAnsi="Symbol" w:hint="default"/>
+      </w:rPr>
+    </w:lvl>
+    <w:lvl w:ilvl="1" w:tplc="040C0003" w:tentative="1">
+      <w:start w:val="1"/>
+      <w:numFmt w:val="bullet"/>
+      <w:lvlText w:val="o"/>
+      <w:lvlJc w:val="left"/>
+      <w:pPr>
+        <w:ind w:left="2547" w:hanging="360"/>
+      </w:pPr>
+      <w:rPr>
+        <w:rFonts w:ascii="Courier New" w:hAnsi="Courier New" w:cs="Courier New" w:hint="default"/>
+      </w:rPr>
+    </w:lvl>
+    <w:lvl w:ilvl="2" w:tplc="040C0005" w:tentative="1">
+      <w:start w:val="1"/>
+      <w:numFmt w:val="bullet"/>
+      <w:lvlText w:val=""/>
+      <w:lvlJc w:val="left"/>
+      <w:pPr>
+        <w:ind w:left="3267" w:hanging="360"/>
+      </w:pPr>
+      <w:rPr>
+        <w:rFonts w:ascii="Wingdings" w:hAnsi="Wingdings" w:hint="default"/>
+      </w:rPr>
+    </w:lvl>
+    <w:lvl w:ilvl="3" w:tplc="040C0001" w:tentative="1">
+      <w:start w:val="1"/>
+      <w:numFmt w:val="bullet"/>
+      <w:lvlText w:val=""/>
+      <w:lvlJc w:val="left"/>
+      <w:pPr>
+        <w:ind w:left="3987" w:hanging="360"/>
+      </w:pPr>
+      <w:rPr>
+        <w:rFonts w:ascii="Symbol" w:hAnsi="Symbol" w:hint="default"/>
+      </w:rPr>
+    </w:lvl>
+    <w:lvl w:ilvl="4" w:tplc="040C0003" w:tentative="1">
+      <w:start w:val="1"/>
+      <w:numFmt w:val="bullet"/>
+      <w:lvlText w:val="o"/>
+      <w:lvlJc w:val="left"/>
+      <w:pPr>
+        <w:ind w:left="4707" w:hanging="360"/>
+      </w:pPr>
+      <w:rPr>
+        <w:rFonts w:ascii="Courier New" w:hAnsi="Courier New" w:cs="Courier New" w:hint="default"/>
+      </w:rPr>
+    </w:lvl>
+    <w:lvl w:ilvl="5" w:tplc="040C0005" w:tentative="1">
+      <w:start w:val="1"/>
+      <w:numFmt w:val="bullet"/>
+      <w:lvlText w:val=""/>
+      <w:lvlJc w:val="left"/>
+      <w:pPr>
+        <w:ind w:left="5427" w:hanging="360"/>
+      </w:pPr>
+      <w:rPr>
+        <w:rFonts w:ascii="Wingdings" w:hAnsi="Wingdings" w:hint="default"/>
+      </w:rPr>
+    </w:lvl>
+    <w:lvl w:ilvl="6" w:tplc="040C0001" w:tentative="1">
+      <w:start w:val="1"/>
+      <w:numFmt w:val="bullet"/>
+      <w:lvlText w:val=""/>
+      <w:lvlJc w:val="left"/>
+      <w:pPr>
+        <w:ind w:left="6147" w:hanging="360"/>
+      </w:pPr>
+      <w:rPr>
+        <w:rFonts w:ascii="Symbol" w:hAnsi="Symbol" w:hint="default"/>
+      </w:rPr>
+    </w:lvl>
+    <w:lvl w:ilvl="7" w:tplc="040C0003" w:tentative="1">
+      <w:start w:val="1"/>
+      <w:numFmt w:val="bullet"/>
+      <w:lvlText w:val="o"/>
+      <w:lvlJc w:val="left"/>
+      <w:pPr>
+        <w:ind w:left="6867" w:hanging="360"/>
+      </w:pPr>
+      <w:rPr>
+        <w:rFonts w:ascii="Courier New" w:hAnsi="Courier New" w:cs="Courier New" w:hint="default"/>
+      </w:rPr>
+    </w:lvl>
+    <w:lvl w:ilvl="8" w:tplc="040C0005" w:tentative="1">
+      <w:start w:val="1"/>
+      <w:numFmt w:val="bullet"/>
+      <w:lvlText w:val=""/>
+      <w:lvlJc w:val="left"/>
+      <w:pPr>
+        <w:ind w:left="7587" w:hanging="360"/>
+      </w:pPr>
+      <w:rPr>
+        <w:rFonts w:ascii="Wingdings" w:hAnsi="Wingdings" w:hint="default"/>
+      </w:rPr>
+    </w:lvl>
+  </w:abstractNum>
+  <w:abstractNum w:abstractNumId="16" w15:restartNumberingAfterBreak="0">
+    <w:nsid w:val="63627DFA"/>
+    <w:multiLevelType w:val="hybridMultilevel"/>
+    <w:tmpl w:val="F2F06318"/>
+    <w:lvl w:ilvl="0" w:tplc="040C000D">
+      <w:start w:val="1"/>
+      <w:numFmt w:val="bullet"/>
+      <w:lvlText w:val=""/>
+      <w:lvlJc w:val="left"/>
+      <w:pPr>
+        <w:ind w:left="720" w:hanging="360"/>
+      </w:pPr>
+      <w:rPr>
+        <w:rFonts w:ascii="Wingdings" w:hAnsi="Wingdings" w:hint="default"/>
+      </w:rPr>
+    </w:lvl>
+    <w:lvl w:ilvl="1" w:tplc="040C0003" w:tentative="1">
+      <w:start w:val="1"/>
+      <w:numFmt w:val="bullet"/>
+      <w:lvlText w:val="o"/>
+      <w:lvlJc w:val="left"/>
+      <w:pPr>
+        <w:ind w:left="1440" w:hanging="360"/>
+      </w:pPr>
+      <w:rPr>
+        <w:rFonts w:ascii="Courier New" w:hAnsi="Courier New" w:cs="Courier New" w:hint="default"/>
+      </w:rPr>
+    </w:lvl>
+    <w:lvl w:ilvl="2" w:tplc="040C0005" w:tentative="1">
+      <w:start w:val="1"/>
+      <w:numFmt w:val="bullet"/>
+      <w:lvlText w:val=""/>
+      <w:lvlJc w:val="left"/>
+      <w:pPr>
+        <w:ind w:left="2160" w:hanging="360"/>
+      </w:pPr>
+      <w:rPr>
+        <w:rFonts w:ascii="Wingdings" w:hAnsi="Wingdings" w:hint="default"/>
+      </w:rPr>
+    </w:lvl>
+    <w:lvl w:ilvl="3" w:tplc="040C0001" w:tentative="1">
+      <w:start w:val="1"/>
+      <w:numFmt w:val="bullet"/>
+      <w:lvlText w:val=""/>
+      <w:lvlJc w:val="left"/>
+      <w:pPr>
+        <w:ind w:left="2880" w:hanging="360"/>
+      </w:pPr>
+      <w:rPr>
+        <w:rFonts w:ascii="Symbol" w:hAnsi="Symbol" w:hint="default"/>
+      </w:rPr>
+    </w:lvl>
+    <w:lvl w:ilvl="4" w:tplc="040C0003" w:tentative="1">
+      <w:start w:val="1"/>
+      <w:numFmt w:val="bullet"/>
+      <w:lvlText w:val="o"/>
+      <w:lvlJc w:val="left"/>
+      <w:pPr>
+        <w:ind w:left="3600" w:hanging="360"/>
+      </w:pPr>
+      <w:rPr>
+        <w:rFonts w:ascii="Courier New" w:hAnsi="Courier New" w:cs="Courier New" w:hint="default"/>
+      </w:rPr>
+    </w:lvl>
+    <w:lvl w:ilvl="5" w:tplc="040C0005" w:tentative="1">
+      <w:start w:val="1"/>
+      <w:numFmt w:val="bullet"/>
+      <w:lvlText w:val=""/>
+      <w:lvlJc w:val="left"/>
+      <w:pPr>
+        <w:ind w:left="4320" w:hanging="360"/>
+      </w:pPr>
+      <w:rPr>
+        <w:rFonts w:ascii="Wingdings" w:hAnsi="Wingdings" w:hint="default"/>
+      </w:rPr>
+    </w:lvl>
+    <w:lvl w:ilvl="6" w:tplc="040C0001" w:tentative="1">
+      <w:start w:val="1"/>
+      <w:numFmt w:val="bullet"/>
+      <w:lvlText w:val=""/>
+      <w:lvlJc w:val="left"/>
+      <w:pPr>
+        <w:ind w:left="5040" w:hanging="360"/>
+      </w:pPr>
+      <w:rPr>
+        <w:rFonts w:ascii="Symbol" w:hAnsi="Symbol" w:hint="default"/>
+      </w:rPr>
+    </w:lvl>
+    <w:lvl w:ilvl="7" w:tplc="040C0003" w:tentative="1">
+      <w:start w:val="1"/>
+      <w:numFmt w:val="bullet"/>
+      <w:lvlText w:val="o"/>
+      <w:lvlJc w:val="left"/>
+      <w:pPr>
+        <w:ind w:left="5760" w:hanging="360"/>
+      </w:pPr>
+      <w:rPr>
+        <w:rFonts w:ascii="Courier New" w:hAnsi="Courier New" w:cs="Courier New" w:hint="default"/>
+      </w:rPr>
+    </w:lvl>
+    <w:lvl w:ilvl="8" w:tplc="040C0005" w:tentative="1">
+      <w:start w:val="1"/>
+      <w:numFmt w:val="bullet"/>
+      <w:lvlText w:val=""/>
+      <w:lvlJc w:val="left"/>
+      <w:pPr>
+        <w:ind w:left="6480" w:hanging="360"/>
+      </w:pPr>
+      <w:rPr>
+        <w:rFonts w:ascii="Wingdings" w:hAnsi="Wingdings" w:hint="default"/>
+      </w:rPr>
+    </w:lvl>
+  </w:abstractNum>
+  <w:abstractNum w:abstractNumId="17" w15:restartNumberingAfterBreak="0">
     <w:nsid w:val="675202BE"/>
     <w:multiLevelType w:val="hybridMultilevel"/>
     <w:tmpl w:val="BAB2B668"/>
@@ -3681,7 +5508,7 @@
       </w:rPr>
     </w:lvl>
   </w:abstractNum>
-  <w:abstractNum w:abstractNumId="11" w15:restartNumberingAfterBreak="0">
+  <w:abstractNum w:abstractNumId="18" w15:restartNumberingAfterBreak="0">
     <w:nsid w:val="6937293E"/>
     <w:multiLevelType w:val="hybridMultilevel"/>
     <w:tmpl w:val="C80AC7D0"/>
@@ -3794,7 +5621,119 @@
       </w:rPr>
     </w:lvl>
   </w:abstractNum>
-  <w:abstractNum w:abstractNumId="12" w15:restartNumberingAfterBreak="0">
+  <w:abstractNum w:abstractNumId="19" w15:restartNumberingAfterBreak="0">
+    <w:nsid w:val="698901F9"/>
+    <w:multiLevelType w:val="hybridMultilevel"/>
+    <w:tmpl w:val="92960BEE"/>
+    <w:lvl w:ilvl="0" w:tplc="2EEA2FEC">
+      <w:numFmt w:val="bullet"/>
+      <w:lvlText w:val="-"/>
+      <w:lvlJc w:val="left"/>
+      <w:pPr>
+        <w:ind w:left="1741" w:hanging="360"/>
+      </w:pPr>
+      <w:rPr>
+        <w:rFonts w:ascii="Calibri" w:eastAsiaTheme="minorHAnsi" w:hAnsi="Calibri" w:cs="Calibri" w:hint="default"/>
+      </w:rPr>
+    </w:lvl>
+    <w:lvl w:ilvl="1" w:tplc="040C0003" w:tentative="1">
+      <w:start w:val="1"/>
+      <w:numFmt w:val="bullet"/>
+      <w:lvlText w:val="o"/>
+      <w:lvlJc w:val="left"/>
+      <w:pPr>
+        <w:ind w:left="2461" w:hanging="360"/>
+      </w:pPr>
+      <w:rPr>
+        <w:rFonts w:ascii="Courier New" w:hAnsi="Courier New" w:cs="Courier New" w:hint="default"/>
+      </w:rPr>
+    </w:lvl>
+    <w:lvl w:ilvl="2" w:tplc="040C0005" w:tentative="1">
+      <w:start w:val="1"/>
+      <w:numFmt w:val="bullet"/>
+      <w:lvlText w:val=""/>
+      <w:lvlJc w:val="left"/>
+      <w:pPr>
+        <w:ind w:left="3181" w:hanging="360"/>
+      </w:pPr>
+      <w:rPr>
+        <w:rFonts w:ascii="Wingdings" w:hAnsi="Wingdings" w:hint="default"/>
+      </w:rPr>
+    </w:lvl>
+    <w:lvl w:ilvl="3" w:tplc="040C0001" w:tentative="1">
+      <w:start w:val="1"/>
+      <w:numFmt w:val="bullet"/>
+      <w:lvlText w:val=""/>
+      <w:lvlJc w:val="left"/>
+      <w:pPr>
+        <w:ind w:left="3901" w:hanging="360"/>
+      </w:pPr>
+      <w:rPr>
+        <w:rFonts w:ascii="Symbol" w:hAnsi="Symbol" w:hint="default"/>
+      </w:rPr>
+    </w:lvl>
+    <w:lvl w:ilvl="4" w:tplc="040C0003" w:tentative="1">
+      <w:start w:val="1"/>
+      <w:numFmt w:val="bullet"/>
+      <w:lvlText w:val="o"/>
+      <w:lvlJc w:val="left"/>
+      <w:pPr>
+        <w:ind w:left="4621" w:hanging="360"/>
+      </w:pPr>
+      <w:rPr>
+        <w:rFonts w:ascii="Courier New" w:hAnsi="Courier New" w:cs="Courier New" w:hint="default"/>
+      </w:rPr>
+    </w:lvl>
+    <w:lvl w:ilvl="5" w:tplc="040C0005" w:tentative="1">
+      <w:start w:val="1"/>
+      <w:numFmt w:val="bullet"/>
+      <w:lvlText w:val=""/>
+      <w:lvlJc w:val="left"/>
+      <w:pPr>
+        <w:ind w:left="5341" w:hanging="360"/>
+      </w:pPr>
+      <w:rPr>
+        <w:rFonts w:ascii="Wingdings" w:hAnsi="Wingdings" w:hint="default"/>
+      </w:rPr>
+    </w:lvl>
+    <w:lvl w:ilvl="6" w:tplc="040C0001" w:tentative="1">
+      <w:start w:val="1"/>
+      <w:numFmt w:val="bullet"/>
+      <w:lvlText w:val=""/>
+      <w:lvlJc w:val="left"/>
+      <w:pPr>
+        <w:ind w:left="6061" w:hanging="360"/>
+      </w:pPr>
+      <w:rPr>
+        <w:rFonts w:ascii="Symbol" w:hAnsi="Symbol" w:hint="default"/>
+      </w:rPr>
+    </w:lvl>
+    <w:lvl w:ilvl="7" w:tplc="040C0003" w:tentative="1">
+      <w:start w:val="1"/>
+      <w:numFmt w:val="bullet"/>
+      <w:lvlText w:val="o"/>
+      <w:lvlJc w:val="left"/>
+      <w:pPr>
+        <w:ind w:left="6781" w:hanging="360"/>
+      </w:pPr>
+      <w:rPr>
+        <w:rFonts w:ascii="Courier New" w:hAnsi="Courier New" w:cs="Courier New" w:hint="default"/>
+      </w:rPr>
+    </w:lvl>
+    <w:lvl w:ilvl="8" w:tplc="040C0005" w:tentative="1">
+      <w:start w:val="1"/>
+      <w:numFmt w:val="bullet"/>
+      <w:lvlText w:val=""/>
+      <w:lvlJc w:val="left"/>
+      <w:pPr>
+        <w:ind w:left="7501" w:hanging="360"/>
+      </w:pPr>
+      <w:rPr>
+        <w:rFonts w:ascii="Wingdings" w:hAnsi="Wingdings" w:hint="default"/>
+      </w:rPr>
+    </w:lvl>
+  </w:abstractNum>
+  <w:abstractNum w:abstractNumId="20" w15:restartNumberingAfterBreak="0">
     <w:nsid w:val="74DE4C38"/>
     <w:multiLevelType w:val="hybridMultilevel"/>
     <w:tmpl w:val="14E01E24"/>
@@ -3907,7 +5846,120 @@
       </w:rPr>
     </w:lvl>
   </w:abstractNum>
-  <w:abstractNum w:abstractNumId="13" w15:restartNumberingAfterBreak="0">
+  <w:abstractNum w:abstractNumId="21" w15:restartNumberingAfterBreak="0">
+    <w:nsid w:val="75852F97"/>
+    <w:multiLevelType w:val="hybridMultilevel"/>
+    <w:tmpl w:val="510A46DA"/>
+    <w:lvl w:ilvl="0" w:tplc="040C0001">
+      <w:start w:val="1"/>
+      <w:numFmt w:val="bullet"/>
+      <w:lvlText w:val=""/>
+      <w:lvlJc w:val="left"/>
+      <w:pPr>
+        <w:ind w:left="1440" w:hanging="360"/>
+      </w:pPr>
+      <w:rPr>
+        <w:rFonts w:ascii="Symbol" w:hAnsi="Symbol" w:hint="default"/>
+      </w:rPr>
+    </w:lvl>
+    <w:lvl w:ilvl="1" w:tplc="040C0003" w:tentative="1">
+      <w:start w:val="1"/>
+      <w:numFmt w:val="bullet"/>
+      <w:lvlText w:val="o"/>
+      <w:lvlJc w:val="left"/>
+      <w:pPr>
+        <w:ind w:left="2160" w:hanging="360"/>
+      </w:pPr>
+      <w:rPr>
+        <w:rFonts w:ascii="Courier New" w:hAnsi="Courier New" w:cs="Courier New" w:hint="default"/>
+      </w:rPr>
+    </w:lvl>
+    <w:lvl w:ilvl="2" w:tplc="040C0005" w:tentative="1">
+      <w:start w:val="1"/>
+      <w:numFmt w:val="bullet"/>
+      <w:lvlText w:val=""/>
+      <w:lvlJc w:val="left"/>
+      <w:pPr>
+        <w:ind w:left="2880" w:hanging="360"/>
+      </w:pPr>
+      <w:rPr>
+        <w:rFonts w:ascii="Wingdings" w:hAnsi="Wingdings" w:hint="default"/>
+      </w:rPr>
+    </w:lvl>
+    <w:lvl w:ilvl="3" w:tplc="040C0001" w:tentative="1">
+      <w:start w:val="1"/>
+      <w:numFmt w:val="bullet"/>
+      <w:lvlText w:val=""/>
+      <w:lvlJc w:val="left"/>
+      <w:pPr>
+        <w:ind w:left="3600" w:hanging="360"/>
+      </w:pPr>
+      <w:rPr>
+        <w:rFonts w:ascii="Symbol" w:hAnsi="Symbol" w:hint="default"/>
+      </w:rPr>
+    </w:lvl>
+    <w:lvl w:ilvl="4" w:tplc="040C0003" w:tentative="1">
+      <w:start w:val="1"/>
+      <w:numFmt w:val="bullet"/>
+      <w:lvlText w:val="o"/>
+      <w:lvlJc w:val="left"/>
+      <w:pPr>
+        <w:ind w:left="4320" w:hanging="360"/>
+      </w:pPr>
+      <w:rPr>
+        <w:rFonts w:ascii="Courier New" w:hAnsi="Courier New" w:cs="Courier New" w:hint="default"/>
+      </w:rPr>
+    </w:lvl>
+    <w:lvl w:ilvl="5" w:tplc="040C0005" w:tentative="1">
+      <w:start w:val="1"/>
+      <w:numFmt w:val="bullet"/>
+      <w:lvlText w:val=""/>
+      <w:lvlJc w:val="left"/>
+      <w:pPr>
+        <w:ind w:left="5040" w:hanging="360"/>
+      </w:pPr>
+      <w:rPr>
+        <w:rFonts w:ascii="Wingdings" w:hAnsi="Wingdings" w:hint="default"/>
+      </w:rPr>
+    </w:lvl>
+    <w:lvl w:ilvl="6" w:tplc="040C0001" w:tentative="1">
+      <w:start w:val="1"/>
+      <w:numFmt w:val="bullet"/>
+      <w:lvlText w:val=""/>
+      <w:lvlJc w:val="left"/>
+      <w:pPr>
+        <w:ind w:left="5760" w:hanging="360"/>
+      </w:pPr>
+      <w:rPr>
+        <w:rFonts w:ascii="Symbol" w:hAnsi="Symbol" w:hint="default"/>
+      </w:rPr>
+    </w:lvl>
+    <w:lvl w:ilvl="7" w:tplc="040C0003" w:tentative="1">
+      <w:start w:val="1"/>
+      <w:numFmt w:val="bullet"/>
+      <w:lvlText w:val="o"/>
+      <w:lvlJc w:val="left"/>
+      <w:pPr>
+        <w:ind w:left="6480" w:hanging="360"/>
+      </w:pPr>
+      <w:rPr>
+        <w:rFonts w:ascii="Courier New" w:hAnsi="Courier New" w:cs="Courier New" w:hint="default"/>
+      </w:rPr>
+    </w:lvl>
+    <w:lvl w:ilvl="8" w:tplc="040C0005" w:tentative="1">
+      <w:start w:val="1"/>
+      <w:numFmt w:val="bullet"/>
+      <w:lvlText w:val=""/>
+      <w:lvlJc w:val="left"/>
+      <w:pPr>
+        <w:ind w:left="7200" w:hanging="360"/>
+      </w:pPr>
+      <w:rPr>
+        <w:rFonts w:ascii="Wingdings" w:hAnsi="Wingdings" w:hint="default"/>
+      </w:rPr>
+    </w:lvl>
+  </w:abstractNum>
+  <w:abstractNum w:abstractNumId="22" w15:restartNumberingAfterBreak="0">
     <w:nsid w:val="779C7D76"/>
     <w:multiLevelType w:val="hybridMultilevel"/>
     <w:tmpl w:val="D6A412DA"/>
@@ -4022,46 +6074,73 @@
     </w:lvl>
   </w:abstractNum>
   <w:num w:numId="1" w16cid:durableId="1781879804">
+    <w:abstractNumId w:val="10"/>
+  </w:num>
+  <w:num w:numId="2" w16cid:durableId="1469396528">
+    <w:abstractNumId w:val="5"/>
+  </w:num>
+  <w:num w:numId="3" w16cid:durableId="1333072821">
+    <w:abstractNumId w:val="11"/>
+  </w:num>
+  <w:num w:numId="4" w16cid:durableId="610011633">
+    <w:abstractNumId w:val="1"/>
+  </w:num>
+  <w:num w:numId="5" w16cid:durableId="1312910089">
+    <w:abstractNumId w:val="20"/>
+  </w:num>
+  <w:num w:numId="6" w16cid:durableId="1032850287">
+    <w:abstractNumId w:val="12"/>
+  </w:num>
+  <w:num w:numId="7" w16cid:durableId="88426836">
+    <w:abstractNumId w:val="18"/>
+  </w:num>
+  <w:num w:numId="8" w16cid:durableId="154880094">
+    <w:abstractNumId w:val="22"/>
+  </w:num>
+  <w:num w:numId="9" w16cid:durableId="700665310">
+    <w:abstractNumId w:val="4"/>
+  </w:num>
+  <w:num w:numId="10" w16cid:durableId="951202600">
+    <w:abstractNumId w:val="9"/>
+  </w:num>
+  <w:num w:numId="11" w16cid:durableId="1663391978">
+    <w:abstractNumId w:val="13"/>
+  </w:num>
+  <w:num w:numId="12" w16cid:durableId="813105492">
+    <w:abstractNumId w:val="8"/>
+  </w:num>
+  <w:num w:numId="13" w16cid:durableId="660425516">
+    <w:abstractNumId w:val="3"/>
+  </w:num>
+  <w:num w:numId="14" w16cid:durableId="1550728324">
+    <w:abstractNumId w:val="17"/>
+  </w:num>
+  <w:num w:numId="15" w16cid:durableId="7995574">
+    <w:abstractNumId w:val="15"/>
+  </w:num>
+  <w:num w:numId="16" w16cid:durableId="1765607457">
     <w:abstractNumId w:val="6"/>
   </w:num>
-  <w:num w:numId="2" w16cid:durableId="1469396528">
-    <w:abstractNumId w:val="3"/>
+  <w:num w:numId="17" w16cid:durableId="1457136405">
+    <w:abstractNumId w:val="0"/>
   </w:num>
-  <w:num w:numId="3" w16cid:durableId="1333072821">
+  <w:num w:numId="18" w16cid:durableId="1470829359">
     <w:abstractNumId w:val="7"/>
   </w:num>
-  <w:num w:numId="4" w16cid:durableId="610011633">
-    <w:abstractNumId w:val="0"/>
+  <w:num w:numId="19" w16cid:durableId="342442868">
+    <w:abstractNumId w:val="21"/>
   </w:num>
-  <w:num w:numId="5" w16cid:durableId="1312910089">
-    <w:abstractNumId w:val="12"/>
+  <w:num w:numId="20" w16cid:durableId="1529483890">
+    <w:abstractNumId w:val="16"/>
   </w:num>
-  <w:num w:numId="6" w16cid:durableId="1032850287">
-    <w:abstractNumId w:val="8"/>
-  </w:num>
-  <w:num w:numId="7" w16cid:durableId="88426836">
-    <w:abstractNumId w:val="11"/>
-  </w:num>
-  <w:num w:numId="8" w16cid:durableId="154880094">
-    <w:abstractNumId w:val="13"/>
-  </w:num>
-  <w:num w:numId="9" w16cid:durableId="700665310">
+  <w:num w:numId="21" w16cid:durableId="1923679265">
     <w:abstractNumId w:val="2"/>
   </w:num>
-  <w:num w:numId="10" w16cid:durableId="951202600">
-    <w:abstractNumId w:val="5"/>
+  <w:num w:numId="22" w16cid:durableId="1378508171">
+    <w:abstractNumId w:val="14"/>
   </w:num>
-  <w:num w:numId="11" w16cid:durableId="1663391978">
-    <w:abstractNumId w:val="9"/>
-  </w:num>
-  <w:num w:numId="12" w16cid:durableId="813105492">
-    <w:abstractNumId w:val="4"/>
-  </w:num>
-  <w:num w:numId="13" w16cid:durableId="660425516">
-    <w:abstractNumId w:val="1"/>
-  </w:num>
-  <w:num w:numId="14" w16cid:durableId="1550728324">
-    <w:abstractNumId w:val="10"/>
+  <w:num w:numId="23" w16cid:durableId="1196499905">
+    <w:abstractNumId w:val="19"/>
   </w:num>
 </w:numbering>
 </file>
@@ -4505,6 +6584,11 @@
       <w:contextualSpacing/>
     </w:pPr>
   </w:style>
+  <w:style w:type="character" w:customStyle="1" w:styleId="yt-core-attributed-string--link-inherit-color">
+    <w:name w:val="yt-core-attributed-string--link-inherit-color"/>
+    <w:basedOn w:val="Policepardfaut"/>
+    <w:rsid w:val="008A6BDF"/>
+  </w:style>
 </w:styles>
 </file>
 

</xml_diff>

<commit_message>
added tva to comptablilite and docker commands
</commit_message>
<xml_diff>
--- a/comptabilite/tutorial.docx
+++ b/comptabilite/tutorial.docx
@@ -72,16 +72,11 @@
       <w:r>
         <w:t xml:space="preserve"> roulant</w:t>
       </w:r>
-      <w:proofErr w:type="gramStart"/>
       <w:r>
         <w:t xml:space="preserve"> …</w:t>
       </w:r>
       <w:r>
-        <w:t>.</w:t>
-      </w:r>
-      <w:proofErr w:type="gramEnd"/>
-      <w:r>
-        <w:t xml:space="preserve">les machines les outils de travail, bref tous ce que reste plusieurs </w:t>
+        <w:t xml:space="preserve">.les machines les outils de travail, bref tous ce que reste plusieurs </w:t>
       </w:r>
       <w:r>
         <w:t>années</w:t>
@@ -476,13 +471,8 @@
           <w:numId w:val="2"/>
         </w:numPr>
       </w:pPr>
-      <w:proofErr w:type="gramStart"/>
-      <w:r>
-        <w:t>si</w:t>
-      </w:r>
-      <w:proofErr w:type="gramEnd"/>
-      <w:r>
-        <w:t xml:space="preserve"> produits &gt; charges alors on parle d'un bénéfice</w:t>
+      <w:r>
+        <w:t>si produits &gt; charges alors on parle d'un bénéfice</w:t>
       </w:r>
     </w:p>
     <w:p>
@@ -493,13 +483,8 @@
           <w:numId w:val="2"/>
         </w:numPr>
       </w:pPr>
-      <w:proofErr w:type="gramStart"/>
-      <w:r>
-        <w:t>si</w:t>
-      </w:r>
-      <w:proofErr w:type="gramEnd"/>
-      <w:r>
-        <w:t xml:space="preserve"> produits &lt; charges alors on parle de perte</w:t>
+      <w:r>
+        <w:t>si produits &lt; charges alors on parle de perte</w:t>
       </w:r>
     </w:p>
     <w:p>
@@ -1228,16 +1213,11 @@
       </w:r>
       <w:r>
         <w:tab/>
-        <w:t xml:space="preserve">                                                                                        </w:t>
-      </w:r>
-      <w:proofErr w:type="gramStart"/>
-      <w:r>
-        <w:t xml:space="preserve"> </w:t>
+        <w:t xml:space="preserve">                                                                                         </w:t>
       </w:r>
       <w:r>
         <w:t xml:space="preserve">  (</w:t>
       </w:r>
-      <w:proofErr w:type="gramEnd"/>
       <w:r>
         <w:t xml:space="preserve"> Augmenter les résultats)</w:t>
       </w:r>
@@ -1541,6 +1521,69 @@
         <w:pStyle w:val="Paragraphedeliste"/>
         <w:numPr>
           <w:ilvl w:val="0"/>
+          <w:numId w:val="10"/>
+        </w:numPr>
+      </w:pPr>
+      <w:r>
+        <w:t>TVA due = TVA à payer – TVA à récupérer</w:t>
+      </w:r>
+    </w:p>
+    <w:p>
+      <w:pPr>
+        <w:pStyle w:val="Paragraphedeliste"/>
+        <w:numPr>
+          <w:ilvl w:val="0"/>
+          <w:numId w:val="8"/>
+        </w:numPr>
+      </w:pPr>
+      <w:r>
+        <w:t>TVA n’est pas une charge pour l’entreprise</w:t>
+      </w:r>
+      <w:r>
+        <w:t>.</w:t>
+      </w:r>
+    </w:p>
+    <w:p>
+      <w:pPr>
+        <w:pStyle w:val="Paragraphedeliste"/>
+        <w:numPr>
+          <w:ilvl w:val="0"/>
+          <w:numId w:val="8"/>
+        </w:numPr>
+      </w:pPr>
+      <w:r>
+        <w:t>TVA n’est pas un produit pour l’entreprise.</w:t>
+      </w:r>
+    </w:p>
+    <w:p>
+      <w:pPr>
+        <w:pStyle w:val="Paragraphedeliste"/>
+        <w:numPr>
+          <w:ilvl w:val="0"/>
+          <w:numId w:val="8"/>
+        </w:numPr>
+      </w:pPr>
+      <w:r>
+        <w:t xml:space="preserve">TVA </w:t>
+      </w:r>
+      <w:r>
+        <w:t>représente</w:t>
+      </w:r>
+      <w:r>
+        <w:t xml:space="preserve"> une charge dans le cas où elle n’est pas </w:t>
+      </w:r>
+      <w:r>
+        <w:t>récupérable</w:t>
+      </w:r>
+      <w:r>
+        <w:t xml:space="preserve"> cad l’entreprise est le consommateur final du produit acheté.</w:t>
+      </w:r>
+    </w:p>
+    <w:p>
+      <w:pPr>
+        <w:pStyle w:val="Paragraphedeliste"/>
+        <w:numPr>
+          <w:ilvl w:val="0"/>
           <w:numId w:val="1"/>
         </w:numPr>
       </w:pPr>
@@ -1618,15 +1661,7 @@
         <w:t>opération</w:t>
       </w:r>
       <w:r>
-        <w:t xml:space="preserve"> doit générer deux mouvements au minimum et ces </w:t>
-      </w:r>
-      <w:proofErr w:type="spellStart"/>
-      <w:r>
-        <w:t>mvts</w:t>
-      </w:r>
-      <w:proofErr w:type="spellEnd"/>
-      <w:r>
-        <w:t xml:space="preserve"> font </w:t>
+        <w:t xml:space="preserve"> doit générer deux mouvements au minimum et ces mvts font </w:t>
       </w:r>
       <w:r>
         <w:t>en sorte</w:t>
@@ -1938,9 +1973,45 @@
           <w:sz w:val="24"/>
           <w:szCs w:val="24"/>
         </w:rPr>
-        <w:t xml:space="preserve">Payement </w:t>
-      </w:r>
-      <w:proofErr w:type="gramStart"/>
+        <w:t>Payement à 60 jours fin de mois</w:t>
+      </w:r>
+      <w:r>
+        <w:rPr>
+          <w:sz w:val="24"/>
+          <w:szCs w:val="24"/>
+        </w:rPr>
+        <w:t xml:space="preserve"> : </w:t>
+      </w:r>
+      <w:r>
+        <w:rPr>
+          <w:sz w:val="24"/>
+          <w:szCs w:val="24"/>
+        </w:rPr>
+        <w:t xml:space="preserve"> à partir de la date de la facture on va attendre jusqu’à la fin du mois de la date de la facture </w:t>
+      </w:r>
+      <w:r>
+        <w:rPr>
+          <w:sz w:val="24"/>
+          <w:szCs w:val="24"/>
+        </w:rPr>
+        <w:t>puis on va compter de plus 60 jours, donc 60 jours après la fin du mois de la facture</w:t>
+      </w:r>
+      <w:r>
+        <w:rPr>
+          <w:sz w:val="24"/>
+          <w:szCs w:val="24"/>
+        </w:rPr>
+        <w:t>.</w:t>
+      </w:r>
+    </w:p>
+    <w:p>
+      <w:pPr>
+        <w:pStyle w:val="Paragraphedeliste"/>
+        <w:numPr>
+          <w:ilvl w:val="0"/>
+          <w:numId w:val="13"/>
+        </w:numPr>
+      </w:pPr>
       <w:r>
         <w:rPr>
           <w:b/>
@@ -1948,9 +2019,80 @@
           <w:sz w:val="24"/>
           <w:szCs w:val="24"/>
         </w:rPr>
-        <w:t>à 60 jours fin</w:t>
-      </w:r>
-      <w:proofErr w:type="gramEnd"/>
+        <w:t xml:space="preserve">Bilan : </w:t>
+      </w:r>
+      <w:r>
+        <w:rPr>
+          <w:sz w:val="24"/>
+          <w:szCs w:val="24"/>
+        </w:rPr>
+        <w:t>C’est une image du patrimoine de l’entreprise</w:t>
+      </w:r>
+      <w:r>
+        <w:rPr>
+          <w:sz w:val="24"/>
+          <w:szCs w:val="24"/>
+        </w:rPr>
+        <w:t>.</w:t>
+      </w:r>
+      <w:r>
+        <w:rPr>
+          <w:sz w:val="24"/>
+          <w:szCs w:val="24"/>
+        </w:rPr>
+        <w:t xml:space="preserve"> Dans le bilan initial et le bilan finale on </w:t>
+      </w:r>
+      <w:r>
+        <w:rPr>
+          <w:sz w:val="24"/>
+          <w:szCs w:val="24"/>
+        </w:rPr>
+        <w:t>évalue</w:t>
+      </w:r>
+      <w:r>
+        <w:rPr>
+          <w:sz w:val="24"/>
+          <w:szCs w:val="24"/>
+        </w:rPr>
+        <w:t xml:space="preserve"> tout ce que </w:t>
+      </w:r>
+      <w:r>
+        <w:rPr>
+          <w:sz w:val="24"/>
+          <w:szCs w:val="24"/>
+        </w:rPr>
+        <w:t>possède</w:t>
+      </w:r>
+      <w:r>
+        <w:rPr>
+          <w:sz w:val="24"/>
+          <w:szCs w:val="24"/>
+        </w:rPr>
+        <w:t xml:space="preserve"> </w:t>
+      </w:r>
+      <w:r>
+        <w:rPr>
+          <w:sz w:val="24"/>
+          <w:szCs w:val="24"/>
+        </w:rPr>
+        <w:t>une entreprise</w:t>
+      </w:r>
+      <w:r>
+        <w:rPr>
+          <w:sz w:val="24"/>
+          <w:szCs w:val="24"/>
+        </w:rPr>
+        <w:t xml:space="preserve"> ce qu’on appelle inventaire.</w:t>
+      </w:r>
+    </w:p>
+    <w:p>
+      <w:pPr>
+        <w:pStyle w:val="Paragraphedeliste"/>
+        <w:numPr>
+          <w:ilvl w:val="0"/>
+          <w:numId w:val="13"/>
+        </w:numPr>
+      </w:pPr>
       <w:r>
         <w:rPr>
           <w:b/>
@@ -1958,45 +2100,8 @@
           <w:sz w:val="24"/>
           <w:szCs w:val="24"/>
         </w:rPr>
-        <w:t xml:space="preserve"> de mois</w:t>
-      </w:r>
-      <w:r>
-        <w:rPr>
-          <w:sz w:val="24"/>
-          <w:szCs w:val="24"/>
-        </w:rPr>
-        <w:t xml:space="preserve"> : </w:t>
-      </w:r>
-      <w:r>
-        <w:rPr>
-          <w:sz w:val="24"/>
-          <w:szCs w:val="24"/>
-        </w:rPr>
-        <w:t xml:space="preserve"> à partir de la date de la facture on va attendre jusqu’à la fin du mois de la date de la facture </w:t>
-      </w:r>
-      <w:r>
-        <w:rPr>
-          <w:sz w:val="24"/>
-          <w:szCs w:val="24"/>
-        </w:rPr>
-        <w:t>puis on va compter de plus 60 jours, donc 60 jours après la fin du mois de la facture</w:t>
-      </w:r>
-      <w:r>
-        <w:rPr>
-          <w:sz w:val="24"/>
-          <w:szCs w:val="24"/>
-        </w:rPr>
-        <w:t>.</w:t>
-      </w:r>
-    </w:p>
-    <w:p>
-      <w:pPr>
-        <w:pStyle w:val="Paragraphedeliste"/>
-        <w:numPr>
-          <w:ilvl w:val="0"/>
-          <w:numId w:val="13"/>
-        </w:numPr>
-      </w:pPr>
+        <w:t>Exercice</w:t>
+      </w:r>
       <w:r>
         <w:rPr>
           <w:b/>
@@ -2004,70 +2109,84 @@
           <w:sz w:val="24"/>
           <w:szCs w:val="24"/>
         </w:rPr>
-        <w:t xml:space="preserve">Bilan : </w:t>
+        <w:t xml:space="preserve"> Comptable :</w:t>
       </w:r>
       <w:r>
         <w:rPr>
           <w:sz w:val="24"/>
           <w:szCs w:val="24"/>
         </w:rPr>
-        <w:t>C’est une image du patrimoine de l’entreprise</w:t>
+        <w:t xml:space="preserve"> On commence un </w:t>
       </w:r>
       <w:r>
         <w:rPr>
           <w:sz w:val="24"/>
           <w:szCs w:val="24"/>
         </w:rPr>
-        <w:t>.</w:t>
+        <w:t>exercice</w:t>
       </w:r>
       <w:r>
         <w:rPr>
           <w:sz w:val="24"/>
           <w:szCs w:val="24"/>
         </w:rPr>
-        <w:t xml:space="preserve"> Dans le bilan initial et le bilan finale on </w:t>
+        <w:t xml:space="preserve"> comptable par un bilan initiale</w:t>
       </w:r>
       <w:r>
         <w:rPr>
           <w:sz w:val="24"/>
           <w:szCs w:val="24"/>
         </w:rPr>
-        <w:t>évalue</w:t>
+        <w:t>, à la fin de l‘</w:t>
       </w:r>
       <w:r>
         <w:rPr>
           <w:sz w:val="24"/>
           <w:szCs w:val="24"/>
         </w:rPr>
-        <w:t xml:space="preserve"> tout ce que </w:t>
+        <w:t>exercice</w:t>
       </w:r>
       <w:r>
         <w:rPr>
           <w:sz w:val="24"/>
           <w:szCs w:val="24"/>
         </w:rPr>
-        <w:t>possède</w:t>
+        <w:t xml:space="preserve"> comptable on </w:t>
       </w:r>
       <w:r>
         <w:rPr>
           <w:sz w:val="24"/>
           <w:szCs w:val="24"/>
         </w:rPr>
-        <w:t xml:space="preserve"> </w:t>
+        <w:t>établit</w:t>
       </w:r>
       <w:r>
         <w:rPr>
           <w:sz w:val="24"/>
           <w:szCs w:val="24"/>
         </w:rPr>
-        <w:t>une entreprise</w:t>
+        <w:t xml:space="preserve"> </w:t>
       </w:r>
       <w:r>
         <w:rPr>
           <w:sz w:val="24"/>
           <w:szCs w:val="24"/>
         </w:rPr>
-        <w:t xml:space="preserve"> ce qu’on appelle inventaire.</w:t>
+        <w:t>le bilan final</w:t>
+      </w:r>
+      <w:r>
+        <w:rPr>
+          <w:sz w:val="24"/>
+          <w:szCs w:val="24"/>
+        </w:rPr>
+        <w:t>.</w:t>
+      </w:r>
+      <w:r>
+        <w:rPr>
+          <w:sz w:val="24"/>
+          <w:szCs w:val="24"/>
+        </w:rPr>
+        <w:t xml:space="preserve"> </w:t>
       </w:r>
     </w:p>
     <w:p>
@@ -2085,8 +2204,23 @@
           <w:sz w:val="24"/>
           <w:szCs w:val="24"/>
         </w:rPr>
-        <w:t>Exercice</w:t>
-      </w:r>
+        <w:t>Achat de marchandise :</w:t>
+      </w:r>
+      <w:r>
+        <w:t xml:space="preserve"> c’est un charge les marchandises sont destinés aux ventes</w:t>
+      </w:r>
+      <w:r>
+        <w:t>, et qui entre dans le calcul de résultat.</w:t>
+      </w:r>
+    </w:p>
+    <w:p>
+      <w:pPr>
+        <w:pStyle w:val="Paragraphedeliste"/>
+        <w:numPr>
+          <w:ilvl w:val="0"/>
+          <w:numId w:val="13"/>
+        </w:numPr>
+      </w:pPr>
       <w:r>
         <w:rPr>
           <w:b/>
@@ -2094,84 +2228,13 @@
           <w:sz w:val="24"/>
           <w:szCs w:val="24"/>
         </w:rPr>
-        <w:t xml:space="preserve"> Comptable :</w:t>
-      </w:r>
-      <w:r>
-        <w:rPr>
-          <w:sz w:val="24"/>
-          <w:szCs w:val="24"/>
-        </w:rPr>
-        <w:t xml:space="preserve"> On commence un </w:t>
-      </w:r>
-      <w:r>
-        <w:rPr>
-          <w:sz w:val="24"/>
-          <w:szCs w:val="24"/>
-        </w:rPr>
-        <w:t>exercice</w:t>
-      </w:r>
-      <w:r>
-        <w:rPr>
-          <w:sz w:val="24"/>
-          <w:szCs w:val="24"/>
-        </w:rPr>
-        <w:t xml:space="preserve"> comptable par un bilan initiale</w:t>
-      </w:r>
-      <w:r>
-        <w:rPr>
-          <w:sz w:val="24"/>
-          <w:szCs w:val="24"/>
-        </w:rPr>
-        <w:t>, à la fin de l‘</w:t>
-      </w:r>
-      <w:r>
-        <w:rPr>
-          <w:sz w:val="24"/>
-          <w:szCs w:val="24"/>
-        </w:rPr>
-        <w:t>exercice</w:t>
-      </w:r>
-      <w:r>
-        <w:rPr>
-          <w:sz w:val="24"/>
-          <w:szCs w:val="24"/>
-        </w:rPr>
-        <w:t xml:space="preserve"> comptable on </w:t>
-      </w:r>
-      <w:r>
-        <w:rPr>
-          <w:sz w:val="24"/>
-          <w:szCs w:val="24"/>
-        </w:rPr>
-        <w:t>établit</w:t>
-      </w:r>
-      <w:r>
-        <w:rPr>
-          <w:sz w:val="24"/>
-          <w:szCs w:val="24"/>
-        </w:rPr>
-        <w:t xml:space="preserve"> </w:t>
-      </w:r>
-      <w:r>
-        <w:rPr>
-          <w:sz w:val="24"/>
-          <w:szCs w:val="24"/>
-        </w:rPr>
-        <w:t>le bilan final</w:t>
-      </w:r>
-      <w:r>
-        <w:rPr>
-          <w:sz w:val="24"/>
-          <w:szCs w:val="24"/>
-        </w:rPr>
-        <w:t>.</w:t>
-      </w:r>
-      <w:r>
-        <w:rPr>
-          <w:sz w:val="24"/>
-          <w:szCs w:val="24"/>
-        </w:rPr>
-        <w:t xml:space="preserve"> </w:t>
+        <w:t>Marchandises :</w:t>
+      </w:r>
+      <w:r>
+        <w:t xml:space="preserve"> désigne </w:t>
+      </w:r>
+      <w:r>
+        <w:t>les marchandises qui existent dans l’entreprise qui ne sont pas vendues et qui se trouve dans l’actif.</w:t>
       </w:r>
     </w:p>
     <w:p>
@@ -2189,257 +2252,188 @@
           <w:sz w:val="24"/>
           <w:szCs w:val="24"/>
         </w:rPr>
-        <w:t>Achat de marchandise :</w:t>
-      </w:r>
-      <w:r>
-        <w:t xml:space="preserve"> c’est un charge les marchandises sont destinés aux ventes</w:t>
-      </w:r>
-      <w:r>
-        <w:t>, et qui entre dans le calcul de résultat.</w:t>
-      </w:r>
-    </w:p>
-    <w:p>
-      <w:pPr>
-        <w:pStyle w:val="Paragraphedeliste"/>
-        <w:numPr>
-          <w:ilvl w:val="0"/>
-          <w:numId w:val="13"/>
+        <w:t>Provision :</w:t>
+      </w:r>
+      <w:r>
+        <w:t xml:space="preserve"> c’est mettre de l’argent de </w:t>
+      </w:r>
+      <w:proofErr w:type="spellStart"/>
+      <w:r>
+        <w:t>coté</w:t>
+      </w:r>
+      <w:proofErr w:type="spellEnd"/>
+      <w:r>
+        <w:t xml:space="preserve"> pour faire face </w:t>
+      </w:r>
+      <w:r>
+        <w:t>à un besoin dans le futur</w:t>
+      </w:r>
+      <w:r>
+        <w:t>. L’entreprise peut prévoir des problèmes dans le futur</w:t>
+      </w:r>
+      <w:r>
+        <w:t xml:space="preserve"> par exemple : des clients qui ne peuvent pas payer leurs factures, un somme de réparation des </w:t>
+      </w:r>
+      <w:proofErr w:type="spellStart"/>
+      <w:r>
+        <w:t>batiments</w:t>
+      </w:r>
+      <w:proofErr w:type="spellEnd"/>
+      <w:r>
+        <w:t xml:space="preserve">, prévoir des </w:t>
+      </w:r>
+      <w:proofErr w:type="spellStart"/>
+      <w:r>
+        <w:t>fraix</w:t>
+      </w:r>
+      <w:proofErr w:type="spellEnd"/>
+      <w:r>
+        <w:t xml:space="preserve"> des avocats</w:t>
+      </w:r>
+      <w:r>
+        <w:t xml:space="preserve">, toutes ces risques peuvent </w:t>
+      </w:r>
+      <w:proofErr w:type="spellStart"/>
+      <w:r>
+        <w:t>etre</w:t>
+      </w:r>
+      <w:proofErr w:type="spellEnd"/>
+      <w:r>
+        <w:t xml:space="preserve"> </w:t>
+      </w:r>
+      <w:proofErr w:type="spellStart"/>
+      <w:r>
+        <w:t>prevus</w:t>
+      </w:r>
+      <w:proofErr w:type="spellEnd"/>
+      <w:r>
+        <w:t xml:space="preserve"> à l’avance évalués à l’avance</w:t>
+      </w:r>
+      <w:r>
+        <w:t>. La notion de provision c’est de mettre un certain somme d’argent</w:t>
+      </w:r>
+      <w:r>
+        <w:t xml:space="preserve"> qui sera pris de Bénéfice pour faire face à ces risques</w:t>
+      </w:r>
+      <w:r>
+        <w:t xml:space="preserve"> </w:t>
+      </w:r>
+      <w:r>
+        <w:t xml:space="preserve">. La loi permet à l’entreprise de retirer un certain somme d’argent </w:t>
+      </w:r>
+      <w:r>
+        <w:t xml:space="preserve">pour le garder </w:t>
+      </w:r>
+      <w:r>
+        <w:lastRenderedPageBreak/>
+        <w:t>de cote pour faire face à ces risques</w:t>
+      </w:r>
+      <w:r>
+        <w:t xml:space="preserve"> comme </w:t>
+      </w:r>
+      <w:proofErr w:type="spellStart"/>
+      <w:r>
+        <w:t>ca</w:t>
+      </w:r>
+      <w:proofErr w:type="spellEnd"/>
+      <w:r>
+        <w:t xml:space="preserve"> l’entreprise se </w:t>
+      </w:r>
+      <w:proofErr w:type="spellStart"/>
+      <w:r>
+        <w:t>bénfécier</w:t>
+      </w:r>
+      <w:proofErr w:type="spellEnd"/>
+      <w:r>
+        <w:t xml:space="preserve"> d’une </w:t>
+      </w:r>
+      <w:proofErr w:type="spellStart"/>
+      <w:r>
+        <w:t>reduction</w:t>
+      </w:r>
+      <w:proofErr w:type="spellEnd"/>
+      <w:r>
+        <w:t xml:space="preserve"> d’</w:t>
+      </w:r>
+      <w:proofErr w:type="spellStart"/>
+      <w:r>
+        <w:t>impots</w:t>
+      </w:r>
+      <w:proofErr w:type="spellEnd"/>
+      <w:r>
+        <w:t xml:space="preserve"> car le montant bénéfice est diminué</w:t>
+      </w:r>
+      <w:r>
+        <w:t xml:space="preserve"> pour </w:t>
+      </w:r>
+      <w:proofErr w:type="spellStart"/>
+      <w:r>
+        <w:t>ca</w:t>
+      </w:r>
+      <w:proofErr w:type="spellEnd"/>
+      <w:r>
+        <w:t xml:space="preserve"> il faut que ces provisions soit bien justifiés envers l’état.</w:t>
+      </w:r>
+      <w:r>
+        <w:t xml:space="preserve"> Provision sera une </w:t>
+      </w:r>
+      <w:proofErr w:type="spellStart"/>
+      <w:r>
+        <w:t>resource</w:t>
+      </w:r>
+      <w:proofErr w:type="spellEnd"/>
+      <w:r>
+        <w:t xml:space="preserve"> donc elle sera en Passif mais en </w:t>
+      </w:r>
+      <w:proofErr w:type="spellStart"/>
+      <w:r>
+        <w:t>méme</w:t>
+      </w:r>
+      <w:proofErr w:type="spellEnd"/>
+      <w:r>
+        <w:t xml:space="preserve"> temps sera une charge </w:t>
+      </w:r>
+      <w:proofErr w:type="spellStart"/>
+      <w:r>
+        <w:t>eventuel</w:t>
+      </w:r>
+      <w:proofErr w:type="spellEnd"/>
+      <w:r>
+        <w:t xml:space="preserve">. Provision n’est pas réellement une charge </w:t>
+      </w:r>
+      <w:proofErr w:type="spellStart"/>
+      <w:r>
+        <w:t>tand</w:t>
+      </w:r>
+      <w:proofErr w:type="spellEnd"/>
+      <w:r>
+        <w:t xml:space="preserve"> que le risque ne s’</w:t>
+      </w:r>
+      <w:proofErr w:type="spellStart"/>
+      <w:r>
+        <w:t>éffectue</w:t>
+      </w:r>
+      <w:proofErr w:type="spellEnd"/>
+      <w:r>
+        <w:t xml:space="preserve"> pas</w:t>
+      </w:r>
+      <w:r>
+        <w:t>.</w:t>
+      </w:r>
+    </w:p>
+    <w:p>
+      <w:pPr>
+        <w:pStyle w:val="Paragraphedeliste"/>
+        <w:numPr>
+          <w:ilvl w:val="0"/>
+          <w:numId w:val="1"/>
         </w:numPr>
       </w:pPr>
       <w:r>
         <w:rPr>
           <w:b/>
           <w:bCs/>
-          <w:sz w:val="24"/>
-          <w:szCs w:val="24"/>
-        </w:rPr>
-        <w:t>Marchandises :</w:t>
-      </w:r>
-      <w:r>
-        <w:t xml:space="preserve"> désigne </w:t>
-      </w:r>
-      <w:r>
-        <w:t>les marchandises qui existent dans l’entreprise qui ne sont pas vendues et qui se trouve dans l’actif.</w:t>
-      </w:r>
-    </w:p>
-    <w:p>
-      <w:pPr>
-        <w:pStyle w:val="Paragraphedeliste"/>
-        <w:numPr>
-          <w:ilvl w:val="0"/>
-          <w:numId w:val="13"/>
-        </w:numPr>
-      </w:pPr>
-      <w:r>
-        <w:rPr>
-          <w:b/>
-          <w:bCs/>
-          <w:sz w:val="24"/>
-          <w:szCs w:val="24"/>
-        </w:rPr>
-        <w:t>Provision :</w:t>
-      </w:r>
-      <w:r>
-        <w:t xml:space="preserve"> c’est mettre de l’argent de </w:t>
-      </w:r>
-      <w:proofErr w:type="spellStart"/>
-      <w:r>
-        <w:t>coté</w:t>
-      </w:r>
-      <w:proofErr w:type="spellEnd"/>
-      <w:r>
-        <w:t xml:space="preserve"> pour faire face </w:t>
-      </w:r>
-      <w:r>
-        <w:t>à un besoin dans le futur</w:t>
-      </w:r>
-      <w:r>
-        <w:t>. L’entreprise peut prévoir des problèmes dans le futur</w:t>
-      </w:r>
-      <w:r>
-        <w:t xml:space="preserve"> par exemple : des clients qui ne peuvent pas payer leurs factures, </w:t>
-      </w:r>
-      <w:proofErr w:type="gramStart"/>
-      <w:r>
-        <w:t>un somme</w:t>
-      </w:r>
-      <w:proofErr w:type="gramEnd"/>
-      <w:r>
-        <w:t xml:space="preserve"> de réparation des </w:t>
-      </w:r>
-      <w:proofErr w:type="spellStart"/>
-      <w:r>
-        <w:t>batiments</w:t>
-      </w:r>
-      <w:proofErr w:type="spellEnd"/>
-      <w:r>
-        <w:t xml:space="preserve">, prévoir des </w:t>
-      </w:r>
-      <w:proofErr w:type="spellStart"/>
-      <w:r>
-        <w:t>fraix</w:t>
-      </w:r>
-      <w:proofErr w:type="spellEnd"/>
-      <w:r>
-        <w:t xml:space="preserve"> des avocats</w:t>
-      </w:r>
-      <w:r>
-        <w:t xml:space="preserve">, toutes ces risques peuvent </w:t>
-      </w:r>
-      <w:proofErr w:type="spellStart"/>
-      <w:r>
-        <w:t>etre</w:t>
-      </w:r>
-      <w:proofErr w:type="spellEnd"/>
-      <w:r>
-        <w:t xml:space="preserve"> </w:t>
-      </w:r>
-      <w:proofErr w:type="spellStart"/>
-      <w:r>
-        <w:t>prevus</w:t>
-      </w:r>
-      <w:proofErr w:type="spellEnd"/>
-      <w:r>
-        <w:t xml:space="preserve"> à l’avance évalués à l’avance</w:t>
-      </w:r>
-      <w:r>
-        <w:t>. La notion de provision c’est de mettre un certain somme d’argent</w:t>
-      </w:r>
-      <w:r>
-        <w:t xml:space="preserve"> qui sera pris de Bénéfice pour faire face à ces </w:t>
-      </w:r>
-      <w:proofErr w:type="gramStart"/>
-      <w:r>
-        <w:t>risques</w:t>
-      </w:r>
-      <w:r>
-        <w:t xml:space="preserve"> </w:t>
-      </w:r>
-      <w:r>
-        <w:t>.</w:t>
-      </w:r>
-      <w:proofErr w:type="gramEnd"/>
-      <w:r>
-        <w:t xml:space="preserve"> La loi permet à l’entreprise de retirer </w:t>
-      </w:r>
-      <w:proofErr w:type="gramStart"/>
-      <w:r>
-        <w:t>un certain somme</w:t>
-      </w:r>
-      <w:proofErr w:type="gramEnd"/>
-      <w:r>
-        <w:t xml:space="preserve"> d’argent </w:t>
-      </w:r>
-      <w:r>
-        <w:t>pour le garder de cote pour faire face à ces risques</w:t>
-      </w:r>
-      <w:r>
-        <w:t xml:space="preserve"> comme </w:t>
-      </w:r>
-      <w:proofErr w:type="spellStart"/>
-      <w:r>
-        <w:t>ca</w:t>
-      </w:r>
-      <w:proofErr w:type="spellEnd"/>
-      <w:r>
-        <w:t xml:space="preserve"> l’entreprise se </w:t>
-      </w:r>
-      <w:proofErr w:type="spellStart"/>
-      <w:r>
-        <w:t>bénfécier</w:t>
-      </w:r>
-      <w:proofErr w:type="spellEnd"/>
-      <w:r>
-        <w:t xml:space="preserve"> d’une </w:t>
-      </w:r>
-      <w:proofErr w:type="spellStart"/>
-      <w:r>
-        <w:t>reduction</w:t>
-      </w:r>
-      <w:proofErr w:type="spellEnd"/>
-      <w:r>
-        <w:t xml:space="preserve"> d’</w:t>
-      </w:r>
-      <w:proofErr w:type="spellStart"/>
-      <w:r>
-        <w:t>impots</w:t>
-      </w:r>
-      <w:proofErr w:type="spellEnd"/>
-      <w:r>
-        <w:t xml:space="preserve"> car le montant bénéfice est diminué</w:t>
-      </w:r>
-      <w:r>
-        <w:t xml:space="preserve"> pour </w:t>
-      </w:r>
-      <w:proofErr w:type="spellStart"/>
-      <w:r>
-        <w:t>ca</w:t>
-      </w:r>
-      <w:proofErr w:type="spellEnd"/>
-      <w:r>
-        <w:t xml:space="preserve"> il faut que ces provisions soit bien justifiés envers l’état.</w:t>
-      </w:r>
-      <w:r>
-        <w:t xml:space="preserve"> Provision sera une </w:t>
-      </w:r>
-      <w:proofErr w:type="spellStart"/>
-      <w:r>
-        <w:t>resource</w:t>
-      </w:r>
-      <w:proofErr w:type="spellEnd"/>
-      <w:r>
-        <w:t xml:space="preserve"> donc elle sera en Passif mais en </w:t>
-      </w:r>
-      <w:proofErr w:type="spellStart"/>
-      <w:r>
-        <w:t>méme</w:t>
-      </w:r>
-      <w:proofErr w:type="spellEnd"/>
-      <w:r>
-        <w:t xml:space="preserve"> temps sera une charge </w:t>
-      </w:r>
-      <w:proofErr w:type="spellStart"/>
-      <w:r>
-        <w:t>eventuel</w:t>
-      </w:r>
-      <w:proofErr w:type="spellEnd"/>
-      <w:r>
-        <w:t xml:space="preserve">. Provision n’est pas réellement une charge </w:t>
-      </w:r>
-      <w:proofErr w:type="spellStart"/>
-      <w:r>
-        <w:t>tand</w:t>
-      </w:r>
-      <w:proofErr w:type="spellEnd"/>
-      <w:r>
-        <w:t xml:space="preserve"> que le risque ne s’</w:t>
-      </w:r>
-      <w:proofErr w:type="spellStart"/>
-      <w:r>
-        <w:t>éffectue</w:t>
-      </w:r>
-      <w:proofErr w:type="spellEnd"/>
-      <w:r>
-        <w:t xml:space="preserve"> pas</w:t>
-      </w:r>
-      <w:r>
-        <w:t>.</w:t>
-      </w:r>
-    </w:p>
-    <w:p>
-      <w:pPr>
-        <w:pStyle w:val="Paragraphedeliste"/>
-        <w:numPr>
-          <w:ilvl w:val="0"/>
-          <w:numId w:val="1"/>
-        </w:numPr>
-      </w:pPr>
-      <w:r>
-        <w:rPr>
-          <w:b/>
-          <w:bCs/>
-        </w:rPr>
-        <w:lastRenderedPageBreak/>
+        </w:rPr>
         <w:t>Amortissement </w:t>
       </w:r>
       <w:r>
@@ -2940,6 +2934,7 @@
         <w:rPr>
           <w:u w:val="single"/>
         </w:rPr>
+        <w:lastRenderedPageBreak/>
         <w:t>Immobilisations corporelles </w:t>
       </w:r>
       <w:r>
@@ -3086,7 +3081,6 @@
         </w:numPr>
       </w:pPr>
       <w:r>
-        <w:lastRenderedPageBreak/>
         <w:t>L</w:t>
       </w:r>
       <w:r>
@@ -3839,6 +3833,7 @@
         <w:rPr>
           <w:rStyle w:val="yt-core-attributed-string--link-inherit-color"/>
         </w:rPr>
+        <w:lastRenderedPageBreak/>
         <w:t xml:space="preserve">Dans immobilisation corporelles : </w:t>
       </w:r>
     </w:p>
@@ -3929,27 +3924,13 @@
         <w:rPr>
           <w:rStyle w:val="yt-core-attributed-string--link-inherit-color"/>
         </w:rPr>
-        <w:t xml:space="preserve"> du bureau : </w:t>
-      </w:r>
-      <w:proofErr w:type="gramStart"/>
-      <w:r>
-        <w:rPr>
-          <w:rStyle w:val="yt-core-attributed-string--link-inherit-color"/>
-        </w:rPr>
-        <w:t>241 </w:t>
-      </w:r>
-      <w:r>
-        <w:rPr>
-          <w:rStyle w:val="yt-core-attributed-string--link-inherit-color"/>
-        </w:rPr>
-        <w:t>,</w:t>
-      </w:r>
-      <w:proofErr w:type="gramEnd"/>
-      <w:r>
-        <w:rPr>
-          <w:rStyle w:val="yt-core-attributed-string--link-inherit-color"/>
-        </w:rPr>
-        <w:t xml:space="preserve"> </w:t>
+        <w:t xml:space="preserve"> du bureau : 241 </w:t>
+      </w:r>
+      <w:r>
+        <w:rPr>
+          <w:rStyle w:val="yt-core-attributed-string--link-inherit-color"/>
+        </w:rPr>
+        <w:t xml:space="preserve">, </w:t>
       </w:r>
       <w:r>
         <w:rPr>
@@ -4005,7 +3986,6 @@
           <w:b/>
           <w:bCs/>
         </w:rPr>
-        <w:lastRenderedPageBreak/>
         <w:t>Le grand Livre</w:t>
       </w:r>
       <w:r>

</xml_diff>

<commit_message>
comptabilite analytique : repartition des charges
</commit_message>
<xml_diff>
--- a/comptabilite/tutorial.docx
+++ b/comptabilite/tutorial.docx
@@ -4279,13 +4279,754 @@
       </w:pPr>
     </w:p>
     <w:p>
-      <w:r>
-        <w:rPr>
-          <w:rStyle w:val="yt-core-attributed-string--link-inherit-color"/>
+      <w:pPr>
+        <w:jc w:val="center"/>
+        <w:rPr>
+          <w:rStyle w:val="yt-core-attributed-string--link-inherit-color"/>
+          <w:b/>
+          <w:bCs/>
           <w:color w:val="131313"/>
-        </w:rPr>
-        <w:t xml:space="preserve">  </w:t>
-      </w:r>
+          <w:sz w:val="32"/>
+          <w:szCs w:val="32"/>
+          <w:u w:val="single"/>
+        </w:rPr>
+      </w:pPr>
+      <w:r>
+        <w:rPr>
+          <w:rStyle w:val="yt-core-attributed-string--link-inherit-color"/>
+          <w:b/>
+          <w:bCs/>
+          <w:color w:val="131313"/>
+          <w:sz w:val="32"/>
+          <w:szCs w:val="32"/>
+          <w:u w:val="single"/>
+        </w:rPr>
+        <w:t>Comptabilité Analytique</w:t>
+      </w:r>
+    </w:p>
+    <w:p>
+      <w:pPr>
+        <w:jc w:val="center"/>
+        <w:rPr>
+          <w:rStyle w:val="yt-core-attributed-string--link-inherit-color"/>
+          <w:b/>
+          <w:bCs/>
+          <w:color w:val="131313"/>
+          <w:sz w:val="32"/>
+          <w:szCs w:val="32"/>
+          <w:u w:val="single"/>
+        </w:rPr>
+      </w:pPr>
+    </w:p>
+    <w:tbl>
+      <w:tblPr>
+        <w:tblStyle w:val="Grilledutableau"/>
+        <w:tblW w:w="0" w:type="auto"/>
+        <w:tblLook w:val="04A0" w:firstRow="1" w:lastRow="0" w:firstColumn="1" w:lastColumn="0" w:noHBand="0" w:noVBand="1"/>
+      </w:tblPr>
+      <w:tblGrid>
+        <w:gridCol w:w="4531"/>
+        <w:gridCol w:w="4531"/>
+      </w:tblGrid>
+      <w:tr>
+        <w:tc>
+          <w:tcPr>
+            <w:tcW w:w="4531" w:type="dxa"/>
+          </w:tcPr>
+          <w:p>
+            <w:pPr>
+              <w:rPr>
+                <w:b/>
+                <w:bCs/>
+              </w:rPr>
+            </w:pPr>
+            <w:r>
+              <w:rPr>
+                <w:b/>
+                <w:bCs/>
+              </w:rPr>
+              <w:t>Comptabilité</w:t>
+            </w:r>
+            <w:r>
+              <w:rPr>
+                <w:b/>
+                <w:bCs/>
+              </w:rPr>
+              <w:t xml:space="preserve"> générale</w:t>
+            </w:r>
+          </w:p>
+        </w:tc>
+        <w:tc>
+          <w:tcPr>
+            <w:tcW w:w="4531" w:type="dxa"/>
+          </w:tcPr>
+          <w:p>
+            <w:pPr>
+              <w:rPr>
+                <w:b/>
+                <w:bCs/>
+              </w:rPr>
+            </w:pPr>
+            <w:r>
+              <w:rPr>
+                <w:b/>
+                <w:bCs/>
+              </w:rPr>
+              <w:t>Comptabilité analytique</w:t>
+            </w:r>
+          </w:p>
+        </w:tc>
+      </w:tr>
+      <w:tr>
+        <w:tc>
+          <w:tcPr>
+            <w:tcW w:w="4531" w:type="dxa"/>
+          </w:tcPr>
+          <w:p>
+            <w:r>
+              <w:t>O</w:t>
+            </w:r>
+            <w:r>
+              <w:t>bligatoire</w:t>
+            </w:r>
+          </w:p>
+        </w:tc>
+        <w:tc>
+          <w:tcPr>
+            <w:tcW w:w="4531" w:type="dxa"/>
+          </w:tcPr>
+          <w:p>
+            <w:r>
+              <w:t>Facultative</w:t>
+            </w:r>
+          </w:p>
+        </w:tc>
+      </w:tr>
+      <w:tr>
+        <w:tc>
+          <w:tcPr>
+            <w:tcW w:w="4531" w:type="dxa"/>
+          </w:tcPr>
+          <w:p>
+            <w:r>
+              <w:t>Information externe</w:t>
+            </w:r>
+            <w:r>
+              <w:t xml:space="preserve"> (</w:t>
+            </w:r>
+            <w:r>
+              <w:t>info destinée</w:t>
+            </w:r>
+            <w:r>
+              <w:t xml:space="preserve"> vers </w:t>
+            </w:r>
+            <w:r>
+              <w:t>extérieur entreprise</w:t>
+            </w:r>
+            <w:r>
+              <w:t>)</w:t>
+            </w:r>
+            <w:r>
+              <w:t xml:space="preserve"> obligé par la loi.</w:t>
+            </w:r>
+          </w:p>
+        </w:tc>
+        <w:tc>
+          <w:tcPr>
+            <w:tcW w:w="4531" w:type="dxa"/>
+          </w:tcPr>
+          <w:p>
+            <w:r>
+              <w:t>Information interne</w:t>
+            </w:r>
+            <w:r>
+              <w:t xml:space="preserve"> (destiné à mieux </w:t>
+            </w:r>
+            <w:r>
+              <w:t>gérer</w:t>
+            </w:r>
+            <w:r>
+              <w:t xml:space="preserve"> l’activité de l’entreprise</w:t>
+            </w:r>
+            <w:r>
+              <w:t xml:space="preserve"> interne)</w:t>
+            </w:r>
+          </w:p>
+        </w:tc>
+      </w:tr>
+      <w:tr>
+        <w:tc>
+          <w:tcPr>
+            <w:tcW w:w="4531" w:type="dxa"/>
+          </w:tcPr>
+          <w:p>
+            <w:r>
+              <w:t>Résultat globale</w:t>
+            </w:r>
+          </w:p>
+        </w:tc>
+        <w:tc>
+          <w:tcPr>
+            <w:tcW w:w="4531" w:type="dxa"/>
+          </w:tcPr>
+          <w:p>
+            <w:r>
+              <w:t>Résultat détaillé</w:t>
+            </w:r>
+          </w:p>
+        </w:tc>
+      </w:tr>
+      <w:tr>
+        <w:tc>
+          <w:tcPr>
+            <w:tcW w:w="4531" w:type="dxa"/>
+          </w:tcPr>
+          <w:p>
+            <w:r>
+              <w:t>Rigide</w:t>
+            </w:r>
+          </w:p>
+        </w:tc>
+        <w:tc>
+          <w:tcPr>
+            <w:tcW w:w="4531" w:type="dxa"/>
+          </w:tcPr>
+          <w:p>
+            <w:r>
+              <w:t>Souple</w:t>
+            </w:r>
+          </w:p>
+        </w:tc>
+      </w:tr>
+    </w:tbl>
+    <w:p>
+      <w:pPr>
+        <w:rPr>
+          <w:sz w:val="32"/>
+          <w:szCs w:val="32"/>
+        </w:rPr>
+      </w:pPr>
+    </w:p>
+    <w:p>
+      <w:pPr>
+        <w:rPr>
+          <w:sz w:val="32"/>
+          <w:szCs w:val="32"/>
+        </w:rPr>
+      </w:pPr>
+      <w:r>
+        <w:rPr>
+          <w:sz w:val="32"/>
+          <w:szCs w:val="32"/>
+        </w:rPr>
+        <w:t>Pourquoi Comptabilité Analytique ?</w:t>
+      </w:r>
+    </w:p>
+    <w:p>
+      <w:r>
+        <w:t xml:space="preserve">Par exemple une entreprise qui produit des smartphones avec des différents modèles fait </w:t>
+      </w:r>
+      <w:r>
+        <w:t>un résultat</w:t>
+      </w:r>
+      <w:r>
+        <w:t xml:space="preserve"> de 100000$</w:t>
+      </w:r>
+      <w:r>
+        <w:t xml:space="preserve">. </w:t>
+      </w:r>
+    </w:p>
+    <w:p>
+      <w:r>
+        <w:t xml:space="preserve">Résultat = Produits </w:t>
+      </w:r>
+      <w:r>
+        <w:t>–</w:t>
+      </w:r>
+      <w:r>
+        <w:t xml:space="preserve"> Charges</w:t>
+      </w:r>
+    </w:p>
+    <w:p>
+      <w:r>
+        <w:t xml:space="preserve">Pour augmenter le bénéfice de l’entreprise on doit </w:t>
+      </w:r>
+      <w:r>
+        <w:t>sot diminuer les charges ou augmenter les produits.</w:t>
+      </w:r>
+    </w:p>
+    <w:p>
+      <w:r>
+        <w:t xml:space="preserve">Pour faire cela on doit savoir </w:t>
+      </w:r>
+      <w:r>
+        <w:t>quel modèle</w:t>
+      </w:r>
+      <w:r>
+        <w:t xml:space="preserve"> du smartphone a plus des charges </w:t>
+      </w:r>
+      <w:r>
+        <w:t xml:space="preserve">pour prendre des décisions bonnes </w:t>
+      </w:r>
+      <w:r>
+        <w:t xml:space="preserve">=&gt; la </w:t>
+      </w:r>
+      <w:r>
+        <w:t>comptabilité</w:t>
+      </w:r>
+      <w:r>
+        <w:t xml:space="preserve"> analytique nous donne ces informations </w:t>
+      </w:r>
+      <w:r>
+        <w:t>tandis que</w:t>
+      </w:r>
+      <w:r>
+        <w:t xml:space="preserve"> la </w:t>
+      </w:r>
+      <w:r>
+        <w:t>comptabilité</w:t>
+      </w:r>
+      <w:r>
+        <w:t xml:space="preserve"> générale nous donne les charges globales.</w:t>
+      </w:r>
+    </w:p>
+    <w:p>
+      <w:pPr>
+        <w:pStyle w:val="Paragraphedeliste"/>
+        <w:numPr>
+          <w:ilvl w:val="0"/>
+          <w:numId w:val="1"/>
+        </w:numPr>
+      </w:pPr>
+      <w:r>
+        <w:lastRenderedPageBreak/>
+        <w:t>Les charges dans la comptabilité analytique :</w:t>
+      </w:r>
+    </w:p>
+    <w:p>
+      <w:pPr>
+        <w:pStyle w:val="Paragraphedeliste"/>
+        <w:numPr>
+          <w:ilvl w:val="0"/>
+          <w:numId w:val="8"/>
+        </w:numPr>
+      </w:pPr>
+      <w:r>
+        <w:t xml:space="preserve">Pour avoir </w:t>
+      </w:r>
+      <w:r>
+        <w:t>un bon résultat</w:t>
+      </w:r>
+      <w:r>
+        <w:t xml:space="preserve"> on se concentre à diminuer les charges.</w:t>
+      </w:r>
+    </w:p>
+    <w:p>
+      <w:pPr>
+        <w:pStyle w:val="Paragraphedeliste"/>
+      </w:pPr>
+    </w:p>
+    <w:tbl>
+      <w:tblPr>
+        <w:tblStyle w:val="Grilledutableau"/>
+        <w:tblW w:w="0" w:type="auto"/>
+        <w:tblInd w:w="720" w:type="dxa"/>
+        <w:tblLook w:val="04A0" w:firstRow="1" w:lastRow="0" w:firstColumn="1" w:lastColumn="0" w:noHBand="0" w:noVBand="1"/>
+      </w:tblPr>
+      <w:tblGrid>
+        <w:gridCol w:w="4168"/>
+        <w:gridCol w:w="4174"/>
+      </w:tblGrid>
+      <w:tr>
+        <w:tc>
+          <w:tcPr>
+            <w:tcW w:w="4168" w:type="dxa"/>
+          </w:tcPr>
+          <w:p>
+            <w:pPr>
+              <w:pStyle w:val="Paragraphedeliste"/>
+              <w:ind w:left="0"/>
+              <w:rPr>
+                <w:b/>
+                <w:bCs/>
+              </w:rPr>
+            </w:pPr>
+            <w:r>
+              <w:rPr>
+                <w:b/>
+                <w:bCs/>
+              </w:rPr>
+              <w:t>Charges directes</w:t>
+            </w:r>
+          </w:p>
+        </w:tc>
+        <w:tc>
+          <w:tcPr>
+            <w:tcW w:w="4174" w:type="dxa"/>
+          </w:tcPr>
+          <w:p>
+            <w:pPr>
+              <w:pStyle w:val="Paragraphedeliste"/>
+              <w:ind w:left="0"/>
+              <w:rPr>
+                <w:b/>
+                <w:bCs/>
+              </w:rPr>
+            </w:pPr>
+            <w:r>
+              <w:rPr>
+                <w:b/>
+                <w:bCs/>
+              </w:rPr>
+              <w:t>Charges indirectes</w:t>
+            </w:r>
+          </w:p>
+        </w:tc>
+      </w:tr>
+      <w:tr>
+        <w:tc>
+          <w:tcPr>
+            <w:tcW w:w="4168" w:type="dxa"/>
+          </w:tcPr>
+          <w:p>
+            <w:pPr>
+              <w:pStyle w:val="Paragraphedeliste"/>
+              <w:ind w:left="0"/>
+            </w:pPr>
+            <w:r>
+              <w:t>Contribue dans la production d’un seul produit.</w:t>
+            </w:r>
+          </w:p>
+          <w:p>
+            <w:pPr>
+              <w:pStyle w:val="Paragraphedeliste"/>
+              <w:ind w:left="0"/>
+            </w:pPr>
+            <w:r>
+              <w:t xml:space="preserve">Ex : </w:t>
+            </w:r>
+            <w:r>
+              <w:t>matières primaires</w:t>
+            </w:r>
+            <w:r>
+              <w:t xml:space="preserve"> pour fabrication smartphone est charge directe.</w:t>
+            </w:r>
+          </w:p>
+        </w:tc>
+        <w:tc>
+          <w:tcPr>
+            <w:tcW w:w="4174" w:type="dxa"/>
+          </w:tcPr>
+          <w:p>
+            <w:pPr>
+              <w:pStyle w:val="Paragraphedeliste"/>
+              <w:ind w:left="0"/>
+            </w:pPr>
+            <w:r>
+              <w:t>Contribue dans la production des plusieurs produits : comme le cas de production de tablette et smartphone, l’</w:t>
+            </w:r>
+            <w:r>
+              <w:t>électricité</w:t>
+            </w:r>
+            <w:r>
+              <w:t xml:space="preserve"> est une charge indirecte, aussi le loyer c’est commun pour </w:t>
+            </w:r>
+            <w:r>
+              <w:t>tous les ateliers</w:t>
+            </w:r>
+            <w:r>
+              <w:t>.</w:t>
+            </w:r>
+          </w:p>
+        </w:tc>
+      </w:tr>
+    </w:tbl>
+    <w:p>
+      <w:pPr>
+        <w:pStyle w:val="Paragraphedeliste"/>
+      </w:pPr>
+    </w:p>
+    <w:p>
+      <w:pPr>
+        <w:pStyle w:val="Paragraphedeliste"/>
+        <w:numPr>
+          <w:ilvl w:val="0"/>
+          <w:numId w:val="25"/>
+        </w:numPr>
+      </w:pPr>
+      <w:r>
+        <w:t xml:space="preserve">Répartition des charges indirecte : </w:t>
+      </w:r>
+      <w:r>
+        <w:t>(clé de répartition) :</w:t>
+      </w:r>
+    </w:p>
+    <w:p>
+      <w:pPr>
+        <w:pStyle w:val="Paragraphedeliste"/>
+        <w:numPr>
+          <w:ilvl w:val="0"/>
+          <w:numId w:val="26"/>
+        </w:numPr>
+      </w:pPr>
+      <w:r>
+        <w:rPr>
+          <w:u w:val="single"/>
+        </w:rPr>
+        <w:t>Clé</w:t>
+      </w:r>
+      <w:r>
+        <w:rPr>
+          <w:u w:val="single"/>
+        </w:rPr>
+        <w:t xml:space="preserve"> de répartition primaire</w:t>
+      </w:r>
+      <w:r>
+        <w:t> :</w:t>
+      </w:r>
+    </w:p>
+    <w:p>
+      <w:pPr>
+        <w:pStyle w:val="Paragraphedeliste"/>
+        <w:ind w:left="2160"/>
+      </w:pPr>
+    </w:p>
+    <w:p>
+      <w:pPr>
+        <w:pStyle w:val="Paragraphedeliste"/>
+        <w:ind w:left="1440"/>
+      </w:pPr>
+      <w:r>
+        <w:t>Par exemple on prend le m2 comme clé de répartition pour répartir la charge de l’</w:t>
+      </w:r>
+      <w:r>
+        <w:t>électricité</w:t>
+      </w:r>
+      <w:r>
+        <w:t xml:space="preserve"> sur les </w:t>
+      </w:r>
+      <w:r>
+        <w:t>départements</w:t>
+      </w:r>
+      <w:r>
+        <w:t> : admin, production, vente….</w:t>
+      </w:r>
+    </w:p>
+    <w:p>
+      <w:pPr>
+        <w:pStyle w:val="Paragraphedeliste"/>
+        <w:ind w:left="1440"/>
+      </w:pPr>
+      <w:r>
+        <w:t>Service administrative occupe 30m2</w:t>
+      </w:r>
+    </w:p>
+    <w:p>
+      <w:pPr>
+        <w:pStyle w:val="Paragraphedeliste"/>
+        <w:ind w:left="1440"/>
+      </w:pPr>
+      <w:r>
+        <w:t>Service vente occupe 40m2</w:t>
+      </w:r>
+    </w:p>
+    <w:p>
+      <w:pPr>
+        <w:pStyle w:val="Paragraphedeliste"/>
+        <w:ind w:left="1440"/>
+      </w:pPr>
+      <w:r>
+        <w:t>On va calculer le 1m2 combien consomme de l’électricité et on fait la calcule p</w:t>
+      </w:r>
+      <w:r>
+        <w:t>o</w:t>
+      </w:r>
+      <w:r>
+        <w:t>ur chaque département.</w:t>
+      </w:r>
+    </w:p>
+    <w:p>
+      <w:pPr>
+        <w:pStyle w:val="Paragraphedeliste"/>
+        <w:ind w:left="1440"/>
+      </w:pPr>
+      <w:r>
+        <w:t>Cette clé de répartition est une clé de répartition primaire.</w:t>
+      </w:r>
+    </w:p>
+    <w:p>
+      <w:pPr>
+        <w:pStyle w:val="Paragraphedeliste"/>
+        <w:ind w:left="1440"/>
+      </w:pPr>
+    </w:p>
+    <w:p>
+      <w:pPr>
+        <w:pStyle w:val="Paragraphedeliste"/>
+        <w:numPr>
+          <w:ilvl w:val="0"/>
+          <w:numId w:val="26"/>
+        </w:numPr>
+      </w:pPr>
+      <w:r>
+        <w:rPr>
+          <w:u w:val="single"/>
+        </w:rPr>
+        <w:t>Clé de répartition secondaire</w:t>
+      </w:r>
+      <w:r>
+        <w:t> :</w:t>
+      </w:r>
+    </w:p>
+    <w:p>
+      <w:r>
+        <w:t xml:space="preserve">                              </w:t>
+      </w:r>
+      <w:r>
+        <w:t xml:space="preserve">Après la répartition primaire, on classifie </w:t>
+      </w:r>
+      <w:r>
+        <w:t>les départements</w:t>
+      </w:r>
+      <w:r>
+        <w:t xml:space="preserve"> </w:t>
+      </w:r>
+    </w:p>
+    <w:p>
+      <w:pPr>
+        <w:pStyle w:val="Paragraphedeliste"/>
+        <w:ind w:left="1440"/>
+      </w:pPr>
+      <w:r>
+        <w:t xml:space="preserve">             </w:t>
+      </w:r>
+      <w:r>
+        <w:t>Départements principaux</w:t>
+      </w:r>
+      <w:r>
+        <w:t xml:space="preserve"> comme par ex : production, vente, achat.</w:t>
+      </w:r>
+    </w:p>
+    <w:p>
+      <w:pPr>
+        <w:pStyle w:val="Paragraphedeliste"/>
+        <w:ind w:left="1440"/>
+      </w:pPr>
+      <w:r>
+        <w:t xml:space="preserve">             Départements des services par ex : administratif, entretien.</w:t>
+      </w:r>
+    </w:p>
+    <w:p>
+      <w:pPr>
+        <w:pStyle w:val="Paragraphedeliste"/>
+        <w:ind w:left="1440"/>
+      </w:pPr>
+      <w:r>
+        <w:t xml:space="preserve">Puis on va </w:t>
+      </w:r>
+      <w:r>
+        <w:t>voir</w:t>
+      </w:r>
+      <w:r>
+        <w:t xml:space="preserve"> </w:t>
+      </w:r>
+      <w:r>
+        <w:t>le pourcentage</w:t>
+      </w:r>
+      <w:r>
+        <w:t xml:space="preserve"> de contribution des services dans </w:t>
+      </w:r>
+      <w:r>
+        <w:t>les départements principaux</w:t>
+      </w:r>
+      <w:r>
+        <w:t xml:space="preserve"> comme par ex : entretien contribue à 20 % dans la production.</w:t>
+      </w:r>
+    </w:p>
+    <w:p>
+      <w:pPr>
+        <w:pStyle w:val="Paragraphedeliste"/>
+        <w:ind w:left="1440"/>
+      </w:pPr>
+      <w:r>
+        <w:t xml:space="preserve">Puis on </w:t>
+      </w:r>
+      <w:r>
+        <w:t>calcule</w:t>
+      </w:r>
+      <w:r>
+        <w:t xml:space="preserve"> 20% de l’</w:t>
+      </w:r>
+      <w:r>
+        <w:t>électricité</w:t>
+      </w:r>
+      <w:r>
+        <w:t xml:space="preserve"> et on le met dans les charges de production.</w:t>
+      </w:r>
+    </w:p>
+    <w:p>
+      <w:pPr>
+        <w:pStyle w:val="Paragraphedeliste"/>
+        <w:numPr>
+          <w:ilvl w:val="0"/>
+          <w:numId w:val="8"/>
+        </w:numPr>
+      </w:pPr>
+      <w:r>
+        <w:t xml:space="preserve">On vide les charges des services annexes dans </w:t>
+      </w:r>
+      <w:r>
+        <w:t>les départements principaux</w:t>
+      </w:r>
+      <w:r>
+        <w:t>.</w:t>
+      </w:r>
+    </w:p>
+    <w:p>
+      <w:pPr>
+        <w:pStyle w:val="Paragraphedeliste"/>
+        <w:ind w:left="1440"/>
+      </w:pPr>
+      <w:r>
+        <w:t xml:space="preserve">              </w:t>
+      </w:r>
+    </w:p>
+    <w:p>
+      <w:pPr>
+        <w:pStyle w:val="Paragraphedeliste"/>
+        <w:ind w:left="1440"/>
+      </w:pPr>
+    </w:p>
+    <w:p>
+      <w:pPr>
+        <w:pStyle w:val="Paragraphedeliste"/>
+        <w:ind w:left="1440"/>
+      </w:pPr>
+    </w:p>
+    <w:p>
+      <w:pPr>
+        <w:pStyle w:val="Paragraphedeliste"/>
+        <w:ind w:left="1440"/>
+      </w:pPr>
+    </w:p>
+    <w:p>
+      <w:pPr>
+        <w:pStyle w:val="Paragraphedeliste"/>
+      </w:pPr>
+    </w:p>
+    <w:p>
+      <w:pPr>
+        <w:pStyle w:val="Paragraphedeliste"/>
+      </w:pPr>
+    </w:p>
+    <w:p/>
+    <w:p>
+      <w:pPr>
+        <w:rPr>
+          <w:sz w:val="32"/>
+          <w:szCs w:val="32"/>
+        </w:rPr>
+      </w:pPr>
     </w:p>
     <w:sectPr>
       <w:pgSz w:w="11906" w:h="16838"/>
@@ -4976,6 +5717,118 @@
     </w:lvl>
   </w:abstractNum>
   <w:abstractNum w:abstractNumId="6" w15:restartNumberingAfterBreak="0">
+    <w:nsid w:val="1240681C"/>
+    <w:multiLevelType w:val="hybridMultilevel"/>
+    <w:tmpl w:val="21E4A530"/>
+    <w:lvl w:ilvl="0" w:tplc="2EEA2FEC">
+      <w:numFmt w:val="bullet"/>
+      <w:lvlText w:val="-"/>
+      <w:lvlJc w:val="left"/>
+      <w:pPr>
+        <w:ind w:left="2160" w:hanging="360"/>
+      </w:pPr>
+      <w:rPr>
+        <w:rFonts w:ascii="Calibri" w:eastAsiaTheme="minorHAnsi" w:hAnsi="Calibri" w:cs="Calibri" w:hint="default"/>
+      </w:rPr>
+    </w:lvl>
+    <w:lvl w:ilvl="1" w:tplc="040C0003" w:tentative="1">
+      <w:start w:val="1"/>
+      <w:numFmt w:val="bullet"/>
+      <w:lvlText w:val="o"/>
+      <w:lvlJc w:val="left"/>
+      <w:pPr>
+        <w:ind w:left="2880" w:hanging="360"/>
+      </w:pPr>
+      <w:rPr>
+        <w:rFonts w:ascii="Courier New" w:hAnsi="Courier New" w:cs="Courier New" w:hint="default"/>
+      </w:rPr>
+    </w:lvl>
+    <w:lvl w:ilvl="2" w:tplc="040C0005" w:tentative="1">
+      <w:start w:val="1"/>
+      <w:numFmt w:val="bullet"/>
+      <w:lvlText w:val=""/>
+      <w:lvlJc w:val="left"/>
+      <w:pPr>
+        <w:ind w:left="3600" w:hanging="360"/>
+      </w:pPr>
+      <w:rPr>
+        <w:rFonts w:ascii="Wingdings" w:hAnsi="Wingdings" w:hint="default"/>
+      </w:rPr>
+    </w:lvl>
+    <w:lvl w:ilvl="3" w:tplc="040C0001" w:tentative="1">
+      <w:start w:val="1"/>
+      <w:numFmt w:val="bullet"/>
+      <w:lvlText w:val=""/>
+      <w:lvlJc w:val="left"/>
+      <w:pPr>
+        <w:ind w:left="4320" w:hanging="360"/>
+      </w:pPr>
+      <w:rPr>
+        <w:rFonts w:ascii="Symbol" w:hAnsi="Symbol" w:hint="default"/>
+      </w:rPr>
+    </w:lvl>
+    <w:lvl w:ilvl="4" w:tplc="040C0003" w:tentative="1">
+      <w:start w:val="1"/>
+      <w:numFmt w:val="bullet"/>
+      <w:lvlText w:val="o"/>
+      <w:lvlJc w:val="left"/>
+      <w:pPr>
+        <w:ind w:left="5040" w:hanging="360"/>
+      </w:pPr>
+      <w:rPr>
+        <w:rFonts w:ascii="Courier New" w:hAnsi="Courier New" w:cs="Courier New" w:hint="default"/>
+      </w:rPr>
+    </w:lvl>
+    <w:lvl w:ilvl="5" w:tplc="040C0005" w:tentative="1">
+      <w:start w:val="1"/>
+      <w:numFmt w:val="bullet"/>
+      <w:lvlText w:val=""/>
+      <w:lvlJc w:val="left"/>
+      <w:pPr>
+        <w:ind w:left="5760" w:hanging="360"/>
+      </w:pPr>
+      <w:rPr>
+        <w:rFonts w:ascii="Wingdings" w:hAnsi="Wingdings" w:hint="default"/>
+      </w:rPr>
+    </w:lvl>
+    <w:lvl w:ilvl="6" w:tplc="040C0001" w:tentative="1">
+      <w:start w:val="1"/>
+      <w:numFmt w:val="bullet"/>
+      <w:lvlText w:val=""/>
+      <w:lvlJc w:val="left"/>
+      <w:pPr>
+        <w:ind w:left="6480" w:hanging="360"/>
+      </w:pPr>
+      <w:rPr>
+        <w:rFonts w:ascii="Symbol" w:hAnsi="Symbol" w:hint="default"/>
+      </w:rPr>
+    </w:lvl>
+    <w:lvl w:ilvl="7" w:tplc="040C0003" w:tentative="1">
+      <w:start w:val="1"/>
+      <w:numFmt w:val="bullet"/>
+      <w:lvlText w:val="o"/>
+      <w:lvlJc w:val="left"/>
+      <w:pPr>
+        <w:ind w:left="7200" w:hanging="360"/>
+      </w:pPr>
+      <w:rPr>
+        <w:rFonts w:ascii="Courier New" w:hAnsi="Courier New" w:cs="Courier New" w:hint="default"/>
+      </w:rPr>
+    </w:lvl>
+    <w:lvl w:ilvl="8" w:tplc="040C0005" w:tentative="1">
+      <w:start w:val="1"/>
+      <w:numFmt w:val="bullet"/>
+      <w:lvlText w:val=""/>
+      <w:lvlJc w:val="left"/>
+      <w:pPr>
+        <w:ind w:left="7920" w:hanging="360"/>
+      </w:pPr>
+      <w:rPr>
+        <w:rFonts w:ascii="Wingdings" w:hAnsi="Wingdings" w:hint="default"/>
+      </w:rPr>
+    </w:lvl>
+  </w:abstractNum>
+  <w:abstractNum w:abstractNumId="7" w15:restartNumberingAfterBreak="0">
     <w:nsid w:val="154A793F"/>
     <w:multiLevelType w:val="hybridMultilevel"/>
     <w:tmpl w:val="F1DC49AA"/>
@@ -5088,7 +5941,120 @@
       </w:rPr>
     </w:lvl>
   </w:abstractNum>
-  <w:abstractNum w:abstractNumId="7" w15:restartNumberingAfterBreak="0">
+  <w:abstractNum w:abstractNumId="8" w15:restartNumberingAfterBreak="0">
+    <w:nsid w:val="1F2756A1"/>
+    <w:multiLevelType w:val="hybridMultilevel"/>
+    <w:tmpl w:val="5128E7B2"/>
+    <w:lvl w:ilvl="0" w:tplc="040C0001">
+      <w:start w:val="1"/>
+      <w:numFmt w:val="bullet"/>
+      <w:lvlText w:val=""/>
+      <w:lvlJc w:val="left"/>
+      <w:pPr>
+        <w:ind w:left="1440" w:hanging="360"/>
+      </w:pPr>
+      <w:rPr>
+        <w:rFonts w:ascii="Symbol" w:hAnsi="Symbol" w:hint="default"/>
+      </w:rPr>
+    </w:lvl>
+    <w:lvl w:ilvl="1" w:tplc="040C0003" w:tentative="1">
+      <w:start w:val="1"/>
+      <w:numFmt w:val="bullet"/>
+      <w:lvlText w:val="o"/>
+      <w:lvlJc w:val="left"/>
+      <w:pPr>
+        <w:ind w:left="2160" w:hanging="360"/>
+      </w:pPr>
+      <w:rPr>
+        <w:rFonts w:ascii="Courier New" w:hAnsi="Courier New" w:cs="Courier New" w:hint="default"/>
+      </w:rPr>
+    </w:lvl>
+    <w:lvl w:ilvl="2" w:tplc="040C0005" w:tentative="1">
+      <w:start w:val="1"/>
+      <w:numFmt w:val="bullet"/>
+      <w:lvlText w:val=""/>
+      <w:lvlJc w:val="left"/>
+      <w:pPr>
+        <w:ind w:left="2880" w:hanging="360"/>
+      </w:pPr>
+      <w:rPr>
+        <w:rFonts w:ascii="Wingdings" w:hAnsi="Wingdings" w:hint="default"/>
+      </w:rPr>
+    </w:lvl>
+    <w:lvl w:ilvl="3" w:tplc="040C0001" w:tentative="1">
+      <w:start w:val="1"/>
+      <w:numFmt w:val="bullet"/>
+      <w:lvlText w:val=""/>
+      <w:lvlJc w:val="left"/>
+      <w:pPr>
+        <w:ind w:left="3600" w:hanging="360"/>
+      </w:pPr>
+      <w:rPr>
+        <w:rFonts w:ascii="Symbol" w:hAnsi="Symbol" w:hint="default"/>
+      </w:rPr>
+    </w:lvl>
+    <w:lvl w:ilvl="4" w:tplc="040C0003" w:tentative="1">
+      <w:start w:val="1"/>
+      <w:numFmt w:val="bullet"/>
+      <w:lvlText w:val="o"/>
+      <w:lvlJc w:val="left"/>
+      <w:pPr>
+        <w:ind w:left="4320" w:hanging="360"/>
+      </w:pPr>
+      <w:rPr>
+        <w:rFonts w:ascii="Courier New" w:hAnsi="Courier New" w:cs="Courier New" w:hint="default"/>
+      </w:rPr>
+    </w:lvl>
+    <w:lvl w:ilvl="5" w:tplc="040C0005" w:tentative="1">
+      <w:start w:val="1"/>
+      <w:numFmt w:val="bullet"/>
+      <w:lvlText w:val=""/>
+      <w:lvlJc w:val="left"/>
+      <w:pPr>
+        <w:ind w:left="5040" w:hanging="360"/>
+      </w:pPr>
+      <w:rPr>
+        <w:rFonts w:ascii="Wingdings" w:hAnsi="Wingdings" w:hint="default"/>
+      </w:rPr>
+    </w:lvl>
+    <w:lvl w:ilvl="6" w:tplc="040C0001" w:tentative="1">
+      <w:start w:val="1"/>
+      <w:numFmt w:val="bullet"/>
+      <w:lvlText w:val=""/>
+      <w:lvlJc w:val="left"/>
+      <w:pPr>
+        <w:ind w:left="5760" w:hanging="360"/>
+      </w:pPr>
+      <w:rPr>
+        <w:rFonts w:ascii="Symbol" w:hAnsi="Symbol" w:hint="default"/>
+      </w:rPr>
+    </w:lvl>
+    <w:lvl w:ilvl="7" w:tplc="040C0003" w:tentative="1">
+      <w:start w:val="1"/>
+      <w:numFmt w:val="bullet"/>
+      <w:lvlText w:val="o"/>
+      <w:lvlJc w:val="left"/>
+      <w:pPr>
+        <w:ind w:left="6480" w:hanging="360"/>
+      </w:pPr>
+      <w:rPr>
+        <w:rFonts w:ascii="Courier New" w:hAnsi="Courier New" w:cs="Courier New" w:hint="default"/>
+      </w:rPr>
+    </w:lvl>
+    <w:lvl w:ilvl="8" w:tplc="040C0005" w:tentative="1">
+      <w:start w:val="1"/>
+      <w:numFmt w:val="bullet"/>
+      <w:lvlText w:val=""/>
+      <w:lvlJc w:val="left"/>
+      <w:pPr>
+        <w:ind w:left="7200" w:hanging="360"/>
+      </w:pPr>
+      <w:rPr>
+        <w:rFonts w:ascii="Wingdings" w:hAnsi="Wingdings" w:hint="default"/>
+      </w:rPr>
+    </w:lvl>
+  </w:abstractNum>
+  <w:abstractNum w:abstractNumId="9" w15:restartNumberingAfterBreak="0">
     <w:nsid w:val="2625033A"/>
     <w:multiLevelType w:val="hybridMultilevel"/>
     <w:tmpl w:val="F1A0516E"/>
@@ -5200,7 +6166,7 @@
       </w:rPr>
     </w:lvl>
   </w:abstractNum>
-  <w:abstractNum w:abstractNumId="8" w15:restartNumberingAfterBreak="0">
+  <w:abstractNum w:abstractNumId="10" w15:restartNumberingAfterBreak="0">
     <w:nsid w:val="263A3D20"/>
     <w:multiLevelType w:val="hybridMultilevel"/>
     <w:tmpl w:val="78E0CF16"/>
@@ -5313,7 +6279,7 @@
       </w:rPr>
     </w:lvl>
   </w:abstractNum>
-  <w:abstractNum w:abstractNumId="9" w15:restartNumberingAfterBreak="0">
+  <w:abstractNum w:abstractNumId="11" w15:restartNumberingAfterBreak="0">
     <w:nsid w:val="27FB0B79"/>
     <w:multiLevelType w:val="hybridMultilevel"/>
     <w:tmpl w:val="A6302046"/>
@@ -5426,7 +6392,7 @@
       </w:rPr>
     </w:lvl>
   </w:abstractNum>
-  <w:abstractNum w:abstractNumId="10" w15:restartNumberingAfterBreak="0">
+  <w:abstractNum w:abstractNumId="12" w15:restartNumberingAfterBreak="0">
     <w:nsid w:val="312F09A6"/>
     <w:multiLevelType w:val="hybridMultilevel"/>
     <w:tmpl w:val="B9D0E28E"/>
@@ -5539,10 +6505,10 @@
       </w:rPr>
     </w:lvl>
   </w:abstractNum>
-  <w:abstractNum w:abstractNumId="11" w15:restartNumberingAfterBreak="0">
+  <w:abstractNum w:abstractNumId="13" w15:restartNumberingAfterBreak="0">
     <w:nsid w:val="33A1553B"/>
     <w:multiLevelType w:val="hybridMultilevel"/>
-    <w:tmpl w:val="F1EC9D72"/>
+    <w:tmpl w:val="D4F8DF8E"/>
     <w:lvl w:ilvl="0" w:tplc="040C000B">
       <w:start w:val="1"/>
       <w:numFmt w:val="bullet"/>
@@ -5652,7 +6618,7 @@
       </w:rPr>
     </w:lvl>
   </w:abstractNum>
-  <w:abstractNum w:abstractNumId="12" w15:restartNumberingAfterBreak="0">
+  <w:abstractNum w:abstractNumId="14" w15:restartNumberingAfterBreak="0">
     <w:nsid w:val="3FBA0B12"/>
     <w:multiLevelType w:val="hybridMultilevel"/>
     <w:tmpl w:val="AE66F136"/>
@@ -5765,7 +6731,7 @@
       </w:rPr>
     </w:lvl>
   </w:abstractNum>
-  <w:abstractNum w:abstractNumId="13" w15:restartNumberingAfterBreak="0">
+  <w:abstractNum w:abstractNumId="15" w15:restartNumberingAfterBreak="0">
     <w:nsid w:val="42742452"/>
     <w:multiLevelType w:val="hybridMultilevel"/>
     <w:tmpl w:val="05EA203C"/>
@@ -5878,7 +6844,7 @@
       </w:rPr>
     </w:lvl>
   </w:abstractNum>
-  <w:abstractNum w:abstractNumId="14" w15:restartNumberingAfterBreak="0">
+  <w:abstractNum w:abstractNumId="16" w15:restartNumberingAfterBreak="0">
     <w:nsid w:val="517D5F63"/>
     <w:multiLevelType w:val="hybridMultilevel"/>
     <w:tmpl w:val="670E22E4"/>
@@ -5991,7 +6957,7 @@
       </w:rPr>
     </w:lvl>
   </w:abstractNum>
-  <w:abstractNum w:abstractNumId="15" w15:restartNumberingAfterBreak="0">
+  <w:abstractNum w:abstractNumId="17" w15:restartNumberingAfterBreak="0">
     <w:nsid w:val="61622B99"/>
     <w:multiLevelType w:val="hybridMultilevel"/>
     <w:tmpl w:val="A1024608"/>
@@ -6103,7 +7069,7 @@
       </w:rPr>
     </w:lvl>
   </w:abstractNum>
-  <w:abstractNum w:abstractNumId="16" w15:restartNumberingAfterBreak="0">
+  <w:abstractNum w:abstractNumId="18" w15:restartNumberingAfterBreak="0">
     <w:nsid w:val="618743D6"/>
     <w:multiLevelType w:val="hybridMultilevel"/>
     <w:tmpl w:val="66BEE36A"/>
@@ -6216,7 +7182,7 @@
       </w:rPr>
     </w:lvl>
   </w:abstractNum>
-  <w:abstractNum w:abstractNumId="17" w15:restartNumberingAfterBreak="0">
+  <w:abstractNum w:abstractNumId="19" w15:restartNumberingAfterBreak="0">
     <w:nsid w:val="63627DFA"/>
     <w:multiLevelType w:val="hybridMultilevel"/>
     <w:tmpl w:val="F2F06318"/>
@@ -6329,7 +7295,7 @@
       </w:rPr>
     </w:lvl>
   </w:abstractNum>
-  <w:abstractNum w:abstractNumId="18" w15:restartNumberingAfterBreak="0">
+  <w:abstractNum w:abstractNumId="20" w15:restartNumberingAfterBreak="0">
     <w:nsid w:val="675202BE"/>
     <w:multiLevelType w:val="hybridMultilevel"/>
     <w:tmpl w:val="BAB2B668"/>
@@ -6442,7 +7408,7 @@
       </w:rPr>
     </w:lvl>
   </w:abstractNum>
-  <w:abstractNum w:abstractNumId="19" w15:restartNumberingAfterBreak="0">
+  <w:abstractNum w:abstractNumId="21" w15:restartNumberingAfterBreak="0">
     <w:nsid w:val="6937293E"/>
     <w:multiLevelType w:val="hybridMultilevel"/>
     <w:tmpl w:val="C80AC7D0"/>
@@ -6555,7 +7521,7 @@
       </w:rPr>
     </w:lvl>
   </w:abstractNum>
-  <w:abstractNum w:abstractNumId="20" w15:restartNumberingAfterBreak="0">
+  <w:abstractNum w:abstractNumId="22" w15:restartNumberingAfterBreak="0">
     <w:nsid w:val="698901F9"/>
     <w:multiLevelType w:val="hybridMultilevel"/>
     <w:tmpl w:val="92960BEE"/>
@@ -6667,7 +7633,7 @@
       </w:rPr>
     </w:lvl>
   </w:abstractNum>
-  <w:abstractNum w:abstractNumId="21" w15:restartNumberingAfterBreak="0">
+  <w:abstractNum w:abstractNumId="23" w15:restartNumberingAfterBreak="0">
     <w:nsid w:val="74DE4C38"/>
     <w:multiLevelType w:val="hybridMultilevel"/>
     <w:tmpl w:val="14E01E24"/>
@@ -6780,7 +7746,7 @@
       </w:rPr>
     </w:lvl>
   </w:abstractNum>
-  <w:abstractNum w:abstractNumId="22" w15:restartNumberingAfterBreak="0">
+  <w:abstractNum w:abstractNumId="24" w15:restartNumberingAfterBreak="0">
     <w:nsid w:val="75852F97"/>
     <w:multiLevelType w:val="hybridMultilevel"/>
     <w:tmpl w:val="42EE2C88"/>
@@ -6893,7 +7859,7 @@
       </w:rPr>
     </w:lvl>
   </w:abstractNum>
-  <w:abstractNum w:abstractNumId="23" w15:restartNumberingAfterBreak="0">
+  <w:abstractNum w:abstractNumId="25" w15:restartNumberingAfterBreak="0">
     <w:nsid w:val="779C7D76"/>
     <w:multiLevelType w:val="hybridMultilevel"/>
     <w:tmpl w:val="D6A412DA"/>
@@ -7008,76 +7974,82 @@
     </w:lvl>
   </w:abstractNum>
   <w:num w:numId="1" w16cid:durableId="1781879804">
-    <w:abstractNumId w:val="11"/>
+    <w:abstractNumId w:val="13"/>
   </w:num>
   <w:num w:numId="2" w16cid:durableId="1469396528">
-    <w:abstractNumId w:val="6"/>
+    <w:abstractNumId w:val="7"/>
   </w:num>
   <w:num w:numId="3" w16cid:durableId="1333072821">
-    <w:abstractNumId w:val="12"/>
+    <w:abstractNumId w:val="14"/>
   </w:num>
   <w:num w:numId="4" w16cid:durableId="610011633">
     <w:abstractNumId w:val="1"/>
   </w:num>
   <w:num w:numId="5" w16cid:durableId="1312910089">
+    <w:abstractNumId w:val="23"/>
+  </w:num>
+  <w:num w:numId="6" w16cid:durableId="1032850287">
+    <w:abstractNumId w:val="15"/>
+  </w:num>
+  <w:num w:numId="7" w16cid:durableId="88426836">
     <w:abstractNumId w:val="21"/>
   </w:num>
-  <w:num w:numId="6" w16cid:durableId="1032850287">
-    <w:abstractNumId w:val="13"/>
-  </w:num>
-  <w:num w:numId="7" w16cid:durableId="88426836">
-    <w:abstractNumId w:val="19"/>
-  </w:num>
   <w:num w:numId="8" w16cid:durableId="154880094">
-    <w:abstractNumId w:val="23"/>
+    <w:abstractNumId w:val="25"/>
   </w:num>
   <w:num w:numId="9" w16cid:durableId="700665310">
     <w:abstractNumId w:val="4"/>
   </w:num>
   <w:num w:numId="10" w16cid:durableId="951202600">
-    <w:abstractNumId w:val="10"/>
+    <w:abstractNumId w:val="12"/>
   </w:num>
   <w:num w:numId="11" w16cid:durableId="1663391978">
-    <w:abstractNumId w:val="14"/>
+    <w:abstractNumId w:val="16"/>
   </w:num>
   <w:num w:numId="12" w16cid:durableId="813105492">
-    <w:abstractNumId w:val="9"/>
+    <w:abstractNumId w:val="11"/>
   </w:num>
   <w:num w:numId="13" w16cid:durableId="660425516">
     <w:abstractNumId w:val="3"/>
   </w:num>
   <w:num w:numId="14" w16cid:durableId="1550728324">
+    <w:abstractNumId w:val="20"/>
+  </w:num>
+  <w:num w:numId="15" w16cid:durableId="7995574">
     <w:abstractNumId w:val="18"/>
   </w:num>
-  <w:num w:numId="15" w16cid:durableId="7995574">
-    <w:abstractNumId w:val="16"/>
-  </w:num>
   <w:num w:numId="16" w16cid:durableId="1765607457">
-    <w:abstractNumId w:val="7"/>
+    <w:abstractNumId w:val="9"/>
   </w:num>
   <w:num w:numId="17" w16cid:durableId="1457136405">
     <w:abstractNumId w:val="0"/>
   </w:num>
   <w:num w:numId="18" w16cid:durableId="1470829359">
-    <w:abstractNumId w:val="8"/>
+    <w:abstractNumId w:val="10"/>
   </w:num>
   <w:num w:numId="19" w16cid:durableId="342442868">
-    <w:abstractNumId w:val="22"/>
+    <w:abstractNumId w:val="24"/>
   </w:num>
   <w:num w:numId="20" w16cid:durableId="1529483890">
-    <w:abstractNumId w:val="17"/>
+    <w:abstractNumId w:val="19"/>
   </w:num>
   <w:num w:numId="21" w16cid:durableId="1923679265">
     <w:abstractNumId w:val="2"/>
   </w:num>
   <w:num w:numId="22" w16cid:durableId="1378508171">
-    <w:abstractNumId w:val="15"/>
+    <w:abstractNumId w:val="17"/>
   </w:num>
   <w:num w:numId="23" w16cid:durableId="1196499905">
-    <w:abstractNumId w:val="20"/>
+    <w:abstractNumId w:val="22"/>
   </w:num>
   <w:num w:numId="24" w16cid:durableId="815100432">
     <w:abstractNumId w:val="5"/>
+  </w:num>
+  <w:num w:numId="25" w16cid:durableId="392241624">
+    <w:abstractNumId w:val="8"/>
+  </w:num>
+  <w:num w:numId="26" w16cid:durableId="1701666518">
+    <w:abstractNumId w:val="6"/>
   </w:num>
 </w:numbering>
 </file>
@@ -7526,6 +8498,25 @@
     <w:basedOn w:val="Policepardfaut"/>
     <w:rsid w:val="008A6BDF"/>
   </w:style>
+  <w:style w:type="table" w:styleId="Grilledutableau">
+    <w:name w:val="Table Grid"/>
+    <w:basedOn w:val="TableauNormal"/>
+    <w:uiPriority w:val="39"/>
+    <w:rsid w:val="008D6BD3"/>
+    <w:pPr>
+      <w:spacing w:after="0" w:line="240" w:lineRule="auto"/>
+    </w:pPr>
+    <w:tblPr>
+      <w:tblBorders>
+        <w:top w:val="single" w:sz="4" w:space="0" w:color="auto"/>
+        <w:left w:val="single" w:sz="4" w:space="0" w:color="auto"/>
+        <w:bottom w:val="single" w:sz="4" w:space="0" w:color="auto"/>
+        <w:right w:val="single" w:sz="4" w:space="0" w:color="auto"/>
+        <w:insideH w:val="single" w:sz="4" w:space="0" w:color="auto"/>
+        <w:insideV w:val="single" w:sz="4" w:space="0" w:color="auto"/>
+      </w:tblBorders>
+    </w:tblPr>
+  </w:style>
 </w:styles>
 </file>
 

</xml_diff>